<commit_message>
Added powers of 2
</commit_message>
<xml_diff>
--- a/notes/interview/systemsdesign.docx
+++ b/notes/interview/systemsdesign.docx
@@ -1,6 +1,6 @@
 
 <file path=word/document.xml><?xml version="1.0" encoding="utf-8"?>
-<w:document xmlns:wpc="http://schemas.microsoft.com/office/word/2010/wordprocessingCanvas" xmlns:cx="http://schemas.microsoft.com/office/drawing/2014/chartex" xmlns:cx1="http://schemas.microsoft.com/office/drawing/2015/9/8/chartex" xmlns:cx2="http://schemas.microsoft.com/office/drawing/2015/10/21/chartex" xmlns:cx3="http://schemas.microsoft.com/office/drawing/2016/5/9/chartex" xmlns:cx4="http://schemas.microsoft.com/office/drawing/2016/5/10/chartex" xmlns:cx5="http://schemas.microsoft.com/office/drawing/2016/5/11/chartex" xmlns:cx6="http://schemas.microsoft.com/office/drawing/2016/5/12/chartex" xmlns:cx7="http://schemas.microsoft.com/office/drawing/2016/5/13/chartex" xmlns:cx8="http://schemas.microsoft.com/office/drawing/2016/5/14/chartex" xmlns:mc="http://schemas.openxmlformats.org/markup-compatibility/2006" xmlns:aink="http://schemas.microsoft.com/office/drawing/2016/ink" xmlns:am3d="http://schemas.microsoft.com/office/drawing/2017/model3d" xmlns:o="urn:schemas-microsoft-com:office:office" xmlns:r="http://schemas.openxmlformats.org/officeDocument/2006/relationships" xmlns:m="http://schemas.openxmlformats.org/officeDocument/2006/math" xmlns:v="urn:schemas-microsoft-com:vml" xmlns:wp14="http://schemas.microsoft.com/office/word/2010/wordprocessingDrawing" xmlns:wp="http://schemas.openxmlformats.org/drawingml/2006/wordprocessingDrawing" xmlns:w10="urn:schemas-microsoft-com:office:word" xmlns:w="http://schemas.openxmlformats.org/wordprocessingml/2006/main" xmlns:w14="http://schemas.microsoft.com/office/word/2010/wordml" xmlns:w15="http://schemas.microsoft.com/office/word/2012/wordml" xmlns:w16cex="http://schemas.microsoft.com/office/word/2018/wordml/cex" xmlns:w16cid="http://schemas.microsoft.com/office/word/2016/wordml/cid" xmlns:w16="http://schemas.microsoft.com/office/word/2018/wordml" xmlns:w16se="http://schemas.microsoft.com/office/word/2015/wordml/symex" xmlns:wpg="http://schemas.microsoft.com/office/word/2010/wordprocessingGroup" xmlns:wpi="http://schemas.microsoft.com/office/word/2010/wordprocessingInk" xmlns:wne="http://schemas.microsoft.com/office/word/2006/wordml" xmlns:wps="http://schemas.microsoft.com/office/word/2010/wordprocessingShape" mc:Ignorable="w14 w15 w16se w16cid w16 w16cex wp14">
+<w:document xmlns:wpc="http://schemas.microsoft.com/office/word/2010/wordprocessingCanvas" xmlns:cx="http://schemas.microsoft.com/office/drawing/2014/chartex" xmlns:cx1="http://schemas.microsoft.com/office/drawing/2015/9/8/chartex" xmlns:cx2="http://schemas.microsoft.com/office/drawing/2015/10/21/chartex" xmlns:cx3="http://schemas.microsoft.com/office/drawing/2016/5/9/chartex" xmlns:cx4="http://schemas.microsoft.com/office/drawing/2016/5/10/chartex" xmlns:cx5="http://schemas.microsoft.com/office/drawing/2016/5/11/chartex" xmlns:cx6="http://schemas.microsoft.com/office/drawing/2016/5/12/chartex" xmlns:cx7="http://schemas.microsoft.com/office/drawing/2016/5/13/chartex" xmlns:cx8="http://schemas.microsoft.com/office/drawing/2016/5/14/chartex" xmlns:mc="http://schemas.openxmlformats.org/markup-compatibility/2006" xmlns:aink="http://schemas.microsoft.com/office/drawing/2016/ink" xmlns:am3d="http://schemas.microsoft.com/office/drawing/2017/model3d" xmlns:o="urn:schemas-microsoft-com:office:office" xmlns:r="http://schemas.openxmlformats.org/officeDocument/2006/relationships" xmlns:m="http://schemas.openxmlformats.org/officeDocument/2006/math" xmlns:v="urn:schemas-microsoft-com:vml" xmlns:wp14="http://schemas.microsoft.com/office/word/2010/wordprocessingDrawing" xmlns:wp="http://schemas.openxmlformats.org/drawingml/2006/wordprocessingDrawing" xmlns:w10="urn:schemas-microsoft-com:office:word" xmlns:w="http://schemas.openxmlformats.org/wordprocessingml/2006/main" xmlns:w14="http://schemas.microsoft.com/office/word/2010/wordml" xmlns:w15="http://schemas.microsoft.com/office/word/2012/wordml" xmlns:w16cex="http://schemas.microsoft.com/office/word/2018/wordml/cex" xmlns:w16cid="http://schemas.microsoft.com/office/word/2016/wordml/cid" xmlns:w16="http://schemas.microsoft.com/office/word/2018/wordml" xmlns:w16sdtdh="http://schemas.microsoft.com/office/word/2020/wordml/sdtdatahash" xmlns:w16se="http://schemas.microsoft.com/office/word/2015/wordml/symex" xmlns:wpg="http://schemas.microsoft.com/office/word/2010/wordprocessingGroup" xmlns:wpi="http://schemas.microsoft.com/office/word/2010/wordprocessingInk" xmlns:wne="http://schemas.microsoft.com/office/word/2006/wordml" xmlns:wps="http://schemas.microsoft.com/office/word/2010/wordprocessingShape" mc:Ignorable="w14 w15 w16se w16cid w16 w16cex w16sdtdh wp14">
   <w:body>
     <w:p>
       <w:pPr>
@@ -8,7 +8,7 @@
         <w:ind w:firstLine="0"/>
       </w:pPr>
       <w:r>
-        <w:t>Systems Design</w:t>
+        <w:t>Latest Experience</w:t>
       </w:r>
     </w:p>
     <w:p/>
@@ -47,12 +47,14 @@
       </w:pPr>
     </w:p>
     <w:p>
-      <w:pPr>
-        <w:pStyle w:val="Heading2"/>
-      </w:pPr>
       <w:r>
-        <w:t>Projects</w:t>
+        <w:t xml:space="preserve">We focused on building supportable and reliable systems that are scalable for future growth. To that end we use APM Tracing and Monitoring. </w:t>
       </w:r>
+    </w:p>
+    <w:p>
+      <w:pPr>
+        <w:pStyle w:val="Answer"/>
+      </w:pPr>
     </w:p>
     <w:p>
       <w:pPr>
@@ -269,7 +271,6 @@
         <w:pStyle w:val="Heading4"/>
       </w:pPr>
       <w:r>
-        <w:lastRenderedPageBreak/>
         <w:t>.NET Core API</w:t>
       </w:r>
     </w:p>
@@ -345,21 +346,8 @@
       </w:r>
     </w:p>
     <w:p>
-      <w:proofErr w:type="gramStart"/>
       <w:r>
-        <w:t>Lets</w:t>
-      </w:r>
-      <w:proofErr w:type="gramEnd"/>
-      <w:r>
-        <w:t xml:space="preserve"> web apps run as desktop apps. Provides </w:t>
-      </w:r>
-      <w:proofErr w:type="gramStart"/>
-      <w:r>
-        <w:t>client side</w:t>
-      </w:r>
-      <w:proofErr w:type="gramEnd"/>
-      <w:r>
-        <w:t xml:space="preserve"> bus. </w:t>
+        <w:t xml:space="preserve">Lets web apps run as desktop apps. Provides client side bus. </w:t>
       </w:r>
     </w:p>
     <w:p>
@@ -392,13 +380,8 @@
       </w:r>
     </w:p>
     <w:p>
-      <w:proofErr w:type="gramStart"/>
       <w:r>
-        <w:t>Open Source</w:t>
-      </w:r>
-      <w:proofErr w:type="gramEnd"/>
-      <w:r>
-        <w:t xml:space="preserve"> identity management supporting roles. Using OIDC and JWT</w:t>
+        <w:t>Open Source identity management supporting roles. Using OIDC and JWT</w:t>
       </w:r>
     </w:p>
     <w:p/>
@@ -450,6 +433,7 @@
     </w:p>
     <w:p>
       <w:r>
+        <w:lastRenderedPageBreak/>
         <w:t xml:space="preserve">Slowest part of SQL Server is persisting/reading to disk. In memory OLTP does not have this problem.  </w:t>
       </w:r>
       <w:r>
@@ -461,11 +445,7 @@
       </w:r>
       <w:proofErr w:type="spellEnd"/>
       <w:r>
-        <w:t xml:space="preserve"> TPL task scheduler does not </w:t>
-      </w:r>
-      <w:r>
-        <w:lastRenderedPageBreak/>
-        <w:t>have basic configuration that deals with disk write expectations that deal with the speed of In Memory OLTP.</w:t>
+        <w:t xml:space="preserve"> TPL task scheduler does not have basic configuration that deals with disk write expectations that deal with the speed of In Memory OLTP.</w:t>
       </w:r>
     </w:p>
     <w:p/>
@@ -496,7 +476,7 @@
 </file>
 
 <file path=word/endnotes.xml><?xml version="1.0" encoding="utf-8"?>
-<w:endnotes xmlns:wpc="http://schemas.microsoft.com/office/word/2010/wordprocessingCanvas" xmlns:cx="http://schemas.microsoft.com/office/drawing/2014/chartex" xmlns:cx1="http://schemas.microsoft.com/office/drawing/2015/9/8/chartex" xmlns:cx2="http://schemas.microsoft.com/office/drawing/2015/10/21/chartex" xmlns:cx3="http://schemas.microsoft.com/office/drawing/2016/5/9/chartex" xmlns:cx4="http://schemas.microsoft.com/office/drawing/2016/5/10/chartex" xmlns:cx5="http://schemas.microsoft.com/office/drawing/2016/5/11/chartex" xmlns:cx6="http://schemas.microsoft.com/office/drawing/2016/5/12/chartex" xmlns:cx7="http://schemas.microsoft.com/office/drawing/2016/5/13/chartex" xmlns:cx8="http://schemas.microsoft.com/office/drawing/2016/5/14/chartex" xmlns:mc="http://schemas.openxmlformats.org/markup-compatibility/2006" xmlns:aink="http://schemas.microsoft.com/office/drawing/2016/ink" xmlns:am3d="http://schemas.microsoft.com/office/drawing/2017/model3d" xmlns:o="urn:schemas-microsoft-com:office:office" xmlns:r="http://schemas.openxmlformats.org/officeDocument/2006/relationships" xmlns:m="http://schemas.openxmlformats.org/officeDocument/2006/math" xmlns:v="urn:schemas-microsoft-com:vml" xmlns:wp14="http://schemas.microsoft.com/office/word/2010/wordprocessingDrawing" xmlns:wp="http://schemas.openxmlformats.org/drawingml/2006/wordprocessingDrawing" xmlns:w10="urn:schemas-microsoft-com:office:word" xmlns:w="http://schemas.openxmlformats.org/wordprocessingml/2006/main" xmlns:w14="http://schemas.microsoft.com/office/word/2010/wordml" xmlns:w15="http://schemas.microsoft.com/office/word/2012/wordml" xmlns:w16cex="http://schemas.microsoft.com/office/word/2018/wordml/cex" xmlns:w16cid="http://schemas.microsoft.com/office/word/2016/wordml/cid" xmlns:w16="http://schemas.microsoft.com/office/word/2018/wordml" xmlns:w16se="http://schemas.microsoft.com/office/word/2015/wordml/symex" xmlns:wpg="http://schemas.microsoft.com/office/word/2010/wordprocessingGroup" xmlns:wpi="http://schemas.microsoft.com/office/word/2010/wordprocessingInk" xmlns:wne="http://schemas.microsoft.com/office/word/2006/wordml" xmlns:wps="http://schemas.microsoft.com/office/word/2010/wordprocessingShape" mc:Ignorable="w14 w15 w16se w16cid w16 w16cex wp14">
+<w:endnotes xmlns:wpc="http://schemas.microsoft.com/office/word/2010/wordprocessingCanvas" xmlns:cx="http://schemas.microsoft.com/office/drawing/2014/chartex" xmlns:cx1="http://schemas.microsoft.com/office/drawing/2015/9/8/chartex" xmlns:cx2="http://schemas.microsoft.com/office/drawing/2015/10/21/chartex" xmlns:cx3="http://schemas.microsoft.com/office/drawing/2016/5/9/chartex" xmlns:cx4="http://schemas.microsoft.com/office/drawing/2016/5/10/chartex" xmlns:cx5="http://schemas.microsoft.com/office/drawing/2016/5/11/chartex" xmlns:cx6="http://schemas.microsoft.com/office/drawing/2016/5/12/chartex" xmlns:cx7="http://schemas.microsoft.com/office/drawing/2016/5/13/chartex" xmlns:cx8="http://schemas.microsoft.com/office/drawing/2016/5/14/chartex" xmlns:mc="http://schemas.openxmlformats.org/markup-compatibility/2006" xmlns:aink="http://schemas.microsoft.com/office/drawing/2016/ink" xmlns:am3d="http://schemas.microsoft.com/office/drawing/2017/model3d" xmlns:o="urn:schemas-microsoft-com:office:office" xmlns:r="http://schemas.openxmlformats.org/officeDocument/2006/relationships" xmlns:m="http://schemas.openxmlformats.org/officeDocument/2006/math" xmlns:v="urn:schemas-microsoft-com:vml" xmlns:wp14="http://schemas.microsoft.com/office/word/2010/wordprocessingDrawing" xmlns:wp="http://schemas.openxmlformats.org/drawingml/2006/wordprocessingDrawing" xmlns:w10="urn:schemas-microsoft-com:office:word" xmlns:w="http://schemas.openxmlformats.org/wordprocessingml/2006/main" xmlns:w14="http://schemas.microsoft.com/office/word/2010/wordml" xmlns:w15="http://schemas.microsoft.com/office/word/2012/wordml" xmlns:w16cex="http://schemas.microsoft.com/office/word/2018/wordml/cex" xmlns:w16cid="http://schemas.microsoft.com/office/word/2016/wordml/cid" xmlns:w16="http://schemas.microsoft.com/office/word/2018/wordml" xmlns:w16sdtdh="http://schemas.microsoft.com/office/word/2020/wordml/sdtdatahash" xmlns:w16se="http://schemas.microsoft.com/office/word/2015/wordml/symex" xmlns:wpg="http://schemas.microsoft.com/office/word/2010/wordprocessingGroup" xmlns:wpi="http://schemas.microsoft.com/office/word/2010/wordprocessingInk" xmlns:wne="http://schemas.microsoft.com/office/word/2006/wordml" xmlns:wps="http://schemas.microsoft.com/office/word/2010/wordprocessingShape" mc:Ignorable="w14 w15 w16se w16cid w16 w16cex w16sdtdh wp14">
   <w:endnote w:type="separator" w:id="-1">
     <w:p>
       <w:r>
@@ -518,7 +498,7 @@
 </file>
 
 <file path=word/footer1.xml><?xml version="1.0" encoding="utf-8"?>
-<w:ftr xmlns:wpc="http://schemas.microsoft.com/office/word/2010/wordprocessingCanvas" xmlns:cx="http://schemas.microsoft.com/office/drawing/2014/chartex" xmlns:cx1="http://schemas.microsoft.com/office/drawing/2015/9/8/chartex" xmlns:cx2="http://schemas.microsoft.com/office/drawing/2015/10/21/chartex" xmlns:cx3="http://schemas.microsoft.com/office/drawing/2016/5/9/chartex" xmlns:cx4="http://schemas.microsoft.com/office/drawing/2016/5/10/chartex" xmlns:cx5="http://schemas.microsoft.com/office/drawing/2016/5/11/chartex" xmlns:cx6="http://schemas.microsoft.com/office/drawing/2016/5/12/chartex" xmlns:cx7="http://schemas.microsoft.com/office/drawing/2016/5/13/chartex" xmlns:cx8="http://schemas.microsoft.com/office/drawing/2016/5/14/chartex" xmlns:mc="http://schemas.openxmlformats.org/markup-compatibility/2006" xmlns:aink="http://schemas.microsoft.com/office/drawing/2016/ink" xmlns:am3d="http://schemas.microsoft.com/office/drawing/2017/model3d" xmlns:o="urn:schemas-microsoft-com:office:office" xmlns:r="http://schemas.openxmlformats.org/officeDocument/2006/relationships" xmlns:m="http://schemas.openxmlformats.org/officeDocument/2006/math" xmlns:v="urn:schemas-microsoft-com:vml" xmlns:wp14="http://schemas.microsoft.com/office/word/2010/wordprocessingDrawing" xmlns:wp="http://schemas.openxmlformats.org/drawingml/2006/wordprocessingDrawing" xmlns:w10="urn:schemas-microsoft-com:office:word" xmlns:w="http://schemas.openxmlformats.org/wordprocessingml/2006/main" xmlns:w14="http://schemas.microsoft.com/office/word/2010/wordml" xmlns:w15="http://schemas.microsoft.com/office/word/2012/wordml" xmlns:w16cex="http://schemas.microsoft.com/office/word/2018/wordml/cex" xmlns:w16cid="http://schemas.microsoft.com/office/word/2016/wordml/cid" xmlns:w16="http://schemas.microsoft.com/office/word/2018/wordml" xmlns:w16se="http://schemas.microsoft.com/office/word/2015/wordml/symex" xmlns:wpg="http://schemas.microsoft.com/office/word/2010/wordprocessingGroup" xmlns:wpi="http://schemas.microsoft.com/office/word/2010/wordprocessingInk" xmlns:wne="http://schemas.microsoft.com/office/word/2006/wordml" xmlns:wps="http://schemas.microsoft.com/office/word/2010/wordprocessingShape" mc:Ignorable="w14 w15 w16se w16cid w16 w16cex wp14">
+<w:ftr xmlns:wpc="http://schemas.microsoft.com/office/word/2010/wordprocessingCanvas" xmlns:cx="http://schemas.microsoft.com/office/drawing/2014/chartex" xmlns:cx1="http://schemas.microsoft.com/office/drawing/2015/9/8/chartex" xmlns:cx2="http://schemas.microsoft.com/office/drawing/2015/10/21/chartex" xmlns:cx3="http://schemas.microsoft.com/office/drawing/2016/5/9/chartex" xmlns:cx4="http://schemas.microsoft.com/office/drawing/2016/5/10/chartex" xmlns:cx5="http://schemas.microsoft.com/office/drawing/2016/5/11/chartex" xmlns:cx6="http://schemas.microsoft.com/office/drawing/2016/5/12/chartex" xmlns:cx7="http://schemas.microsoft.com/office/drawing/2016/5/13/chartex" xmlns:cx8="http://schemas.microsoft.com/office/drawing/2016/5/14/chartex" xmlns:mc="http://schemas.openxmlformats.org/markup-compatibility/2006" xmlns:aink="http://schemas.microsoft.com/office/drawing/2016/ink" xmlns:am3d="http://schemas.microsoft.com/office/drawing/2017/model3d" xmlns:o="urn:schemas-microsoft-com:office:office" xmlns:r="http://schemas.openxmlformats.org/officeDocument/2006/relationships" xmlns:m="http://schemas.openxmlformats.org/officeDocument/2006/math" xmlns:v="urn:schemas-microsoft-com:vml" xmlns:wp14="http://schemas.microsoft.com/office/word/2010/wordprocessingDrawing" xmlns:wp="http://schemas.openxmlformats.org/drawingml/2006/wordprocessingDrawing" xmlns:w10="urn:schemas-microsoft-com:office:word" xmlns:w="http://schemas.openxmlformats.org/wordprocessingml/2006/main" xmlns:w14="http://schemas.microsoft.com/office/word/2010/wordml" xmlns:w15="http://schemas.microsoft.com/office/word/2012/wordml" xmlns:w16cex="http://schemas.microsoft.com/office/word/2018/wordml/cex" xmlns:w16cid="http://schemas.microsoft.com/office/word/2016/wordml/cid" xmlns:w16="http://schemas.microsoft.com/office/word/2018/wordml" xmlns:w16sdtdh="http://schemas.microsoft.com/office/word/2020/wordml/sdtdatahash" xmlns:w16se="http://schemas.microsoft.com/office/word/2015/wordml/symex" xmlns:wpg="http://schemas.microsoft.com/office/word/2010/wordprocessingGroup" xmlns:wpi="http://schemas.microsoft.com/office/word/2010/wordprocessingInk" xmlns:wne="http://schemas.microsoft.com/office/word/2006/wordml" xmlns:wps="http://schemas.microsoft.com/office/word/2010/wordprocessingShape" mc:Ignorable="w14 w15 w16se w16cid w16 w16cex w16sdtdh wp14">
   <w:p>
     <w:pPr>
       <w:pStyle w:val="Footer"/>
@@ -528,7 +508,7 @@
 </file>
 
 <file path=word/footer2.xml><?xml version="1.0" encoding="utf-8"?>
-<w:ftr xmlns:wpc="http://schemas.microsoft.com/office/word/2010/wordprocessingCanvas" xmlns:cx="http://schemas.microsoft.com/office/drawing/2014/chartex" xmlns:cx1="http://schemas.microsoft.com/office/drawing/2015/9/8/chartex" xmlns:cx2="http://schemas.microsoft.com/office/drawing/2015/10/21/chartex" xmlns:cx3="http://schemas.microsoft.com/office/drawing/2016/5/9/chartex" xmlns:cx4="http://schemas.microsoft.com/office/drawing/2016/5/10/chartex" xmlns:cx5="http://schemas.microsoft.com/office/drawing/2016/5/11/chartex" xmlns:cx6="http://schemas.microsoft.com/office/drawing/2016/5/12/chartex" xmlns:cx7="http://schemas.microsoft.com/office/drawing/2016/5/13/chartex" xmlns:cx8="http://schemas.microsoft.com/office/drawing/2016/5/14/chartex" xmlns:mc="http://schemas.openxmlformats.org/markup-compatibility/2006" xmlns:aink="http://schemas.microsoft.com/office/drawing/2016/ink" xmlns:am3d="http://schemas.microsoft.com/office/drawing/2017/model3d" xmlns:o="urn:schemas-microsoft-com:office:office" xmlns:r="http://schemas.openxmlformats.org/officeDocument/2006/relationships" xmlns:m="http://schemas.openxmlformats.org/officeDocument/2006/math" xmlns:v="urn:schemas-microsoft-com:vml" xmlns:wp14="http://schemas.microsoft.com/office/word/2010/wordprocessingDrawing" xmlns:wp="http://schemas.openxmlformats.org/drawingml/2006/wordprocessingDrawing" xmlns:w10="urn:schemas-microsoft-com:office:word" xmlns:w="http://schemas.openxmlformats.org/wordprocessingml/2006/main" xmlns:w14="http://schemas.microsoft.com/office/word/2010/wordml" xmlns:w15="http://schemas.microsoft.com/office/word/2012/wordml" xmlns:w16cex="http://schemas.microsoft.com/office/word/2018/wordml/cex" xmlns:w16cid="http://schemas.microsoft.com/office/word/2016/wordml/cid" xmlns:w16="http://schemas.microsoft.com/office/word/2018/wordml" xmlns:w16se="http://schemas.microsoft.com/office/word/2015/wordml/symex" xmlns:wpg="http://schemas.microsoft.com/office/word/2010/wordprocessingGroup" xmlns:wpi="http://schemas.microsoft.com/office/word/2010/wordprocessingInk" xmlns:wne="http://schemas.microsoft.com/office/word/2006/wordml" xmlns:wps="http://schemas.microsoft.com/office/word/2010/wordprocessingShape" mc:Ignorable="w14 w15 w16se w16cid w16 w16cex wp14">
+<w:ftr xmlns:wpc="http://schemas.microsoft.com/office/word/2010/wordprocessingCanvas" xmlns:cx="http://schemas.microsoft.com/office/drawing/2014/chartex" xmlns:cx1="http://schemas.microsoft.com/office/drawing/2015/9/8/chartex" xmlns:cx2="http://schemas.microsoft.com/office/drawing/2015/10/21/chartex" xmlns:cx3="http://schemas.microsoft.com/office/drawing/2016/5/9/chartex" xmlns:cx4="http://schemas.microsoft.com/office/drawing/2016/5/10/chartex" xmlns:cx5="http://schemas.microsoft.com/office/drawing/2016/5/11/chartex" xmlns:cx6="http://schemas.microsoft.com/office/drawing/2016/5/12/chartex" xmlns:cx7="http://schemas.microsoft.com/office/drawing/2016/5/13/chartex" xmlns:cx8="http://schemas.microsoft.com/office/drawing/2016/5/14/chartex" xmlns:mc="http://schemas.openxmlformats.org/markup-compatibility/2006" xmlns:aink="http://schemas.microsoft.com/office/drawing/2016/ink" xmlns:am3d="http://schemas.microsoft.com/office/drawing/2017/model3d" xmlns:o="urn:schemas-microsoft-com:office:office" xmlns:r="http://schemas.openxmlformats.org/officeDocument/2006/relationships" xmlns:m="http://schemas.openxmlformats.org/officeDocument/2006/math" xmlns:v="urn:schemas-microsoft-com:vml" xmlns:wp14="http://schemas.microsoft.com/office/word/2010/wordprocessingDrawing" xmlns:wp="http://schemas.openxmlformats.org/drawingml/2006/wordprocessingDrawing" xmlns:w10="urn:schemas-microsoft-com:office:word" xmlns:w="http://schemas.openxmlformats.org/wordprocessingml/2006/main" xmlns:w14="http://schemas.microsoft.com/office/word/2010/wordml" xmlns:w15="http://schemas.microsoft.com/office/word/2012/wordml" xmlns:w16cex="http://schemas.microsoft.com/office/word/2018/wordml/cex" xmlns:w16cid="http://schemas.microsoft.com/office/word/2016/wordml/cid" xmlns:w16="http://schemas.microsoft.com/office/word/2018/wordml" xmlns:w16sdtdh="http://schemas.microsoft.com/office/word/2020/wordml/sdtdatahash" xmlns:w16se="http://schemas.microsoft.com/office/word/2015/wordml/symex" xmlns:wpg="http://schemas.microsoft.com/office/word/2010/wordprocessingGroup" xmlns:wpi="http://schemas.microsoft.com/office/word/2010/wordprocessingInk" xmlns:wne="http://schemas.microsoft.com/office/word/2006/wordml" xmlns:wps="http://schemas.microsoft.com/office/word/2010/wordprocessingShape" mc:Ignorable="w14 w15 w16se w16cid w16 w16cex w16sdtdh wp14">
   <w:sdt>
     <w:sdtPr>
       <w:id w:val="-97712927"/>
@@ -652,7 +632,7 @@
 </file>
 
 <file path=word/footer3.xml><?xml version="1.0" encoding="utf-8"?>
-<w:ftr xmlns:wpc="http://schemas.microsoft.com/office/word/2010/wordprocessingCanvas" xmlns:cx="http://schemas.microsoft.com/office/drawing/2014/chartex" xmlns:cx1="http://schemas.microsoft.com/office/drawing/2015/9/8/chartex" xmlns:cx2="http://schemas.microsoft.com/office/drawing/2015/10/21/chartex" xmlns:cx3="http://schemas.microsoft.com/office/drawing/2016/5/9/chartex" xmlns:cx4="http://schemas.microsoft.com/office/drawing/2016/5/10/chartex" xmlns:cx5="http://schemas.microsoft.com/office/drawing/2016/5/11/chartex" xmlns:cx6="http://schemas.microsoft.com/office/drawing/2016/5/12/chartex" xmlns:cx7="http://schemas.microsoft.com/office/drawing/2016/5/13/chartex" xmlns:cx8="http://schemas.microsoft.com/office/drawing/2016/5/14/chartex" xmlns:mc="http://schemas.openxmlformats.org/markup-compatibility/2006" xmlns:aink="http://schemas.microsoft.com/office/drawing/2016/ink" xmlns:am3d="http://schemas.microsoft.com/office/drawing/2017/model3d" xmlns:o="urn:schemas-microsoft-com:office:office" xmlns:r="http://schemas.openxmlformats.org/officeDocument/2006/relationships" xmlns:m="http://schemas.openxmlformats.org/officeDocument/2006/math" xmlns:v="urn:schemas-microsoft-com:vml" xmlns:wp14="http://schemas.microsoft.com/office/word/2010/wordprocessingDrawing" xmlns:wp="http://schemas.openxmlformats.org/drawingml/2006/wordprocessingDrawing" xmlns:w10="urn:schemas-microsoft-com:office:word" xmlns:w="http://schemas.openxmlformats.org/wordprocessingml/2006/main" xmlns:w14="http://schemas.microsoft.com/office/word/2010/wordml" xmlns:w15="http://schemas.microsoft.com/office/word/2012/wordml" xmlns:w16cex="http://schemas.microsoft.com/office/word/2018/wordml/cex" xmlns:w16cid="http://schemas.microsoft.com/office/word/2016/wordml/cid" xmlns:w16="http://schemas.microsoft.com/office/word/2018/wordml" xmlns:w16se="http://schemas.microsoft.com/office/word/2015/wordml/symex" xmlns:wpg="http://schemas.microsoft.com/office/word/2010/wordprocessingGroup" xmlns:wpi="http://schemas.microsoft.com/office/word/2010/wordprocessingInk" xmlns:wne="http://schemas.microsoft.com/office/word/2006/wordml" xmlns:wps="http://schemas.microsoft.com/office/word/2010/wordprocessingShape" mc:Ignorable="w14 w15 w16se w16cid w16 w16cex wp14">
+<w:ftr xmlns:wpc="http://schemas.microsoft.com/office/word/2010/wordprocessingCanvas" xmlns:cx="http://schemas.microsoft.com/office/drawing/2014/chartex" xmlns:cx1="http://schemas.microsoft.com/office/drawing/2015/9/8/chartex" xmlns:cx2="http://schemas.microsoft.com/office/drawing/2015/10/21/chartex" xmlns:cx3="http://schemas.microsoft.com/office/drawing/2016/5/9/chartex" xmlns:cx4="http://schemas.microsoft.com/office/drawing/2016/5/10/chartex" xmlns:cx5="http://schemas.microsoft.com/office/drawing/2016/5/11/chartex" xmlns:cx6="http://schemas.microsoft.com/office/drawing/2016/5/12/chartex" xmlns:cx7="http://schemas.microsoft.com/office/drawing/2016/5/13/chartex" xmlns:cx8="http://schemas.microsoft.com/office/drawing/2016/5/14/chartex" xmlns:mc="http://schemas.openxmlformats.org/markup-compatibility/2006" xmlns:aink="http://schemas.microsoft.com/office/drawing/2016/ink" xmlns:am3d="http://schemas.microsoft.com/office/drawing/2017/model3d" xmlns:o="urn:schemas-microsoft-com:office:office" xmlns:r="http://schemas.openxmlformats.org/officeDocument/2006/relationships" xmlns:m="http://schemas.openxmlformats.org/officeDocument/2006/math" xmlns:v="urn:schemas-microsoft-com:vml" xmlns:wp14="http://schemas.microsoft.com/office/word/2010/wordprocessingDrawing" xmlns:wp="http://schemas.openxmlformats.org/drawingml/2006/wordprocessingDrawing" xmlns:w10="urn:schemas-microsoft-com:office:word" xmlns:w="http://schemas.openxmlformats.org/wordprocessingml/2006/main" xmlns:w14="http://schemas.microsoft.com/office/word/2010/wordml" xmlns:w15="http://schemas.microsoft.com/office/word/2012/wordml" xmlns:w16cex="http://schemas.microsoft.com/office/word/2018/wordml/cex" xmlns:w16cid="http://schemas.microsoft.com/office/word/2016/wordml/cid" xmlns:w16="http://schemas.microsoft.com/office/word/2018/wordml" xmlns:w16sdtdh="http://schemas.microsoft.com/office/word/2020/wordml/sdtdatahash" xmlns:w16se="http://schemas.microsoft.com/office/word/2015/wordml/symex" xmlns:wpg="http://schemas.microsoft.com/office/word/2010/wordprocessingGroup" xmlns:wpi="http://schemas.microsoft.com/office/word/2010/wordprocessingInk" xmlns:wne="http://schemas.microsoft.com/office/word/2006/wordml" xmlns:wps="http://schemas.microsoft.com/office/word/2010/wordprocessingShape" mc:Ignorable="w14 w15 w16se w16cid w16 w16cex w16sdtdh wp14">
   <w:p>
     <w:pPr>
       <w:pStyle w:val="Footer"/>
@@ -662,7 +642,7 @@
 </file>
 
 <file path=word/footnotes.xml><?xml version="1.0" encoding="utf-8"?>
-<w:footnotes xmlns:wpc="http://schemas.microsoft.com/office/word/2010/wordprocessingCanvas" xmlns:cx="http://schemas.microsoft.com/office/drawing/2014/chartex" xmlns:cx1="http://schemas.microsoft.com/office/drawing/2015/9/8/chartex" xmlns:cx2="http://schemas.microsoft.com/office/drawing/2015/10/21/chartex" xmlns:cx3="http://schemas.microsoft.com/office/drawing/2016/5/9/chartex" xmlns:cx4="http://schemas.microsoft.com/office/drawing/2016/5/10/chartex" xmlns:cx5="http://schemas.microsoft.com/office/drawing/2016/5/11/chartex" xmlns:cx6="http://schemas.microsoft.com/office/drawing/2016/5/12/chartex" xmlns:cx7="http://schemas.microsoft.com/office/drawing/2016/5/13/chartex" xmlns:cx8="http://schemas.microsoft.com/office/drawing/2016/5/14/chartex" xmlns:mc="http://schemas.openxmlformats.org/markup-compatibility/2006" xmlns:aink="http://schemas.microsoft.com/office/drawing/2016/ink" xmlns:am3d="http://schemas.microsoft.com/office/drawing/2017/model3d" xmlns:o="urn:schemas-microsoft-com:office:office" xmlns:r="http://schemas.openxmlformats.org/officeDocument/2006/relationships" xmlns:m="http://schemas.openxmlformats.org/officeDocument/2006/math" xmlns:v="urn:schemas-microsoft-com:vml" xmlns:wp14="http://schemas.microsoft.com/office/word/2010/wordprocessingDrawing" xmlns:wp="http://schemas.openxmlformats.org/drawingml/2006/wordprocessingDrawing" xmlns:w10="urn:schemas-microsoft-com:office:word" xmlns:w="http://schemas.openxmlformats.org/wordprocessingml/2006/main" xmlns:w14="http://schemas.microsoft.com/office/word/2010/wordml" xmlns:w15="http://schemas.microsoft.com/office/word/2012/wordml" xmlns:w16cex="http://schemas.microsoft.com/office/word/2018/wordml/cex" xmlns:w16cid="http://schemas.microsoft.com/office/word/2016/wordml/cid" xmlns:w16="http://schemas.microsoft.com/office/word/2018/wordml" xmlns:w16se="http://schemas.microsoft.com/office/word/2015/wordml/symex" xmlns:wpg="http://schemas.microsoft.com/office/word/2010/wordprocessingGroup" xmlns:wpi="http://schemas.microsoft.com/office/word/2010/wordprocessingInk" xmlns:wne="http://schemas.microsoft.com/office/word/2006/wordml" xmlns:wps="http://schemas.microsoft.com/office/word/2010/wordprocessingShape" mc:Ignorable="w14 w15 w16se w16cid w16 w16cex wp14">
+<w:footnotes xmlns:wpc="http://schemas.microsoft.com/office/word/2010/wordprocessingCanvas" xmlns:cx="http://schemas.microsoft.com/office/drawing/2014/chartex" xmlns:cx1="http://schemas.microsoft.com/office/drawing/2015/9/8/chartex" xmlns:cx2="http://schemas.microsoft.com/office/drawing/2015/10/21/chartex" xmlns:cx3="http://schemas.microsoft.com/office/drawing/2016/5/9/chartex" xmlns:cx4="http://schemas.microsoft.com/office/drawing/2016/5/10/chartex" xmlns:cx5="http://schemas.microsoft.com/office/drawing/2016/5/11/chartex" xmlns:cx6="http://schemas.microsoft.com/office/drawing/2016/5/12/chartex" xmlns:cx7="http://schemas.microsoft.com/office/drawing/2016/5/13/chartex" xmlns:cx8="http://schemas.microsoft.com/office/drawing/2016/5/14/chartex" xmlns:mc="http://schemas.openxmlformats.org/markup-compatibility/2006" xmlns:aink="http://schemas.microsoft.com/office/drawing/2016/ink" xmlns:am3d="http://schemas.microsoft.com/office/drawing/2017/model3d" xmlns:o="urn:schemas-microsoft-com:office:office" xmlns:r="http://schemas.openxmlformats.org/officeDocument/2006/relationships" xmlns:m="http://schemas.openxmlformats.org/officeDocument/2006/math" xmlns:v="urn:schemas-microsoft-com:vml" xmlns:wp14="http://schemas.microsoft.com/office/word/2010/wordprocessingDrawing" xmlns:wp="http://schemas.openxmlformats.org/drawingml/2006/wordprocessingDrawing" xmlns:w10="urn:schemas-microsoft-com:office:word" xmlns:w="http://schemas.openxmlformats.org/wordprocessingml/2006/main" xmlns:w14="http://schemas.microsoft.com/office/word/2010/wordml" xmlns:w15="http://schemas.microsoft.com/office/word/2012/wordml" xmlns:w16cex="http://schemas.microsoft.com/office/word/2018/wordml/cex" xmlns:w16cid="http://schemas.microsoft.com/office/word/2016/wordml/cid" xmlns:w16="http://schemas.microsoft.com/office/word/2018/wordml" xmlns:w16sdtdh="http://schemas.microsoft.com/office/word/2020/wordml/sdtdatahash" xmlns:w16se="http://schemas.microsoft.com/office/word/2015/wordml/symex" xmlns:wpg="http://schemas.microsoft.com/office/word/2010/wordprocessingGroup" xmlns:wpi="http://schemas.microsoft.com/office/word/2010/wordprocessingInk" xmlns:wne="http://schemas.microsoft.com/office/word/2006/wordml" xmlns:wps="http://schemas.microsoft.com/office/word/2010/wordprocessingShape" mc:Ignorable="w14 w15 w16se w16cid w16 w16cex w16sdtdh wp14">
   <w:footnote w:type="separator" w:id="-1">
     <w:p>
       <w:r>
@@ -684,7 +664,7 @@
 </file>
 
 <file path=word/header1.xml><?xml version="1.0" encoding="utf-8"?>
-<w:hdr xmlns:wpc="http://schemas.microsoft.com/office/word/2010/wordprocessingCanvas" xmlns:cx="http://schemas.microsoft.com/office/drawing/2014/chartex" xmlns:cx1="http://schemas.microsoft.com/office/drawing/2015/9/8/chartex" xmlns:cx2="http://schemas.microsoft.com/office/drawing/2015/10/21/chartex" xmlns:cx3="http://schemas.microsoft.com/office/drawing/2016/5/9/chartex" xmlns:cx4="http://schemas.microsoft.com/office/drawing/2016/5/10/chartex" xmlns:cx5="http://schemas.microsoft.com/office/drawing/2016/5/11/chartex" xmlns:cx6="http://schemas.microsoft.com/office/drawing/2016/5/12/chartex" xmlns:cx7="http://schemas.microsoft.com/office/drawing/2016/5/13/chartex" xmlns:cx8="http://schemas.microsoft.com/office/drawing/2016/5/14/chartex" xmlns:mc="http://schemas.openxmlformats.org/markup-compatibility/2006" xmlns:aink="http://schemas.microsoft.com/office/drawing/2016/ink" xmlns:am3d="http://schemas.microsoft.com/office/drawing/2017/model3d" xmlns:o="urn:schemas-microsoft-com:office:office" xmlns:r="http://schemas.openxmlformats.org/officeDocument/2006/relationships" xmlns:m="http://schemas.openxmlformats.org/officeDocument/2006/math" xmlns:v="urn:schemas-microsoft-com:vml" xmlns:wp14="http://schemas.microsoft.com/office/word/2010/wordprocessingDrawing" xmlns:wp="http://schemas.openxmlformats.org/drawingml/2006/wordprocessingDrawing" xmlns:w10="urn:schemas-microsoft-com:office:word" xmlns:w="http://schemas.openxmlformats.org/wordprocessingml/2006/main" xmlns:w14="http://schemas.microsoft.com/office/word/2010/wordml" xmlns:w15="http://schemas.microsoft.com/office/word/2012/wordml" xmlns:w16cex="http://schemas.microsoft.com/office/word/2018/wordml/cex" xmlns:w16cid="http://schemas.microsoft.com/office/word/2016/wordml/cid" xmlns:w16="http://schemas.microsoft.com/office/word/2018/wordml" xmlns:w16se="http://schemas.microsoft.com/office/word/2015/wordml/symex" xmlns:wpg="http://schemas.microsoft.com/office/word/2010/wordprocessingGroup" xmlns:wpi="http://schemas.microsoft.com/office/word/2010/wordprocessingInk" xmlns:wne="http://schemas.microsoft.com/office/word/2006/wordml" xmlns:wps="http://schemas.microsoft.com/office/word/2010/wordprocessingShape" mc:Ignorable="w14 w15 w16se w16cid w16 w16cex wp14">
+<w:hdr xmlns:wpc="http://schemas.microsoft.com/office/word/2010/wordprocessingCanvas" xmlns:cx="http://schemas.microsoft.com/office/drawing/2014/chartex" xmlns:cx1="http://schemas.microsoft.com/office/drawing/2015/9/8/chartex" xmlns:cx2="http://schemas.microsoft.com/office/drawing/2015/10/21/chartex" xmlns:cx3="http://schemas.microsoft.com/office/drawing/2016/5/9/chartex" xmlns:cx4="http://schemas.microsoft.com/office/drawing/2016/5/10/chartex" xmlns:cx5="http://schemas.microsoft.com/office/drawing/2016/5/11/chartex" xmlns:cx6="http://schemas.microsoft.com/office/drawing/2016/5/12/chartex" xmlns:cx7="http://schemas.microsoft.com/office/drawing/2016/5/13/chartex" xmlns:cx8="http://schemas.microsoft.com/office/drawing/2016/5/14/chartex" xmlns:mc="http://schemas.openxmlformats.org/markup-compatibility/2006" xmlns:aink="http://schemas.microsoft.com/office/drawing/2016/ink" xmlns:am3d="http://schemas.microsoft.com/office/drawing/2017/model3d" xmlns:o="urn:schemas-microsoft-com:office:office" xmlns:r="http://schemas.openxmlformats.org/officeDocument/2006/relationships" xmlns:m="http://schemas.openxmlformats.org/officeDocument/2006/math" xmlns:v="urn:schemas-microsoft-com:vml" xmlns:wp14="http://schemas.microsoft.com/office/word/2010/wordprocessingDrawing" xmlns:wp="http://schemas.openxmlformats.org/drawingml/2006/wordprocessingDrawing" xmlns:w10="urn:schemas-microsoft-com:office:word" xmlns:w="http://schemas.openxmlformats.org/wordprocessingml/2006/main" xmlns:w14="http://schemas.microsoft.com/office/word/2010/wordml" xmlns:w15="http://schemas.microsoft.com/office/word/2012/wordml" xmlns:w16cex="http://schemas.microsoft.com/office/word/2018/wordml/cex" xmlns:w16cid="http://schemas.microsoft.com/office/word/2016/wordml/cid" xmlns:w16="http://schemas.microsoft.com/office/word/2018/wordml" xmlns:w16sdtdh="http://schemas.microsoft.com/office/word/2020/wordml/sdtdatahash" xmlns:w16se="http://schemas.microsoft.com/office/word/2015/wordml/symex" xmlns:wpg="http://schemas.microsoft.com/office/word/2010/wordprocessingGroup" xmlns:wpi="http://schemas.microsoft.com/office/word/2010/wordprocessingInk" xmlns:wne="http://schemas.microsoft.com/office/word/2006/wordml" xmlns:wps="http://schemas.microsoft.com/office/word/2010/wordprocessingShape" mc:Ignorable="w14 w15 w16se w16cid w16 w16cex w16sdtdh wp14">
   <w:p>
     <w:pPr>
       <w:pStyle w:val="Header"/>
@@ -694,7 +674,7 @@
 </file>
 
 <file path=word/header2.xml><?xml version="1.0" encoding="utf-8"?>
-<w:hdr xmlns:wpc="http://schemas.microsoft.com/office/word/2010/wordprocessingCanvas" xmlns:cx="http://schemas.microsoft.com/office/drawing/2014/chartex" xmlns:cx1="http://schemas.microsoft.com/office/drawing/2015/9/8/chartex" xmlns:cx2="http://schemas.microsoft.com/office/drawing/2015/10/21/chartex" xmlns:cx3="http://schemas.microsoft.com/office/drawing/2016/5/9/chartex" xmlns:cx4="http://schemas.microsoft.com/office/drawing/2016/5/10/chartex" xmlns:cx5="http://schemas.microsoft.com/office/drawing/2016/5/11/chartex" xmlns:cx6="http://schemas.microsoft.com/office/drawing/2016/5/12/chartex" xmlns:cx7="http://schemas.microsoft.com/office/drawing/2016/5/13/chartex" xmlns:cx8="http://schemas.microsoft.com/office/drawing/2016/5/14/chartex" xmlns:mc="http://schemas.openxmlformats.org/markup-compatibility/2006" xmlns:aink="http://schemas.microsoft.com/office/drawing/2016/ink" xmlns:am3d="http://schemas.microsoft.com/office/drawing/2017/model3d" xmlns:o="urn:schemas-microsoft-com:office:office" xmlns:r="http://schemas.openxmlformats.org/officeDocument/2006/relationships" xmlns:m="http://schemas.openxmlformats.org/officeDocument/2006/math" xmlns:v="urn:schemas-microsoft-com:vml" xmlns:wp14="http://schemas.microsoft.com/office/word/2010/wordprocessingDrawing" xmlns:wp="http://schemas.openxmlformats.org/drawingml/2006/wordprocessingDrawing" xmlns:w10="urn:schemas-microsoft-com:office:word" xmlns:w="http://schemas.openxmlformats.org/wordprocessingml/2006/main" xmlns:w14="http://schemas.microsoft.com/office/word/2010/wordml" xmlns:w15="http://schemas.microsoft.com/office/word/2012/wordml" xmlns:w16cex="http://schemas.microsoft.com/office/word/2018/wordml/cex" xmlns:w16cid="http://schemas.microsoft.com/office/word/2016/wordml/cid" xmlns:w16="http://schemas.microsoft.com/office/word/2018/wordml" xmlns:w16se="http://schemas.microsoft.com/office/word/2015/wordml/symex" xmlns:wpg="http://schemas.microsoft.com/office/word/2010/wordprocessingGroup" xmlns:wpi="http://schemas.microsoft.com/office/word/2010/wordprocessingInk" xmlns:wne="http://schemas.microsoft.com/office/word/2006/wordml" xmlns:wps="http://schemas.microsoft.com/office/word/2010/wordprocessingShape" mc:Ignorable="w14 w15 w16se w16cid w16 w16cex wp14">
+<w:hdr xmlns:wpc="http://schemas.microsoft.com/office/word/2010/wordprocessingCanvas" xmlns:cx="http://schemas.microsoft.com/office/drawing/2014/chartex" xmlns:cx1="http://schemas.microsoft.com/office/drawing/2015/9/8/chartex" xmlns:cx2="http://schemas.microsoft.com/office/drawing/2015/10/21/chartex" xmlns:cx3="http://schemas.microsoft.com/office/drawing/2016/5/9/chartex" xmlns:cx4="http://schemas.microsoft.com/office/drawing/2016/5/10/chartex" xmlns:cx5="http://schemas.microsoft.com/office/drawing/2016/5/11/chartex" xmlns:cx6="http://schemas.microsoft.com/office/drawing/2016/5/12/chartex" xmlns:cx7="http://schemas.microsoft.com/office/drawing/2016/5/13/chartex" xmlns:cx8="http://schemas.microsoft.com/office/drawing/2016/5/14/chartex" xmlns:mc="http://schemas.openxmlformats.org/markup-compatibility/2006" xmlns:aink="http://schemas.microsoft.com/office/drawing/2016/ink" xmlns:am3d="http://schemas.microsoft.com/office/drawing/2017/model3d" xmlns:o="urn:schemas-microsoft-com:office:office" xmlns:r="http://schemas.openxmlformats.org/officeDocument/2006/relationships" xmlns:m="http://schemas.openxmlformats.org/officeDocument/2006/math" xmlns:v="urn:schemas-microsoft-com:vml" xmlns:wp14="http://schemas.microsoft.com/office/word/2010/wordprocessingDrawing" xmlns:wp="http://schemas.openxmlformats.org/drawingml/2006/wordprocessingDrawing" xmlns:w10="urn:schemas-microsoft-com:office:word" xmlns:w="http://schemas.openxmlformats.org/wordprocessingml/2006/main" xmlns:w14="http://schemas.microsoft.com/office/word/2010/wordml" xmlns:w15="http://schemas.microsoft.com/office/word/2012/wordml" xmlns:w16cex="http://schemas.microsoft.com/office/word/2018/wordml/cex" xmlns:w16cid="http://schemas.microsoft.com/office/word/2016/wordml/cid" xmlns:w16="http://schemas.microsoft.com/office/word/2018/wordml" xmlns:w16sdtdh="http://schemas.microsoft.com/office/word/2020/wordml/sdtdatahash" xmlns:w16se="http://schemas.microsoft.com/office/word/2015/wordml/symex" xmlns:wpg="http://schemas.microsoft.com/office/word/2010/wordprocessingGroup" xmlns:wpi="http://schemas.microsoft.com/office/word/2010/wordprocessingInk" xmlns:wne="http://schemas.microsoft.com/office/word/2006/wordml" xmlns:wps="http://schemas.microsoft.com/office/word/2010/wordprocessingShape" mc:Ignorable="w14 w15 w16se w16cid w16 w16cex w16sdtdh wp14">
   <w:p>
     <w:pPr>
       <w:pStyle w:val="Header"/>
@@ -713,7 +693,7 @@
 </file>
 
 <file path=word/header3.xml><?xml version="1.0" encoding="utf-8"?>
-<w:hdr xmlns:wpc="http://schemas.microsoft.com/office/word/2010/wordprocessingCanvas" xmlns:cx="http://schemas.microsoft.com/office/drawing/2014/chartex" xmlns:cx1="http://schemas.microsoft.com/office/drawing/2015/9/8/chartex" xmlns:cx2="http://schemas.microsoft.com/office/drawing/2015/10/21/chartex" xmlns:cx3="http://schemas.microsoft.com/office/drawing/2016/5/9/chartex" xmlns:cx4="http://schemas.microsoft.com/office/drawing/2016/5/10/chartex" xmlns:cx5="http://schemas.microsoft.com/office/drawing/2016/5/11/chartex" xmlns:cx6="http://schemas.microsoft.com/office/drawing/2016/5/12/chartex" xmlns:cx7="http://schemas.microsoft.com/office/drawing/2016/5/13/chartex" xmlns:cx8="http://schemas.microsoft.com/office/drawing/2016/5/14/chartex" xmlns:mc="http://schemas.openxmlformats.org/markup-compatibility/2006" xmlns:aink="http://schemas.microsoft.com/office/drawing/2016/ink" xmlns:am3d="http://schemas.microsoft.com/office/drawing/2017/model3d" xmlns:o="urn:schemas-microsoft-com:office:office" xmlns:r="http://schemas.openxmlformats.org/officeDocument/2006/relationships" xmlns:m="http://schemas.openxmlformats.org/officeDocument/2006/math" xmlns:v="urn:schemas-microsoft-com:vml" xmlns:wp14="http://schemas.microsoft.com/office/word/2010/wordprocessingDrawing" xmlns:wp="http://schemas.openxmlformats.org/drawingml/2006/wordprocessingDrawing" xmlns:w10="urn:schemas-microsoft-com:office:word" xmlns:w="http://schemas.openxmlformats.org/wordprocessingml/2006/main" xmlns:w14="http://schemas.microsoft.com/office/word/2010/wordml" xmlns:w15="http://schemas.microsoft.com/office/word/2012/wordml" xmlns:w16cex="http://schemas.microsoft.com/office/word/2018/wordml/cex" xmlns:w16cid="http://schemas.microsoft.com/office/word/2016/wordml/cid" xmlns:w16="http://schemas.microsoft.com/office/word/2018/wordml" xmlns:w16se="http://schemas.microsoft.com/office/word/2015/wordml/symex" xmlns:wpg="http://schemas.microsoft.com/office/word/2010/wordprocessingGroup" xmlns:wpi="http://schemas.microsoft.com/office/word/2010/wordprocessingInk" xmlns:wne="http://schemas.microsoft.com/office/word/2006/wordml" xmlns:wps="http://schemas.microsoft.com/office/word/2010/wordprocessingShape" mc:Ignorable="w14 w15 w16se w16cid w16 w16cex wp14">
+<w:hdr xmlns:wpc="http://schemas.microsoft.com/office/word/2010/wordprocessingCanvas" xmlns:cx="http://schemas.microsoft.com/office/drawing/2014/chartex" xmlns:cx1="http://schemas.microsoft.com/office/drawing/2015/9/8/chartex" xmlns:cx2="http://schemas.microsoft.com/office/drawing/2015/10/21/chartex" xmlns:cx3="http://schemas.microsoft.com/office/drawing/2016/5/9/chartex" xmlns:cx4="http://schemas.microsoft.com/office/drawing/2016/5/10/chartex" xmlns:cx5="http://schemas.microsoft.com/office/drawing/2016/5/11/chartex" xmlns:cx6="http://schemas.microsoft.com/office/drawing/2016/5/12/chartex" xmlns:cx7="http://schemas.microsoft.com/office/drawing/2016/5/13/chartex" xmlns:cx8="http://schemas.microsoft.com/office/drawing/2016/5/14/chartex" xmlns:mc="http://schemas.openxmlformats.org/markup-compatibility/2006" xmlns:aink="http://schemas.microsoft.com/office/drawing/2016/ink" xmlns:am3d="http://schemas.microsoft.com/office/drawing/2017/model3d" xmlns:o="urn:schemas-microsoft-com:office:office" xmlns:r="http://schemas.openxmlformats.org/officeDocument/2006/relationships" xmlns:m="http://schemas.openxmlformats.org/officeDocument/2006/math" xmlns:v="urn:schemas-microsoft-com:vml" xmlns:wp14="http://schemas.microsoft.com/office/word/2010/wordprocessingDrawing" xmlns:wp="http://schemas.openxmlformats.org/drawingml/2006/wordprocessingDrawing" xmlns:w10="urn:schemas-microsoft-com:office:word" xmlns:w="http://schemas.openxmlformats.org/wordprocessingml/2006/main" xmlns:w14="http://schemas.microsoft.com/office/word/2010/wordml" xmlns:w15="http://schemas.microsoft.com/office/word/2012/wordml" xmlns:w16cex="http://schemas.microsoft.com/office/word/2018/wordml/cex" xmlns:w16cid="http://schemas.microsoft.com/office/word/2016/wordml/cid" xmlns:w16="http://schemas.microsoft.com/office/word/2018/wordml" xmlns:w16sdtdh="http://schemas.microsoft.com/office/word/2020/wordml/sdtdatahash" xmlns:w16se="http://schemas.microsoft.com/office/word/2015/wordml/symex" xmlns:wpg="http://schemas.microsoft.com/office/word/2010/wordprocessingGroup" xmlns:wpi="http://schemas.microsoft.com/office/word/2010/wordprocessingInk" xmlns:wne="http://schemas.microsoft.com/office/word/2006/wordml" xmlns:wps="http://schemas.microsoft.com/office/word/2010/wordprocessingShape" mc:Ignorable="w14 w15 w16se w16cid w16 w16cex w16sdtdh wp14">
   <w:p>
     <w:pPr>
       <w:pStyle w:val="Header"/>
@@ -723,8 +703,156 @@
 </file>
 
 <file path=word/numbering.xml><?xml version="1.0" encoding="utf-8"?>
-<w:numbering xmlns:wpc="http://schemas.microsoft.com/office/word/2010/wordprocessingCanvas" xmlns:cx="http://schemas.microsoft.com/office/drawing/2014/chartex" xmlns:cx1="http://schemas.microsoft.com/office/drawing/2015/9/8/chartex" xmlns:cx2="http://schemas.microsoft.com/office/drawing/2015/10/21/chartex" xmlns:cx3="http://schemas.microsoft.com/office/drawing/2016/5/9/chartex" xmlns:cx4="http://schemas.microsoft.com/office/drawing/2016/5/10/chartex" xmlns:cx5="http://schemas.microsoft.com/office/drawing/2016/5/11/chartex" xmlns:cx6="http://schemas.microsoft.com/office/drawing/2016/5/12/chartex" xmlns:cx7="http://schemas.microsoft.com/office/drawing/2016/5/13/chartex" xmlns:cx8="http://schemas.microsoft.com/office/drawing/2016/5/14/chartex" xmlns:mc="http://schemas.openxmlformats.org/markup-compatibility/2006" xmlns:aink="http://schemas.microsoft.com/office/drawing/2016/ink" xmlns:am3d="http://schemas.microsoft.com/office/drawing/2017/model3d" xmlns:o="urn:schemas-microsoft-com:office:office" xmlns:r="http://schemas.openxmlformats.org/officeDocument/2006/relationships" xmlns:m="http://schemas.openxmlformats.org/officeDocument/2006/math" xmlns:v="urn:schemas-microsoft-com:vml" xmlns:wp14="http://schemas.microsoft.com/office/word/2010/wordprocessingDrawing" xmlns:wp="http://schemas.openxmlformats.org/drawingml/2006/wordprocessingDrawing" xmlns:w10="urn:schemas-microsoft-com:office:word" xmlns:w="http://schemas.openxmlformats.org/wordprocessingml/2006/main" xmlns:w14="http://schemas.microsoft.com/office/word/2010/wordml" xmlns:w15="http://schemas.microsoft.com/office/word/2012/wordml" xmlns:w16cex="http://schemas.microsoft.com/office/word/2018/wordml/cex" xmlns:w16cid="http://schemas.microsoft.com/office/word/2016/wordml/cid" xmlns:w16="http://schemas.microsoft.com/office/word/2018/wordml" xmlns:w16se="http://schemas.microsoft.com/office/word/2015/wordml/symex" xmlns:wpg="http://schemas.microsoft.com/office/word/2010/wordprocessingGroup" xmlns:wpi="http://schemas.microsoft.com/office/word/2010/wordprocessingInk" xmlns:wne="http://schemas.microsoft.com/office/word/2006/wordml" xmlns:wps="http://schemas.microsoft.com/office/word/2010/wordprocessingShape" mc:Ignorable="w14 w15 w16se w16cid w16 w16cex wp14">
+<w:numbering xmlns:wpc="http://schemas.microsoft.com/office/word/2010/wordprocessingCanvas" xmlns:cx="http://schemas.microsoft.com/office/drawing/2014/chartex" xmlns:cx1="http://schemas.microsoft.com/office/drawing/2015/9/8/chartex" xmlns:cx2="http://schemas.microsoft.com/office/drawing/2015/10/21/chartex" xmlns:cx3="http://schemas.microsoft.com/office/drawing/2016/5/9/chartex" xmlns:cx4="http://schemas.microsoft.com/office/drawing/2016/5/10/chartex" xmlns:cx5="http://schemas.microsoft.com/office/drawing/2016/5/11/chartex" xmlns:cx6="http://schemas.microsoft.com/office/drawing/2016/5/12/chartex" xmlns:cx7="http://schemas.microsoft.com/office/drawing/2016/5/13/chartex" xmlns:cx8="http://schemas.microsoft.com/office/drawing/2016/5/14/chartex" xmlns:mc="http://schemas.openxmlformats.org/markup-compatibility/2006" xmlns:aink="http://schemas.microsoft.com/office/drawing/2016/ink" xmlns:am3d="http://schemas.microsoft.com/office/drawing/2017/model3d" xmlns:o="urn:schemas-microsoft-com:office:office" xmlns:r="http://schemas.openxmlformats.org/officeDocument/2006/relationships" xmlns:m="http://schemas.openxmlformats.org/officeDocument/2006/math" xmlns:v="urn:schemas-microsoft-com:vml" xmlns:wp14="http://schemas.microsoft.com/office/word/2010/wordprocessingDrawing" xmlns:wp="http://schemas.openxmlformats.org/drawingml/2006/wordprocessingDrawing" xmlns:w10="urn:schemas-microsoft-com:office:word" xmlns:w="http://schemas.openxmlformats.org/wordprocessingml/2006/main" xmlns:w14="http://schemas.microsoft.com/office/word/2010/wordml" xmlns:w15="http://schemas.microsoft.com/office/word/2012/wordml" xmlns:w16cex="http://schemas.microsoft.com/office/word/2018/wordml/cex" xmlns:w16cid="http://schemas.microsoft.com/office/word/2016/wordml/cid" xmlns:w16="http://schemas.microsoft.com/office/word/2018/wordml" xmlns:w16sdtdh="http://schemas.microsoft.com/office/word/2020/wordml/sdtdatahash" xmlns:w16se="http://schemas.microsoft.com/office/word/2015/wordml/symex" xmlns:wpg="http://schemas.microsoft.com/office/word/2010/wordprocessingGroup" xmlns:wpi="http://schemas.microsoft.com/office/word/2010/wordprocessingInk" xmlns:wne="http://schemas.microsoft.com/office/word/2006/wordml" xmlns:wps="http://schemas.microsoft.com/office/word/2010/wordprocessingShape" mc:Ignorable="w14 w15 w16se w16cid w16 w16cex w16sdtdh wp14">
   <w:abstractNum w:abstractNumId="0" w15:restartNumberingAfterBreak="0">
+    <w:nsid w:val="FFFFFF7C"/>
+    <w:multiLevelType w:val="singleLevel"/>
+    <w:tmpl w:val="BF92DDF6"/>
+    <w:lvl w:ilvl="0">
+      <w:start w:val="1"/>
+      <w:numFmt w:val="decimal"/>
+      <w:lvlText w:val="%1."/>
+      <w:lvlJc w:val="left"/>
+      <w:pPr>
+        <w:tabs>
+          <w:tab w:val="num" w:pos="1492"/>
+        </w:tabs>
+        <w:ind w:left="1492" w:hanging="360"/>
+      </w:pPr>
+    </w:lvl>
+  </w:abstractNum>
+  <w:abstractNum w:abstractNumId="1" w15:restartNumberingAfterBreak="0">
+    <w:nsid w:val="FFFFFF7D"/>
+    <w:multiLevelType w:val="singleLevel"/>
+    <w:tmpl w:val="B2B2C872"/>
+    <w:lvl w:ilvl="0">
+      <w:start w:val="1"/>
+      <w:numFmt w:val="decimal"/>
+      <w:lvlText w:val="%1."/>
+      <w:lvlJc w:val="left"/>
+      <w:pPr>
+        <w:tabs>
+          <w:tab w:val="num" w:pos="1209"/>
+        </w:tabs>
+        <w:ind w:left="1209" w:hanging="360"/>
+      </w:pPr>
+    </w:lvl>
+  </w:abstractNum>
+  <w:abstractNum w:abstractNumId="2" w15:restartNumberingAfterBreak="0">
+    <w:nsid w:val="FFFFFF7E"/>
+    <w:multiLevelType w:val="singleLevel"/>
+    <w:tmpl w:val="D64EEE04"/>
+    <w:lvl w:ilvl="0">
+      <w:start w:val="1"/>
+      <w:numFmt w:val="decimal"/>
+      <w:lvlText w:val="%1."/>
+      <w:lvlJc w:val="left"/>
+      <w:pPr>
+        <w:tabs>
+          <w:tab w:val="num" w:pos="926"/>
+        </w:tabs>
+        <w:ind w:left="926" w:hanging="360"/>
+      </w:pPr>
+    </w:lvl>
+  </w:abstractNum>
+  <w:abstractNum w:abstractNumId="3" w15:restartNumberingAfterBreak="0">
+    <w:nsid w:val="FFFFFF7F"/>
+    <w:multiLevelType w:val="singleLevel"/>
+    <w:tmpl w:val="85BCF822"/>
+    <w:lvl w:ilvl="0">
+      <w:start w:val="1"/>
+      <w:numFmt w:val="decimal"/>
+      <w:lvlText w:val="%1."/>
+      <w:lvlJc w:val="left"/>
+      <w:pPr>
+        <w:tabs>
+          <w:tab w:val="num" w:pos="643"/>
+        </w:tabs>
+        <w:ind w:left="643" w:hanging="360"/>
+      </w:pPr>
+    </w:lvl>
+  </w:abstractNum>
+  <w:abstractNum w:abstractNumId="4" w15:restartNumberingAfterBreak="0">
+    <w:nsid w:val="FFFFFF80"/>
+    <w:multiLevelType w:val="singleLevel"/>
+    <w:tmpl w:val="82A0D6FE"/>
+    <w:lvl w:ilvl="0">
+      <w:start w:val="1"/>
+      <w:numFmt w:val="bullet"/>
+      <w:lvlText w:val=""/>
+      <w:lvlJc w:val="left"/>
+      <w:pPr>
+        <w:tabs>
+          <w:tab w:val="num" w:pos="1492"/>
+        </w:tabs>
+        <w:ind w:left="1492" w:hanging="360"/>
+      </w:pPr>
+      <w:rPr>
+        <w:rFonts w:ascii="Symbol" w:hAnsi="Symbol" w:hint="default"/>
+      </w:rPr>
+    </w:lvl>
+  </w:abstractNum>
+  <w:abstractNum w:abstractNumId="5" w15:restartNumberingAfterBreak="0">
+    <w:nsid w:val="FFFFFF81"/>
+    <w:multiLevelType w:val="singleLevel"/>
+    <w:tmpl w:val="7902D7C0"/>
+    <w:lvl w:ilvl="0">
+      <w:start w:val="1"/>
+      <w:numFmt w:val="bullet"/>
+      <w:lvlText w:val=""/>
+      <w:lvlJc w:val="left"/>
+      <w:pPr>
+        <w:tabs>
+          <w:tab w:val="num" w:pos="1209"/>
+        </w:tabs>
+        <w:ind w:left="1209" w:hanging="360"/>
+      </w:pPr>
+      <w:rPr>
+        <w:rFonts w:ascii="Symbol" w:hAnsi="Symbol" w:hint="default"/>
+      </w:rPr>
+    </w:lvl>
+  </w:abstractNum>
+  <w:abstractNum w:abstractNumId="6" w15:restartNumberingAfterBreak="0">
+    <w:nsid w:val="FFFFFF82"/>
+    <w:multiLevelType w:val="singleLevel"/>
+    <w:tmpl w:val="C8CCDB8E"/>
+    <w:lvl w:ilvl="0">
+      <w:start w:val="1"/>
+      <w:numFmt w:val="bullet"/>
+      <w:lvlText w:val=""/>
+      <w:lvlJc w:val="left"/>
+      <w:pPr>
+        <w:tabs>
+          <w:tab w:val="num" w:pos="926"/>
+        </w:tabs>
+        <w:ind w:left="926" w:hanging="360"/>
+      </w:pPr>
+      <w:rPr>
+        <w:rFonts w:ascii="Symbol" w:hAnsi="Symbol" w:hint="default"/>
+      </w:rPr>
+    </w:lvl>
+  </w:abstractNum>
+  <w:abstractNum w:abstractNumId="7" w15:restartNumberingAfterBreak="0">
+    <w:nsid w:val="FFFFFF83"/>
+    <w:multiLevelType w:val="singleLevel"/>
+    <w:tmpl w:val="80E2DC1C"/>
+    <w:lvl w:ilvl="0">
+      <w:start w:val="1"/>
+      <w:numFmt w:val="bullet"/>
+      <w:lvlText w:val=""/>
+      <w:lvlJc w:val="left"/>
+      <w:pPr>
+        <w:tabs>
+          <w:tab w:val="num" w:pos="643"/>
+        </w:tabs>
+        <w:ind w:left="643" w:hanging="360"/>
+      </w:pPr>
+      <w:rPr>
+        <w:rFonts w:ascii="Symbol" w:hAnsi="Symbol" w:hint="default"/>
+      </w:rPr>
+    </w:lvl>
+  </w:abstractNum>
+  <w:abstractNum w:abstractNumId="8" w15:restartNumberingAfterBreak="0">
     <w:nsid w:val="FFFFFF88"/>
     <w:multiLevelType w:val="singleLevel"/>
     <w:tmpl w:val="834455DE"/>
@@ -743,7 +871,7 @@
       </w:rPr>
     </w:lvl>
   </w:abstractNum>
-  <w:abstractNum w:abstractNumId="1" w15:restartNumberingAfterBreak="0">
+  <w:abstractNum w:abstractNumId="9" w15:restartNumberingAfterBreak="0">
     <w:nsid w:val="FFFFFF89"/>
     <w:multiLevelType w:val="singleLevel"/>
     <w:tmpl w:val="8856F0AE"/>
@@ -763,7 +891,27 @@
       </w:rPr>
     </w:lvl>
   </w:abstractNum>
-  <w:abstractNum w:abstractNumId="2" w15:restartNumberingAfterBreak="0">
+  <w:abstractNum w:abstractNumId="10" w15:restartNumberingAfterBreak="0">
+    <w:nsid w:val="0000000E"/>
+    <w:multiLevelType w:val="singleLevel"/>
+    <w:tmpl w:val="43CC590A"/>
+    <w:lvl w:ilvl="0">
+      <w:start w:val="1"/>
+      <w:numFmt w:val="bullet"/>
+      <w:lvlText w:val=""/>
+      <w:lvlJc w:val="left"/>
+      <w:pPr>
+        <w:tabs>
+          <w:tab w:val="num" w:pos="360"/>
+        </w:tabs>
+        <w:ind w:left="360" w:hanging="360"/>
+      </w:pPr>
+      <w:rPr>
+        <w:rFonts w:ascii="Symbol" w:hAnsi="Symbol" w:hint="default"/>
+      </w:rPr>
+    </w:lvl>
+  </w:abstractNum>
+  <w:abstractNum w:abstractNumId="11" w15:restartNumberingAfterBreak="0">
     <w:nsid w:val="02CB6443"/>
     <w:multiLevelType w:val="hybridMultilevel"/>
     <w:tmpl w:val="3A5ADD10"/>
@@ -854,7 +1002,7 @@
       </w:pPr>
     </w:lvl>
   </w:abstractNum>
-  <w:abstractNum w:abstractNumId="3" w15:restartNumberingAfterBreak="0">
+  <w:abstractNum w:abstractNumId="12" w15:restartNumberingAfterBreak="0">
     <w:nsid w:val="06146CD6"/>
     <w:multiLevelType w:val="multilevel"/>
     <w:tmpl w:val="FD985614"/>
@@ -969,7 +1117,7 @@
       </w:rPr>
     </w:lvl>
   </w:abstractNum>
-  <w:abstractNum w:abstractNumId="4" w15:restartNumberingAfterBreak="0">
+  <w:abstractNum w:abstractNumId="13" w15:restartNumberingAfterBreak="0">
     <w:nsid w:val="06B32642"/>
     <w:multiLevelType w:val="multilevel"/>
     <w:tmpl w:val="07DCD7AC"/>
@@ -1083,7 +1231,179 @@
       </w:rPr>
     </w:lvl>
   </w:abstractNum>
-  <w:abstractNum w:abstractNumId="5" w15:restartNumberingAfterBreak="0">
+  <w:abstractNum w:abstractNumId="14" w15:restartNumberingAfterBreak="0">
+    <w:nsid w:val="08722F7B"/>
+    <w:multiLevelType w:val="hybridMultilevel"/>
+    <w:tmpl w:val="5FC80332"/>
+    <w:lvl w:ilvl="0" w:tplc="1CDED38A">
+      <w:start w:val="1"/>
+      <w:numFmt w:val="decimal"/>
+      <w:lvlText w:val="%1."/>
+      <w:lvlJc w:val="left"/>
+      <w:pPr>
+        <w:ind w:left="720" w:hanging="360"/>
+      </w:pPr>
+    </w:lvl>
+    <w:lvl w:ilvl="1" w:tplc="08090019" w:tentative="1">
+      <w:start w:val="1"/>
+      <w:numFmt w:val="lowerLetter"/>
+      <w:lvlText w:val="%2."/>
+      <w:lvlJc w:val="left"/>
+      <w:pPr>
+        <w:ind w:left="1440" w:hanging="360"/>
+      </w:pPr>
+    </w:lvl>
+    <w:lvl w:ilvl="2" w:tplc="0809001B" w:tentative="1">
+      <w:start w:val="1"/>
+      <w:numFmt w:val="lowerRoman"/>
+      <w:lvlText w:val="%3."/>
+      <w:lvlJc w:val="right"/>
+      <w:pPr>
+        <w:ind w:left="2160" w:hanging="180"/>
+      </w:pPr>
+    </w:lvl>
+    <w:lvl w:ilvl="3" w:tplc="0809000F" w:tentative="1">
+      <w:start w:val="1"/>
+      <w:numFmt w:val="decimal"/>
+      <w:lvlText w:val="%4."/>
+      <w:lvlJc w:val="left"/>
+      <w:pPr>
+        <w:ind w:left="2880" w:hanging="360"/>
+      </w:pPr>
+    </w:lvl>
+    <w:lvl w:ilvl="4" w:tplc="08090019" w:tentative="1">
+      <w:start w:val="1"/>
+      <w:numFmt w:val="lowerLetter"/>
+      <w:lvlText w:val="%5."/>
+      <w:lvlJc w:val="left"/>
+      <w:pPr>
+        <w:ind w:left="3600" w:hanging="360"/>
+      </w:pPr>
+    </w:lvl>
+    <w:lvl w:ilvl="5" w:tplc="0809001B" w:tentative="1">
+      <w:start w:val="1"/>
+      <w:numFmt w:val="lowerRoman"/>
+      <w:lvlText w:val="%6."/>
+      <w:lvlJc w:val="right"/>
+      <w:pPr>
+        <w:ind w:left="4320" w:hanging="180"/>
+      </w:pPr>
+    </w:lvl>
+    <w:lvl w:ilvl="6" w:tplc="0809000F" w:tentative="1">
+      <w:start w:val="1"/>
+      <w:numFmt w:val="decimal"/>
+      <w:lvlText w:val="%7."/>
+      <w:lvlJc w:val="left"/>
+      <w:pPr>
+        <w:ind w:left="5040" w:hanging="360"/>
+      </w:pPr>
+    </w:lvl>
+    <w:lvl w:ilvl="7" w:tplc="08090019" w:tentative="1">
+      <w:start w:val="1"/>
+      <w:numFmt w:val="lowerLetter"/>
+      <w:lvlText w:val="%8."/>
+      <w:lvlJc w:val="left"/>
+      <w:pPr>
+        <w:ind w:left="5760" w:hanging="360"/>
+      </w:pPr>
+    </w:lvl>
+    <w:lvl w:ilvl="8" w:tplc="0809001B" w:tentative="1">
+      <w:start w:val="1"/>
+      <w:numFmt w:val="lowerRoman"/>
+      <w:lvlText w:val="%9."/>
+      <w:lvlJc w:val="right"/>
+      <w:pPr>
+        <w:ind w:left="6480" w:hanging="180"/>
+      </w:pPr>
+    </w:lvl>
+  </w:abstractNum>
+  <w:abstractNum w:abstractNumId="15" w15:restartNumberingAfterBreak="0">
+    <w:nsid w:val="0CB360F6"/>
+    <w:multiLevelType w:val="hybridMultilevel"/>
+    <w:tmpl w:val="F044F1FC"/>
+    <w:lvl w:ilvl="0" w:tplc="08090013">
+      <w:start w:val="1"/>
+      <w:numFmt w:val="upperRoman"/>
+      <w:lvlText w:val="%1."/>
+      <w:lvlJc w:val="right"/>
+      <w:pPr>
+        <w:ind w:left="720" w:hanging="360"/>
+      </w:pPr>
+    </w:lvl>
+    <w:lvl w:ilvl="1" w:tplc="08090019" w:tentative="1">
+      <w:start w:val="1"/>
+      <w:numFmt w:val="lowerLetter"/>
+      <w:lvlText w:val="%2."/>
+      <w:lvlJc w:val="left"/>
+      <w:pPr>
+        <w:ind w:left="1440" w:hanging="360"/>
+      </w:pPr>
+    </w:lvl>
+    <w:lvl w:ilvl="2" w:tplc="0809001B" w:tentative="1">
+      <w:start w:val="1"/>
+      <w:numFmt w:val="lowerRoman"/>
+      <w:lvlText w:val="%3."/>
+      <w:lvlJc w:val="right"/>
+      <w:pPr>
+        <w:ind w:left="2160" w:hanging="180"/>
+      </w:pPr>
+    </w:lvl>
+    <w:lvl w:ilvl="3" w:tplc="0809000F" w:tentative="1">
+      <w:start w:val="1"/>
+      <w:numFmt w:val="decimal"/>
+      <w:lvlText w:val="%4."/>
+      <w:lvlJc w:val="left"/>
+      <w:pPr>
+        <w:ind w:left="2880" w:hanging="360"/>
+      </w:pPr>
+    </w:lvl>
+    <w:lvl w:ilvl="4" w:tplc="08090019" w:tentative="1">
+      <w:start w:val="1"/>
+      <w:numFmt w:val="lowerLetter"/>
+      <w:lvlText w:val="%5."/>
+      <w:lvlJc w:val="left"/>
+      <w:pPr>
+        <w:ind w:left="3600" w:hanging="360"/>
+      </w:pPr>
+    </w:lvl>
+    <w:lvl w:ilvl="5" w:tplc="0809001B" w:tentative="1">
+      <w:start w:val="1"/>
+      <w:numFmt w:val="lowerRoman"/>
+      <w:lvlText w:val="%6."/>
+      <w:lvlJc w:val="right"/>
+      <w:pPr>
+        <w:ind w:left="4320" w:hanging="180"/>
+      </w:pPr>
+    </w:lvl>
+    <w:lvl w:ilvl="6" w:tplc="0809000F" w:tentative="1">
+      <w:start w:val="1"/>
+      <w:numFmt w:val="decimal"/>
+      <w:lvlText w:val="%7."/>
+      <w:lvlJc w:val="left"/>
+      <w:pPr>
+        <w:ind w:left="5040" w:hanging="360"/>
+      </w:pPr>
+    </w:lvl>
+    <w:lvl w:ilvl="7" w:tplc="08090019" w:tentative="1">
+      <w:start w:val="1"/>
+      <w:numFmt w:val="lowerLetter"/>
+      <w:lvlText w:val="%8."/>
+      <w:lvlJc w:val="left"/>
+      <w:pPr>
+        <w:ind w:left="5760" w:hanging="360"/>
+      </w:pPr>
+    </w:lvl>
+    <w:lvl w:ilvl="8" w:tplc="0809001B" w:tentative="1">
+      <w:start w:val="1"/>
+      <w:numFmt w:val="lowerRoman"/>
+      <w:lvlText w:val="%9."/>
+      <w:lvlJc w:val="right"/>
+      <w:pPr>
+        <w:ind w:left="6480" w:hanging="180"/>
+      </w:pPr>
+    </w:lvl>
+  </w:abstractNum>
+  <w:abstractNum w:abstractNumId="16" w15:restartNumberingAfterBreak="0">
     <w:nsid w:val="10D85866"/>
     <w:multiLevelType w:val="hybridMultilevel"/>
     <w:tmpl w:val="1E96C60E"/>
@@ -1196,7 +1516,373 @@
       </w:rPr>
     </w:lvl>
   </w:abstractNum>
-  <w:abstractNum w:abstractNumId="6" w15:restartNumberingAfterBreak="0">
+  <w:abstractNum w:abstractNumId="17" w15:restartNumberingAfterBreak="0">
+    <w:nsid w:val="11FB7AB5"/>
+    <w:multiLevelType w:val="hybridMultilevel"/>
+    <w:tmpl w:val="A7D04F3A"/>
+    <w:lvl w:ilvl="0" w:tplc="BAACFA1A">
+      <w:start w:val="1"/>
+      <w:numFmt w:val="bullet"/>
+      <w:lvlText w:val=""/>
+      <w:lvlJc w:val="left"/>
+      <w:pPr>
+        <w:tabs>
+          <w:tab w:val="num" w:pos="720"/>
+        </w:tabs>
+        <w:ind w:left="720" w:hanging="360"/>
+      </w:pPr>
+      <w:rPr>
+        <w:rFonts w:ascii="Symbol" w:hAnsi="Symbol" w:hint="default"/>
+      </w:rPr>
+    </w:lvl>
+    <w:lvl w:ilvl="1" w:tplc="6E52DB08" w:tentative="1">
+      <w:start w:val="1"/>
+      <w:numFmt w:val="bullet"/>
+      <w:lvlText w:val=""/>
+      <w:lvlJc w:val="left"/>
+      <w:pPr>
+        <w:tabs>
+          <w:tab w:val="num" w:pos="1440"/>
+        </w:tabs>
+        <w:ind w:left="1440" w:hanging="360"/>
+      </w:pPr>
+      <w:rPr>
+        <w:rFonts w:ascii="Symbol" w:hAnsi="Symbol" w:hint="default"/>
+      </w:rPr>
+    </w:lvl>
+    <w:lvl w:ilvl="2" w:tplc="4ED6BE62" w:tentative="1">
+      <w:start w:val="1"/>
+      <w:numFmt w:val="bullet"/>
+      <w:lvlText w:val=""/>
+      <w:lvlJc w:val="left"/>
+      <w:pPr>
+        <w:tabs>
+          <w:tab w:val="num" w:pos="2160"/>
+        </w:tabs>
+        <w:ind w:left="2160" w:hanging="360"/>
+      </w:pPr>
+      <w:rPr>
+        <w:rFonts w:ascii="Symbol" w:hAnsi="Symbol" w:hint="default"/>
+      </w:rPr>
+    </w:lvl>
+    <w:lvl w:ilvl="3" w:tplc="4F026480" w:tentative="1">
+      <w:start w:val="1"/>
+      <w:numFmt w:val="bullet"/>
+      <w:lvlText w:val=""/>
+      <w:lvlJc w:val="left"/>
+      <w:pPr>
+        <w:tabs>
+          <w:tab w:val="num" w:pos="2880"/>
+        </w:tabs>
+        <w:ind w:left="2880" w:hanging="360"/>
+      </w:pPr>
+      <w:rPr>
+        <w:rFonts w:ascii="Symbol" w:hAnsi="Symbol" w:hint="default"/>
+      </w:rPr>
+    </w:lvl>
+    <w:lvl w:ilvl="4" w:tplc="0A082C62" w:tentative="1">
+      <w:start w:val="1"/>
+      <w:numFmt w:val="bullet"/>
+      <w:lvlText w:val=""/>
+      <w:lvlJc w:val="left"/>
+      <w:pPr>
+        <w:tabs>
+          <w:tab w:val="num" w:pos="3600"/>
+        </w:tabs>
+        <w:ind w:left="3600" w:hanging="360"/>
+      </w:pPr>
+      <w:rPr>
+        <w:rFonts w:ascii="Symbol" w:hAnsi="Symbol" w:hint="default"/>
+      </w:rPr>
+    </w:lvl>
+    <w:lvl w:ilvl="5" w:tplc="F01CFED0" w:tentative="1">
+      <w:start w:val="1"/>
+      <w:numFmt w:val="bullet"/>
+      <w:lvlText w:val=""/>
+      <w:lvlJc w:val="left"/>
+      <w:pPr>
+        <w:tabs>
+          <w:tab w:val="num" w:pos="4320"/>
+        </w:tabs>
+        <w:ind w:left="4320" w:hanging="360"/>
+      </w:pPr>
+      <w:rPr>
+        <w:rFonts w:ascii="Symbol" w:hAnsi="Symbol" w:hint="default"/>
+      </w:rPr>
+    </w:lvl>
+    <w:lvl w:ilvl="6" w:tplc="29C2409C" w:tentative="1">
+      <w:start w:val="1"/>
+      <w:numFmt w:val="bullet"/>
+      <w:lvlText w:val=""/>
+      <w:lvlJc w:val="left"/>
+      <w:pPr>
+        <w:tabs>
+          <w:tab w:val="num" w:pos="5040"/>
+        </w:tabs>
+        <w:ind w:left="5040" w:hanging="360"/>
+      </w:pPr>
+      <w:rPr>
+        <w:rFonts w:ascii="Symbol" w:hAnsi="Symbol" w:hint="default"/>
+      </w:rPr>
+    </w:lvl>
+    <w:lvl w:ilvl="7" w:tplc="097C1F4C" w:tentative="1">
+      <w:start w:val="1"/>
+      <w:numFmt w:val="bullet"/>
+      <w:lvlText w:val=""/>
+      <w:lvlJc w:val="left"/>
+      <w:pPr>
+        <w:tabs>
+          <w:tab w:val="num" w:pos="5760"/>
+        </w:tabs>
+        <w:ind w:left="5760" w:hanging="360"/>
+      </w:pPr>
+      <w:rPr>
+        <w:rFonts w:ascii="Symbol" w:hAnsi="Symbol" w:hint="default"/>
+      </w:rPr>
+    </w:lvl>
+    <w:lvl w:ilvl="8" w:tplc="134A6828" w:tentative="1">
+      <w:start w:val="1"/>
+      <w:numFmt w:val="bullet"/>
+      <w:lvlText w:val=""/>
+      <w:lvlJc w:val="left"/>
+      <w:pPr>
+        <w:tabs>
+          <w:tab w:val="num" w:pos="6480"/>
+        </w:tabs>
+        <w:ind w:left="6480" w:hanging="360"/>
+      </w:pPr>
+      <w:rPr>
+        <w:rFonts w:ascii="Symbol" w:hAnsi="Symbol" w:hint="default"/>
+      </w:rPr>
+    </w:lvl>
+  </w:abstractNum>
+  <w:abstractNum w:abstractNumId="18" w15:restartNumberingAfterBreak="0">
+    <w:nsid w:val="178449C8"/>
+    <w:multiLevelType w:val="hybridMultilevel"/>
+    <w:tmpl w:val="9F308BC6"/>
+    <w:lvl w:ilvl="0" w:tplc="08090001">
+      <w:start w:val="1"/>
+      <w:numFmt w:val="bullet"/>
+      <w:lvlText w:val=""/>
+      <w:lvlJc w:val="left"/>
+      <w:pPr>
+        <w:ind w:left="720" w:hanging="360"/>
+      </w:pPr>
+      <w:rPr>
+        <w:rFonts w:ascii="Symbol" w:hAnsi="Symbol" w:hint="default"/>
+      </w:rPr>
+    </w:lvl>
+    <w:lvl w:ilvl="1" w:tplc="08090003" w:tentative="1">
+      <w:start w:val="1"/>
+      <w:numFmt w:val="bullet"/>
+      <w:lvlText w:val="o"/>
+      <w:lvlJc w:val="left"/>
+      <w:pPr>
+        <w:ind w:left="1440" w:hanging="360"/>
+      </w:pPr>
+      <w:rPr>
+        <w:rFonts w:ascii="Courier New" w:hAnsi="Courier New" w:cs="Courier New" w:hint="default"/>
+      </w:rPr>
+    </w:lvl>
+    <w:lvl w:ilvl="2" w:tplc="08090005" w:tentative="1">
+      <w:start w:val="1"/>
+      <w:numFmt w:val="bullet"/>
+      <w:lvlText w:val=""/>
+      <w:lvlJc w:val="left"/>
+      <w:pPr>
+        <w:ind w:left="2160" w:hanging="360"/>
+      </w:pPr>
+      <w:rPr>
+        <w:rFonts w:ascii="Wingdings" w:hAnsi="Wingdings" w:hint="default"/>
+      </w:rPr>
+    </w:lvl>
+    <w:lvl w:ilvl="3" w:tplc="08090001" w:tentative="1">
+      <w:start w:val="1"/>
+      <w:numFmt w:val="bullet"/>
+      <w:lvlText w:val=""/>
+      <w:lvlJc w:val="left"/>
+      <w:pPr>
+        <w:ind w:left="2880" w:hanging="360"/>
+      </w:pPr>
+      <w:rPr>
+        <w:rFonts w:ascii="Symbol" w:hAnsi="Symbol" w:hint="default"/>
+      </w:rPr>
+    </w:lvl>
+    <w:lvl w:ilvl="4" w:tplc="08090003" w:tentative="1">
+      <w:start w:val="1"/>
+      <w:numFmt w:val="bullet"/>
+      <w:lvlText w:val="o"/>
+      <w:lvlJc w:val="left"/>
+      <w:pPr>
+        <w:ind w:left="3600" w:hanging="360"/>
+      </w:pPr>
+      <w:rPr>
+        <w:rFonts w:ascii="Courier New" w:hAnsi="Courier New" w:cs="Courier New" w:hint="default"/>
+      </w:rPr>
+    </w:lvl>
+    <w:lvl w:ilvl="5" w:tplc="08090005" w:tentative="1">
+      <w:start w:val="1"/>
+      <w:numFmt w:val="bullet"/>
+      <w:lvlText w:val=""/>
+      <w:lvlJc w:val="left"/>
+      <w:pPr>
+        <w:ind w:left="4320" w:hanging="360"/>
+      </w:pPr>
+      <w:rPr>
+        <w:rFonts w:ascii="Wingdings" w:hAnsi="Wingdings" w:hint="default"/>
+      </w:rPr>
+    </w:lvl>
+    <w:lvl w:ilvl="6" w:tplc="08090001" w:tentative="1">
+      <w:start w:val="1"/>
+      <w:numFmt w:val="bullet"/>
+      <w:lvlText w:val=""/>
+      <w:lvlJc w:val="left"/>
+      <w:pPr>
+        <w:ind w:left="5040" w:hanging="360"/>
+      </w:pPr>
+      <w:rPr>
+        <w:rFonts w:ascii="Symbol" w:hAnsi="Symbol" w:hint="default"/>
+      </w:rPr>
+    </w:lvl>
+    <w:lvl w:ilvl="7" w:tplc="08090003" w:tentative="1">
+      <w:start w:val="1"/>
+      <w:numFmt w:val="bullet"/>
+      <w:lvlText w:val="o"/>
+      <w:lvlJc w:val="left"/>
+      <w:pPr>
+        <w:ind w:left="5760" w:hanging="360"/>
+      </w:pPr>
+      <w:rPr>
+        <w:rFonts w:ascii="Courier New" w:hAnsi="Courier New" w:cs="Courier New" w:hint="default"/>
+      </w:rPr>
+    </w:lvl>
+    <w:lvl w:ilvl="8" w:tplc="08090005" w:tentative="1">
+      <w:start w:val="1"/>
+      <w:numFmt w:val="bullet"/>
+      <w:lvlText w:val=""/>
+      <w:lvlJc w:val="left"/>
+      <w:pPr>
+        <w:ind w:left="6480" w:hanging="360"/>
+      </w:pPr>
+      <w:rPr>
+        <w:rFonts w:ascii="Wingdings" w:hAnsi="Wingdings" w:hint="default"/>
+      </w:rPr>
+    </w:lvl>
+  </w:abstractNum>
+  <w:abstractNum w:abstractNumId="19" w15:restartNumberingAfterBreak="0">
+    <w:nsid w:val="1A224967"/>
+    <w:multiLevelType w:val="hybridMultilevel"/>
+    <w:tmpl w:val="7B90BD06"/>
+    <w:lvl w:ilvl="0" w:tplc="08090001">
+      <w:start w:val="1"/>
+      <w:numFmt w:val="bullet"/>
+      <w:lvlText w:val=""/>
+      <w:lvlJc w:val="left"/>
+      <w:pPr>
+        <w:ind w:left="720" w:hanging="360"/>
+      </w:pPr>
+      <w:rPr>
+        <w:rFonts w:ascii="Symbol" w:hAnsi="Symbol" w:hint="default"/>
+      </w:rPr>
+    </w:lvl>
+    <w:lvl w:ilvl="1" w:tplc="08090003" w:tentative="1">
+      <w:start w:val="1"/>
+      <w:numFmt w:val="bullet"/>
+      <w:lvlText w:val="o"/>
+      <w:lvlJc w:val="left"/>
+      <w:pPr>
+        <w:ind w:left="1440" w:hanging="360"/>
+      </w:pPr>
+      <w:rPr>
+        <w:rFonts w:ascii="Courier New" w:hAnsi="Courier New" w:cs="Courier New" w:hint="default"/>
+      </w:rPr>
+    </w:lvl>
+    <w:lvl w:ilvl="2" w:tplc="08090005" w:tentative="1">
+      <w:start w:val="1"/>
+      <w:numFmt w:val="bullet"/>
+      <w:lvlText w:val=""/>
+      <w:lvlJc w:val="left"/>
+      <w:pPr>
+        <w:ind w:left="2160" w:hanging="360"/>
+      </w:pPr>
+      <w:rPr>
+        <w:rFonts w:ascii="Wingdings" w:hAnsi="Wingdings" w:hint="default"/>
+      </w:rPr>
+    </w:lvl>
+    <w:lvl w:ilvl="3" w:tplc="08090001" w:tentative="1">
+      <w:start w:val="1"/>
+      <w:numFmt w:val="bullet"/>
+      <w:lvlText w:val=""/>
+      <w:lvlJc w:val="left"/>
+      <w:pPr>
+        <w:ind w:left="2880" w:hanging="360"/>
+      </w:pPr>
+      <w:rPr>
+        <w:rFonts w:ascii="Symbol" w:hAnsi="Symbol" w:hint="default"/>
+      </w:rPr>
+    </w:lvl>
+    <w:lvl w:ilvl="4" w:tplc="08090003" w:tentative="1">
+      <w:start w:val="1"/>
+      <w:numFmt w:val="bullet"/>
+      <w:lvlText w:val="o"/>
+      <w:lvlJc w:val="left"/>
+      <w:pPr>
+        <w:ind w:left="3600" w:hanging="360"/>
+      </w:pPr>
+      <w:rPr>
+        <w:rFonts w:ascii="Courier New" w:hAnsi="Courier New" w:cs="Courier New" w:hint="default"/>
+      </w:rPr>
+    </w:lvl>
+    <w:lvl w:ilvl="5" w:tplc="08090005" w:tentative="1">
+      <w:start w:val="1"/>
+      <w:numFmt w:val="bullet"/>
+      <w:lvlText w:val=""/>
+      <w:lvlJc w:val="left"/>
+      <w:pPr>
+        <w:ind w:left="4320" w:hanging="360"/>
+      </w:pPr>
+      <w:rPr>
+        <w:rFonts w:ascii="Wingdings" w:hAnsi="Wingdings" w:hint="default"/>
+      </w:rPr>
+    </w:lvl>
+    <w:lvl w:ilvl="6" w:tplc="08090001" w:tentative="1">
+      <w:start w:val="1"/>
+      <w:numFmt w:val="bullet"/>
+      <w:lvlText w:val=""/>
+      <w:lvlJc w:val="left"/>
+      <w:pPr>
+        <w:ind w:left="5040" w:hanging="360"/>
+      </w:pPr>
+      <w:rPr>
+        <w:rFonts w:ascii="Symbol" w:hAnsi="Symbol" w:hint="default"/>
+      </w:rPr>
+    </w:lvl>
+    <w:lvl w:ilvl="7" w:tplc="08090003" w:tentative="1">
+      <w:start w:val="1"/>
+      <w:numFmt w:val="bullet"/>
+      <w:lvlText w:val="o"/>
+      <w:lvlJc w:val="left"/>
+      <w:pPr>
+        <w:ind w:left="5760" w:hanging="360"/>
+      </w:pPr>
+      <w:rPr>
+        <w:rFonts w:ascii="Courier New" w:hAnsi="Courier New" w:cs="Courier New" w:hint="default"/>
+      </w:rPr>
+    </w:lvl>
+    <w:lvl w:ilvl="8" w:tplc="08090005" w:tentative="1">
+      <w:start w:val="1"/>
+      <w:numFmt w:val="bullet"/>
+      <w:lvlText w:val=""/>
+      <w:lvlJc w:val="left"/>
+      <w:pPr>
+        <w:ind w:left="6480" w:hanging="360"/>
+      </w:pPr>
+      <w:rPr>
+        <w:rFonts w:ascii="Wingdings" w:hAnsi="Wingdings" w:hint="default"/>
+      </w:rPr>
+    </w:lvl>
+  </w:abstractNum>
+  <w:abstractNum w:abstractNumId="20" w15:restartNumberingAfterBreak="0">
     <w:nsid w:val="23E0795E"/>
     <w:multiLevelType w:val="singleLevel"/>
     <w:tmpl w:val="2EA27EBE"/>
@@ -1217,7 +1903,120 @@
       </w:rPr>
     </w:lvl>
   </w:abstractNum>
-  <w:abstractNum w:abstractNumId="7" w15:restartNumberingAfterBreak="0">
+  <w:abstractNum w:abstractNumId="21" w15:restartNumberingAfterBreak="0">
+    <w:nsid w:val="27813D84"/>
+    <w:multiLevelType w:val="hybridMultilevel"/>
+    <w:tmpl w:val="6F7C89D0"/>
+    <w:lvl w:ilvl="0" w:tplc="08090001">
+      <w:start w:val="1"/>
+      <w:numFmt w:val="bullet"/>
+      <w:lvlText w:val=""/>
+      <w:lvlJc w:val="left"/>
+      <w:pPr>
+        <w:ind w:left="720" w:hanging="360"/>
+      </w:pPr>
+      <w:rPr>
+        <w:rFonts w:ascii="Symbol" w:hAnsi="Symbol" w:hint="default"/>
+      </w:rPr>
+    </w:lvl>
+    <w:lvl w:ilvl="1" w:tplc="08090003" w:tentative="1">
+      <w:start w:val="1"/>
+      <w:numFmt w:val="bullet"/>
+      <w:lvlText w:val="o"/>
+      <w:lvlJc w:val="left"/>
+      <w:pPr>
+        <w:ind w:left="1440" w:hanging="360"/>
+      </w:pPr>
+      <w:rPr>
+        <w:rFonts w:ascii="Courier New" w:hAnsi="Courier New" w:cs="Courier New" w:hint="default"/>
+      </w:rPr>
+    </w:lvl>
+    <w:lvl w:ilvl="2" w:tplc="08090005" w:tentative="1">
+      <w:start w:val="1"/>
+      <w:numFmt w:val="bullet"/>
+      <w:lvlText w:val=""/>
+      <w:lvlJc w:val="left"/>
+      <w:pPr>
+        <w:ind w:left="2160" w:hanging="360"/>
+      </w:pPr>
+      <w:rPr>
+        <w:rFonts w:ascii="Wingdings" w:hAnsi="Wingdings" w:hint="default"/>
+      </w:rPr>
+    </w:lvl>
+    <w:lvl w:ilvl="3" w:tplc="08090001" w:tentative="1">
+      <w:start w:val="1"/>
+      <w:numFmt w:val="bullet"/>
+      <w:lvlText w:val=""/>
+      <w:lvlJc w:val="left"/>
+      <w:pPr>
+        <w:ind w:left="2880" w:hanging="360"/>
+      </w:pPr>
+      <w:rPr>
+        <w:rFonts w:ascii="Symbol" w:hAnsi="Symbol" w:hint="default"/>
+      </w:rPr>
+    </w:lvl>
+    <w:lvl w:ilvl="4" w:tplc="08090003" w:tentative="1">
+      <w:start w:val="1"/>
+      <w:numFmt w:val="bullet"/>
+      <w:lvlText w:val="o"/>
+      <w:lvlJc w:val="left"/>
+      <w:pPr>
+        <w:ind w:left="3600" w:hanging="360"/>
+      </w:pPr>
+      <w:rPr>
+        <w:rFonts w:ascii="Courier New" w:hAnsi="Courier New" w:cs="Courier New" w:hint="default"/>
+      </w:rPr>
+    </w:lvl>
+    <w:lvl w:ilvl="5" w:tplc="08090005" w:tentative="1">
+      <w:start w:val="1"/>
+      <w:numFmt w:val="bullet"/>
+      <w:lvlText w:val=""/>
+      <w:lvlJc w:val="left"/>
+      <w:pPr>
+        <w:ind w:left="4320" w:hanging="360"/>
+      </w:pPr>
+      <w:rPr>
+        <w:rFonts w:ascii="Wingdings" w:hAnsi="Wingdings" w:hint="default"/>
+      </w:rPr>
+    </w:lvl>
+    <w:lvl w:ilvl="6" w:tplc="08090001" w:tentative="1">
+      <w:start w:val="1"/>
+      <w:numFmt w:val="bullet"/>
+      <w:lvlText w:val=""/>
+      <w:lvlJc w:val="left"/>
+      <w:pPr>
+        <w:ind w:left="5040" w:hanging="360"/>
+      </w:pPr>
+      <w:rPr>
+        <w:rFonts w:ascii="Symbol" w:hAnsi="Symbol" w:hint="default"/>
+      </w:rPr>
+    </w:lvl>
+    <w:lvl w:ilvl="7" w:tplc="08090003" w:tentative="1">
+      <w:start w:val="1"/>
+      <w:numFmt w:val="bullet"/>
+      <w:lvlText w:val="o"/>
+      <w:lvlJc w:val="left"/>
+      <w:pPr>
+        <w:ind w:left="5760" w:hanging="360"/>
+      </w:pPr>
+      <w:rPr>
+        <w:rFonts w:ascii="Courier New" w:hAnsi="Courier New" w:cs="Courier New" w:hint="default"/>
+      </w:rPr>
+    </w:lvl>
+    <w:lvl w:ilvl="8" w:tplc="08090005" w:tentative="1">
+      <w:start w:val="1"/>
+      <w:numFmt w:val="bullet"/>
+      <w:lvlText w:val=""/>
+      <w:lvlJc w:val="left"/>
+      <w:pPr>
+        <w:ind w:left="6480" w:hanging="360"/>
+      </w:pPr>
+      <w:rPr>
+        <w:rFonts w:ascii="Wingdings" w:hAnsi="Wingdings" w:hint="default"/>
+      </w:rPr>
+    </w:lvl>
+  </w:abstractNum>
+  <w:abstractNum w:abstractNumId="22" w15:restartNumberingAfterBreak="0">
     <w:nsid w:val="318169A0"/>
     <w:multiLevelType w:val="hybridMultilevel"/>
     <w:tmpl w:val="F624853C"/>
@@ -1308,7 +2107,614 @@
       </w:pPr>
     </w:lvl>
   </w:abstractNum>
-  <w:abstractNum w:abstractNumId="8" w15:restartNumberingAfterBreak="0">
+  <w:abstractNum w:abstractNumId="23" w15:restartNumberingAfterBreak="0">
+    <w:nsid w:val="347C2E4E"/>
+    <w:multiLevelType w:val="hybridMultilevel"/>
+    <w:tmpl w:val="4CF6051C"/>
+    <w:lvl w:ilvl="0" w:tplc="69F8C12A">
+      <w:start w:val="1"/>
+      <w:numFmt w:val="bullet"/>
+      <w:lvlText w:val=""/>
+      <w:lvlJc w:val="left"/>
+      <w:pPr>
+        <w:tabs>
+          <w:tab w:val="num" w:pos="720"/>
+        </w:tabs>
+        <w:ind w:left="720" w:hanging="360"/>
+      </w:pPr>
+      <w:rPr>
+        <w:rFonts w:ascii="Symbol" w:hAnsi="Symbol" w:hint="default"/>
+      </w:rPr>
+    </w:lvl>
+    <w:lvl w:ilvl="1" w:tplc="E23E2586" w:tentative="1">
+      <w:start w:val="1"/>
+      <w:numFmt w:val="bullet"/>
+      <w:lvlText w:val=""/>
+      <w:lvlJc w:val="left"/>
+      <w:pPr>
+        <w:tabs>
+          <w:tab w:val="num" w:pos="1440"/>
+        </w:tabs>
+        <w:ind w:left="1440" w:hanging="360"/>
+      </w:pPr>
+      <w:rPr>
+        <w:rFonts w:ascii="Symbol" w:hAnsi="Symbol" w:hint="default"/>
+      </w:rPr>
+    </w:lvl>
+    <w:lvl w:ilvl="2" w:tplc="DD861114" w:tentative="1">
+      <w:start w:val="1"/>
+      <w:numFmt w:val="bullet"/>
+      <w:lvlText w:val=""/>
+      <w:lvlJc w:val="left"/>
+      <w:pPr>
+        <w:tabs>
+          <w:tab w:val="num" w:pos="2160"/>
+        </w:tabs>
+        <w:ind w:left="2160" w:hanging="360"/>
+      </w:pPr>
+      <w:rPr>
+        <w:rFonts w:ascii="Symbol" w:hAnsi="Symbol" w:hint="default"/>
+      </w:rPr>
+    </w:lvl>
+    <w:lvl w:ilvl="3" w:tplc="ACD01B0E" w:tentative="1">
+      <w:start w:val="1"/>
+      <w:numFmt w:val="bullet"/>
+      <w:lvlText w:val=""/>
+      <w:lvlJc w:val="left"/>
+      <w:pPr>
+        <w:tabs>
+          <w:tab w:val="num" w:pos="2880"/>
+        </w:tabs>
+        <w:ind w:left="2880" w:hanging="360"/>
+      </w:pPr>
+      <w:rPr>
+        <w:rFonts w:ascii="Symbol" w:hAnsi="Symbol" w:hint="default"/>
+      </w:rPr>
+    </w:lvl>
+    <w:lvl w:ilvl="4" w:tplc="559CA752" w:tentative="1">
+      <w:start w:val="1"/>
+      <w:numFmt w:val="bullet"/>
+      <w:lvlText w:val=""/>
+      <w:lvlJc w:val="left"/>
+      <w:pPr>
+        <w:tabs>
+          <w:tab w:val="num" w:pos="3600"/>
+        </w:tabs>
+        <w:ind w:left="3600" w:hanging="360"/>
+      </w:pPr>
+      <w:rPr>
+        <w:rFonts w:ascii="Symbol" w:hAnsi="Symbol" w:hint="default"/>
+      </w:rPr>
+    </w:lvl>
+    <w:lvl w:ilvl="5" w:tplc="A448FBC8" w:tentative="1">
+      <w:start w:val="1"/>
+      <w:numFmt w:val="bullet"/>
+      <w:lvlText w:val=""/>
+      <w:lvlJc w:val="left"/>
+      <w:pPr>
+        <w:tabs>
+          <w:tab w:val="num" w:pos="4320"/>
+        </w:tabs>
+        <w:ind w:left="4320" w:hanging="360"/>
+      </w:pPr>
+      <w:rPr>
+        <w:rFonts w:ascii="Symbol" w:hAnsi="Symbol" w:hint="default"/>
+      </w:rPr>
+    </w:lvl>
+    <w:lvl w:ilvl="6" w:tplc="E572CAE0" w:tentative="1">
+      <w:start w:val="1"/>
+      <w:numFmt w:val="bullet"/>
+      <w:lvlText w:val=""/>
+      <w:lvlJc w:val="left"/>
+      <w:pPr>
+        <w:tabs>
+          <w:tab w:val="num" w:pos="5040"/>
+        </w:tabs>
+        <w:ind w:left="5040" w:hanging="360"/>
+      </w:pPr>
+      <w:rPr>
+        <w:rFonts w:ascii="Symbol" w:hAnsi="Symbol" w:hint="default"/>
+      </w:rPr>
+    </w:lvl>
+    <w:lvl w:ilvl="7" w:tplc="9D987AC4" w:tentative="1">
+      <w:start w:val="1"/>
+      <w:numFmt w:val="bullet"/>
+      <w:lvlText w:val=""/>
+      <w:lvlJc w:val="left"/>
+      <w:pPr>
+        <w:tabs>
+          <w:tab w:val="num" w:pos="5760"/>
+        </w:tabs>
+        <w:ind w:left="5760" w:hanging="360"/>
+      </w:pPr>
+      <w:rPr>
+        <w:rFonts w:ascii="Symbol" w:hAnsi="Symbol" w:hint="default"/>
+      </w:rPr>
+    </w:lvl>
+    <w:lvl w:ilvl="8" w:tplc="491C2CC0" w:tentative="1">
+      <w:start w:val="1"/>
+      <w:numFmt w:val="bullet"/>
+      <w:lvlText w:val=""/>
+      <w:lvlJc w:val="left"/>
+      <w:pPr>
+        <w:tabs>
+          <w:tab w:val="num" w:pos="6480"/>
+        </w:tabs>
+        <w:ind w:left="6480" w:hanging="360"/>
+      </w:pPr>
+      <w:rPr>
+        <w:rFonts w:ascii="Symbol" w:hAnsi="Symbol" w:hint="default"/>
+      </w:rPr>
+    </w:lvl>
+  </w:abstractNum>
+  <w:abstractNum w:abstractNumId="24" w15:restartNumberingAfterBreak="0">
+    <w:nsid w:val="3EFF0C3C"/>
+    <w:multiLevelType w:val="hybridMultilevel"/>
+    <w:tmpl w:val="395C096E"/>
+    <w:lvl w:ilvl="0" w:tplc="08090001">
+      <w:start w:val="1"/>
+      <w:numFmt w:val="bullet"/>
+      <w:lvlText w:val=""/>
+      <w:lvlJc w:val="left"/>
+      <w:pPr>
+        <w:ind w:left="720" w:hanging="360"/>
+      </w:pPr>
+      <w:rPr>
+        <w:rFonts w:ascii="Symbol" w:hAnsi="Symbol" w:hint="default"/>
+      </w:rPr>
+    </w:lvl>
+    <w:lvl w:ilvl="1" w:tplc="08090003" w:tentative="1">
+      <w:start w:val="1"/>
+      <w:numFmt w:val="bullet"/>
+      <w:lvlText w:val="o"/>
+      <w:lvlJc w:val="left"/>
+      <w:pPr>
+        <w:ind w:left="1440" w:hanging="360"/>
+      </w:pPr>
+      <w:rPr>
+        <w:rFonts w:ascii="Courier New" w:hAnsi="Courier New" w:cs="Courier New" w:hint="default"/>
+      </w:rPr>
+    </w:lvl>
+    <w:lvl w:ilvl="2" w:tplc="08090005" w:tentative="1">
+      <w:start w:val="1"/>
+      <w:numFmt w:val="bullet"/>
+      <w:lvlText w:val=""/>
+      <w:lvlJc w:val="left"/>
+      <w:pPr>
+        <w:ind w:left="2160" w:hanging="360"/>
+      </w:pPr>
+      <w:rPr>
+        <w:rFonts w:ascii="Wingdings" w:hAnsi="Wingdings" w:hint="default"/>
+      </w:rPr>
+    </w:lvl>
+    <w:lvl w:ilvl="3" w:tplc="08090001" w:tentative="1">
+      <w:start w:val="1"/>
+      <w:numFmt w:val="bullet"/>
+      <w:lvlText w:val=""/>
+      <w:lvlJc w:val="left"/>
+      <w:pPr>
+        <w:ind w:left="2880" w:hanging="360"/>
+      </w:pPr>
+      <w:rPr>
+        <w:rFonts w:ascii="Symbol" w:hAnsi="Symbol" w:hint="default"/>
+      </w:rPr>
+    </w:lvl>
+    <w:lvl w:ilvl="4" w:tplc="08090003" w:tentative="1">
+      <w:start w:val="1"/>
+      <w:numFmt w:val="bullet"/>
+      <w:lvlText w:val="o"/>
+      <w:lvlJc w:val="left"/>
+      <w:pPr>
+        <w:ind w:left="3600" w:hanging="360"/>
+      </w:pPr>
+      <w:rPr>
+        <w:rFonts w:ascii="Courier New" w:hAnsi="Courier New" w:cs="Courier New" w:hint="default"/>
+      </w:rPr>
+    </w:lvl>
+    <w:lvl w:ilvl="5" w:tplc="08090005" w:tentative="1">
+      <w:start w:val="1"/>
+      <w:numFmt w:val="bullet"/>
+      <w:lvlText w:val=""/>
+      <w:lvlJc w:val="left"/>
+      <w:pPr>
+        <w:ind w:left="4320" w:hanging="360"/>
+      </w:pPr>
+      <w:rPr>
+        <w:rFonts w:ascii="Wingdings" w:hAnsi="Wingdings" w:hint="default"/>
+      </w:rPr>
+    </w:lvl>
+    <w:lvl w:ilvl="6" w:tplc="08090001" w:tentative="1">
+      <w:start w:val="1"/>
+      <w:numFmt w:val="bullet"/>
+      <w:lvlText w:val=""/>
+      <w:lvlJc w:val="left"/>
+      <w:pPr>
+        <w:ind w:left="5040" w:hanging="360"/>
+      </w:pPr>
+      <w:rPr>
+        <w:rFonts w:ascii="Symbol" w:hAnsi="Symbol" w:hint="default"/>
+      </w:rPr>
+    </w:lvl>
+    <w:lvl w:ilvl="7" w:tplc="08090003" w:tentative="1">
+      <w:start w:val="1"/>
+      <w:numFmt w:val="bullet"/>
+      <w:lvlText w:val="o"/>
+      <w:lvlJc w:val="left"/>
+      <w:pPr>
+        <w:ind w:left="5760" w:hanging="360"/>
+      </w:pPr>
+      <w:rPr>
+        <w:rFonts w:ascii="Courier New" w:hAnsi="Courier New" w:cs="Courier New" w:hint="default"/>
+      </w:rPr>
+    </w:lvl>
+    <w:lvl w:ilvl="8" w:tplc="08090005" w:tentative="1">
+      <w:start w:val="1"/>
+      <w:numFmt w:val="bullet"/>
+      <w:lvlText w:val=""/>
+      <w:lvlJc w:val="left"/>
+      <w:pPr>
+        <w:ind w:left="6480" w:hanging="360"/>
+      </w:pPr>
+      <w:rPr>
+        <w:rFonts w:ascii="Wingdings" w:hAnsi="Wingdings" w:hint="default"/>
+      </w:rPr>
+    </w:lvl>
+  </w:abstractNum>
+  <w:abstractNum w:abstractNumId="25" w15:restartNumberingAfterBreak="0">
+    <w:nsid w:val="44617E6E"/>
+    <w:multiLevelType w:val="hybridMultilevel"/>
+    <w:tmpl w:val="22380998"/>
+    <w:lvl w:ilvl="0" w:tplc="0809000F">
+      <w:start w:val="1"/>
+      <w:numFmt w:val="decimal"/>
+      <w:lvlText w:val="%1."/>
+      <w:lvlJc w:val="left"/>
+      <w:pPr>
+        <w:ind w:left="1080" w:hanging="360"/>
+      </w:pPr>
+    </w:lvl>
+    <w:lvl w:ilvl="1" w:tplc="08090019" w:tentative="1">
+      <w:start w:val="1"/>
+      <w:numFmt w:val="lowerLetter"/>
+      <w:lvlText w:val="%2."/>
+      <w:lvlJc w:val="left"/>
+      <w:pPr>
+        <w:ind w:left="1800" w:hanging="360"/>
+      </w:pPr>
+    </w:lvl>
+    <w:lvl w:ilvl="2" w:tplc="0809001B" w:tentative="1">
+      <w:start w:val="1"/>
+      <w:numFmt w:val="lowerRoman"/>
+      <w:lvlText w:val="%3."/>
+      <w:lvlJc w:val="right"/>
+      <w:pPr>
+        <w:ind w:left="2520" w:hanging="180"/>
+      </w:pPr>
+    </w:lvl>
+    <w:lvl w:ilvl="3" w:tplc="0809000F" w:tentative="1">
+      <w:start w:val="1"/>
+      <w:numFmt w:val="decimal"/>
+      <w:lvlText w:val="%4."/>
+      <w:lvlJc w:val="left"/>
+      <w:pPr>
+        <w:ind w:left="3240" w:hanging="360"/>
+      </w:pPr>
+    </w:lvl>
+    <w:lvl w:ilvl="4" w:tplc="08090019" w:tentative="1">
+      <w:start w:val="1"/>
+      <w:numFmt w:val="lowerLetter"/>
+      <w:lvlText w:val="%5."/>
+      <w:lvlJc w:val="left"/>
+      <w:pPr>
+        <w:ind w:left="3960" w:hanging="360"/>
+      </w:pPr>
+    </w:lvl>
+    <w:lvl w:ilvl="5" w:tplc="0809001B" w:tentative="1">
+      <w:start w:val="1"/>
+      <w:numFmt w:val="lowerRoman"/>
+      <w:lvlText w:val="%6."/>
+      <w:lvlJc w:val="right"/>
+      <w:pPr>
+        <w:ind w:left="4680" w:hanging="180"/>
+      </w:pPr>
+    </w:lvl>
+    <w:lvl w:ilvl="6" w:tplc="0809000F" w:tentative="1">
+      <w:start w:val="1"/>
+      <w:numFmt w:val="decimal"/>
+      <w:lvlText w:val="%7."/>
+      <w:lvlJc w:val="left"/>
+      <w:pPr>
+        <w:ind w:left="5400" w:hanging="360"/>
+      </w:pPr>
+    </w:lvl>
+    <w:lvl w:ilvl="7" w:tplc="08090019" w:tentative="1">
+      <w:start w:val="1"/>
+      <w:numFmt w:val="lowerLetter"/>
+      <w:lvlText w:val="%8."/>
+      <w:lvlJc w:val="left"/>
+      <w:pPr>
+        <w:ind w:left="6120" w:hanging="360"/>
+      </w:pPr>
+    </w:lvl>
+    <w:lvl w:ilvl="8" w:tplc="0809001B" w:tentative="1">
+      <w:start w:val="1"/>
+      <w:numFmt w:val="lowerRoman"/>
+      <w:lvlText w:val="%9."/>
+      <w:lvlJc w:val="right"/>
+      <w:pPr>
+        <w:ind w:left="6840" w:hanging="180"/>
+      </w:pPr>
+    </w:lvl>
+  </w:abstractNum>
+  <w:abstractNum w:abstractNumId="26" w15:restartNumberingAfterBreak="0">
+    <w:nsid w:val="46FA2492"/>
+    <w:multiLevelType w:val="hybridMultilevel"/>
+    <w:tmpl w:val="D70C6718"/>
+    <w:lvl w:ilvl="0" w:tplc="B1521554">
+      <w:start w:val="1"/>
+      <w:numFmt w:val="decimal"/>
+      <w:lvlText w:val="%1."/>
+      <w:lvlJc w:val="left"/>
+      <w:pPr>
+        <w:ind w:left="720" w:hanging="360"/>
+      </w:pPr>
+      <w:rPr>
+        <w:rFonts w:hint="default"/>
+        <w:color w:val="31378B" w:themeColor="text2"/>
+      </w:rPr>
+    </w:lvl>
+    <w:lvl w:ilvl="1" w:tplc="08090019" w:tentative="1">
+      <w:start w:val="1"/>
+      <w:numFmt w:val="lowerLetter"/>
+      <w:lvlText w:val="%2."/>
+      <w:lvlJc w:val="left"/>
+      <w:pPr>
+        <w:ind w:left="1440" w:hanging="360"/>
+      </w:pPr>
+    </w:lvl>
+    <w:lvl w:ilvl="2" w:tplc="0809001B" w:tentative="1">
+      <w:start w:val="1"/>
+      <w:numFmt w:val="lowerRoman"/>
+      <w:lvlText w:val="%3."/>
+      <w:lvlJc w:val="right"/>
+      <w:pPr>
+        <w:ind w:left="2160" w:hanging="180"/>
+      </w:pPr>
+    </w:lvl>
+    <w:lvl w:ilvl="3" w:tplc="0809000F" w:tentative="1">
+      <w:start w:val="1"/>
+      <w:numFmt w:val="decimal"/>
+      <w:lvlText w:val="%4."/>
+      <w:lvlJc w:val="left"/>
+      <w:pPr>
+        <w:ind w:left="2880" w:hanging="360"/>
+      </w:pPr>
+    </w:lvl>
+    <w:lvl w:ilvl="4" w:tplc="08090019" w:tentative="1">
+      <w:start w:val="1"/>
+      <w:numFmt w:val="lowerLetter"/>
+      <w:lvlText w:val="%5."/>
+      <w:lvlJc w:val="left"/>
+      <w:pPr>
+        <w:ind w:left="3600" w:hanging="360"/>
+      </w:pPr>
+    </w:lvl>
+    <w:lvl w:ilvl="5" w:tplc="0809001B" w:tentative="1">
+      <w:start w:val="1"/>
+      <w:numFmt w:val="lowerRoman"/>
+      <w:lvlText w:val="%6."/>
+      <w:lvlJc w:val="right"/>
+      <w:pPr>
+        <w:ind w:left="4320" w:hanging="180"/>
+      </w:pPr>
+    </w:lvl>
+    <w:lvl w:ilvl="6" w:tplc="0809000F" w:tentative="1">
+      <w:start w:val="1"/>
+      <w:numFmt w:val="decimal"/>
+      <w:lvlText w:val="%7."/>
+      <w:lvlJc w:val="left"/>
+      <w:pPr>
+        <w:ind w:left="5040" w:hanging="360"/>
+      </w:pPr>
+    </w:lvl>
+    <w:lvl w:ilvl="7" w:tplc="08090019" w:tentative="1">
+      <w:start w:val="1"/>
+      <w:numFmt w:val="lowerLetter"/>
+      <w:lvlText w:val="%8."/>
+      <w:lvlJc w:val="left"/>
+      <w:pPr>
+        <w:ind w:left="5760" w:hanging="360"/>
+      </w:pPr>
+    </w:lvl>
+    <w:lvl w:ilvl="8" w:tplc="0809001B" w:tentative="1">
+      <w:start w:val="1"/>
+      <w:numFmt w:val="lowerRoman"/>
+      <w:lvlText w:val="%9."/>
+      <w:lvlJc w:val="right"/>
+      <w:pPr>
+        <w:ind w:left="6480" w:hanging="180"/>
+      </w:pPr>
+    </w:lvl>
+  </w:abstractNum>
+  <w:abstractNum w:abstractNumId="27" w15:restartNumberingAfterBreak="0">
+    <w:nsid w:val="47B40EA8"/>
+    <w:multiLevelType w:val="multilevel"/>
+    <w:tmpl w:val="FD985614"/>
+    <w:numStyleLink w:val="Headings"/>
+  </w:abstractNum>
+  <w:abstractNum w:abstractNumId="28" w15:restartNumberingAfterBreak="0">
+    <w:nsid w:val="47F83D70"/>
+    <w:multiLevelType w:val="hybridMultilevel"/>
+    <w:tmpl w:val="3F7CD1FA"/>
+    <w:lvl w:ilvl="0" w:tplc="0809000F">
+      <w:start w:val="1"/>
+      <w:numFmt w:val="decimal"/>
+      <w:lvlText w:val="%1."/>
+      <w:lvlJc w:val="left"/>
+      <w:pPr>
+        <w:ind w:left="720" w:hanging="360"/>
+      </w:pPr>
+    </w:lvl>
+    <w:lvl w:ilvl="1" w:tplc="08090019" w:tentative="1">
+      <w:start w:val="1"/>
+      <w:numFmt w:val="lowerLetter"/>
+      <w:lvlText w:val="%2."/>
+      <w:lvlJc w:val="left"/>
+      <w:pPr>
+        <w:ind w:left="1440" w:hanging="360"/>
+      </w:pPr>
+    </w:lvl>
+    <w:lvl w:ilvl="2" w:tplc="0809001B" w:tentative="1">
+      <w:start w:val="1"/>
+      <w:numFmt w:val="lowerRoman"/>
+      <w:lvlText w:val="%3."/>
+      <w:lvlJc w:val="right"/>
+      <w:pPr>
+        <w:ind w:left="2160" w:hanging="180"/>
+      </w:pPr>
+    </w:lvl>
+    <w:lvl w:ilvl="3" w:tplc="0809000F" w:tentative="1">
+      <w:start w:val="1"/>
+      <w:numFmt w:val="decimal"/>
+      <w:lvlText w:val="%4."/>
+      <w:lvlJc w:val="left"/>
+      <w:pPr>
+        <w:ind w:left="2880" w:hanging="360"/>
+      </w:pPr>
+    </w:lvl>
+    <w:lvl w:ilvl="4" w:tplc="08090019" w:tentative="1">
+      <w:start w:val="1"/>
+      <w:numFmt w:val="lowerLetter"/>
+      <w:lvlText w:val="%5."/>
+      <w:lvlJc w:val="left"/>
+      <w:pPr>
+        <w:ind w:left="3600" w:hanging="360"/>
+      </w:pPr>
+    </w:lvl>
+    <w:lvl w:ilvl="5" w:tplc="0809001B" w:tentative="1">
+      <w:start w:val="1"/>
+      <w:numFmt w:val="lowerRoman"/>
+      <w:lvlText w:val="%6."/>
+      <w:lvlJc w:val="right"/>
+      <w:pPr>
+        <w:ind w:left="4320" w:hanging="180"/>
+      </w:pPr>
+    </w:lvl>
+    <w:lvl w:ilvl="6" w:tplc="0809000F" w:tentative="1">
+      <w:start w:val="1"/>
+      <w:numFmt w:val="decimal"/>
+      <w:lvlText w:val="%7."/>
+      <w:lvlJc w:val="left"/>
+      <w:pPr>
+        <w:ind w:left="5040" w:hanging="360"/>
+      </w:pPr>
+    </w:lvl>
+    <w:lvl w:ilvl="7" w:tplc="08090019" w:tentative="1">
+      <w:start w:val="1"/>
+      <w:numFmt w:val="lowerLetter"/>
+      <w:lvlText w:val="%8."/>
+      <w:lvlJc w:val="left"/>
+      <w:pPr>
+        <w:ind w:left="5760" w:hanging="360"/>
+      </w:pPr>
+    </w:lvl>
+    <w:lvl w:ilvl="8" w:tplc="0809001B" w:tentative="1">
+      <w:start w:val="1"/>
+      <w:numFmt w:val="lowerRoman"/>
+      <w:lvlText w:val="%9."/>
+      <w:lvlJc w:val="right"/>
+      <w:pPr>
+        <w:ind w:left="6480" w:hanging="180"/>
+      </w:pPr>
+    </w:lvl>
+  </w:abstractNum>
+  <w:abstractNum w:abstractNumId="29" w15:restartNumberingAfterBreak="0">
+    <w:nsid w:val="4AEC08E8"/>
+    <w:multiLevelType w:val="hybridMultilevel"/>
+    <w:tmpl w:val="270C4FFC"/>
+    <w:lvl w:ilvl="0" w:tplc="8676CF4E">
+      <w:start w:val="1"/>
+      <w:numFmt w:val="decimal"/>
+      <w:lvlText w:val="%1."/>
+      <w:lvlJc w:val="left"/>
+      <w:pPr>
+        <w:ind w:left="720" w:hanging="360"/>
+      </w:pPr>
+    </w:lvl>
+    <w:lvl w:ilvl="1" w:tplc="08090019" w:tentative="1">
+      <w:start w:val="1"/>
+      <w:numFmt w:val="lowerLetter"/>
+      <w:lvlText w:val="%2."/>
+      <w:lvlJc w:val="left"/>
+      <w:pPr>
+        <w:ind w:left="1440" w:hanging="360"/>
+      </w:pPr>
+    </w:lvl>
+    <w:lvl w:ilvl="2" w:tplc="0809001B" w:tentative="1">
+      <w:start w:val="1"/>
+      <w:numFmt w:val="lowerRoman"/>
+      <w:lvlText w:val="%3."/>
+      <w:lvlJc w:val="right"/>
+      <w:pPr>
+        <w:ind w:left="2160" w:hanging="180"/>
+      </w:pPr>
+    </w:lvl>
+    <w:lvl w:ilvl="3" w:tplc="0809000F" w:tentative="1">
+      <w:start w:val="1"/>
+      <w:numFmt w:val="decimal"/>
+      <w:lvlText w:val="%4."/>
+      <w:lvlJc w:val="left"/>
+      <w:pPr>
+        <w:ind w:left="2880" w:hanging="360"/>
+      </w:pPr>
+    </w:lvl>
+    <w:lvl w:ilvl="4" w:tplc="08090019" w:tentative="1">
+      <w:start w:val="1"/>
+      <w:numFmt w:val="lowerLetter"/>
+      <w:lvlText w:val="%5."/>
+      <w:lvlJc w:val="left"/>
+      <w:pPr>
+        <w:ind w:left="3600" w:hanging="360"/>
+      </w:pPr>
+    </w:lvl>
+    <w:lvl w:ilvl="5" w:tplc="0809001B" w:tentative="1">
+      <w:start w:val="1"/>
+      <w:numFmt w:val="lowerRoman"/>
+      <w:lvlText w:val="%6."/>
+      <w:lvlJc w:val="right"/>
+      <w:pPr>
+        <w:ind w:left="4320" w:hanging="180"/>
+      </w:pPr>
+    </w:lvl>
+    <w:lvl w:ilvl="6" w:tplc="0809000F" w:tentative="1">
+      <w:start w:val="1"/>
+      <w:numFmt w:val="decimal"/>
+      <w:lvlText w:val="%7."/>
+      <w:lvlJc w:val="left"/>
+      <w:pPr>
+        <w:ind w:left="5040" w:hanging="360"/>
+      </w:pPr>
+    </w:lvl>
+    <w:lvl w:ilvl="7" w:tplc="08090019" w:tentative="1">
+      <w:start w:val="1"/>
+      <w:numFmt w:val="lowerLetter"/>
+      <w:lvlText w:val="%8."/>
+      <w:lvlJc w:val="left"/>
+      <w:pPr>
+        <w:ind w:left="5760" w:hanging="360"/>
+      </w:pPr>
+    </w:lvl>
+    <w:lvl w:ilvl="8" w:tplc="0809001B" w:tentative="1">
+      <w:start w:val="1"/>
+      <w:numFmt w:val="lowerRoman"/>
+      <w:lvlText w:val="%9."/>
+      <w:lvlJc w:val="right"/>
+      <w:pPr>
+        <w:ind w:left="6480" w:hanging="180"/>
+      </w:pPr>
+    </w:lvl>
+  </w:abstractNum>
+  <w:abstractNum w:abstractNumId="30" w15:restartNumberingAfterBreak="0">
     <w:nsid w:val="4E2761A9"/>
     <w:multiLevelType w:val="multilevel"/>
     <w:tmpl w:val="B5027FBC"/>
@@ -1423,7 +2829,346 @@
       </w:rPr>
     </w:lvl>
   </w:abstractNum>
-  <w:abstractNum w:abstractNumId="9" w15:restartNumberingAfterBreak="0">
+  <w:abstractNum w:abstractNumId="31" w15:restartNumberingAfterBreak="0">
+    <w:nsid w:val="524B5914"/>
+    <w:multiLevelType w:val="hybridMultilevel"/>
+    <w:tmpl w:val="3E8C0B1C"/>
+    <w:lvl w:ilvl="0" w:tplc="08090001">
+      <w:start w:val="1"/>
+      <w:numFmt w:val="bullet"/>
+      <w:lvlText w:val=""/>
+      <w:lvlJc w:val="left"/>
+      <w:pPr>
+        <w:ind w:left="720" w:hanging="360"/>
+      </w:pPr>
+      <w:rPr>
+        <w:rFonts w:ascii="Symbol" w:hAnsi="Symbol" w:hint="default"/>
+      </w:rPr>
+    </w:lvl>
+    <w:lvl w:ilvl="1" w:tplc="08090003" w:tentative="1">
+      <w:start w:val="1"/>
+      <w:numFmt w:val="bullet"/>
+      <w:lvlText w:val="o"/>
+      <w:lvlJc w:val="left"/>
+      <w:pPr>
+        <w:ind w:left="1440" w:hanging="360"/>
+      </w:pPr>
+      <w:rPr>
+        <w:rFonts w:ascii="Courier New" w:hAnsi="Courier New" w:cs="Courier New" w:hint="default"/>
+      </w:rPr>
+    </w:lvl>
+    <w:lvl w:ilvl="2" w:tplc="08090005" w:tentative="1">
+      <w:start w:val="1"/>
+      <w:numFmt w:val="bullet"/>
+      <w:lvlText w:val=""/>
+      <w:lvlJc w:val="left"/>
+      <w:pPr>
+        <w:ind w:left="2160" w:hanging="360"/>
+      </w:pPr>
+      <w:rPr>
+        <w:rFonts w:ascii="Wingdings" w:hAnsi="Wingdings" w:hint="default"/>
+      </w:rPr>
+    </w:lvl>
+    <w:lvl w:ilvl="3" w:tplc="08090001" w:tentative="1">
+      <w:start w:val="1"/>
+      <w:numFmt w:val="bullet"/>
+      <w:lvlText w:val=""/>
+      <w:lvlJc w:val="left"/>
+      <w:pPr>
+        <w:ind w:left="2880" w:hanging="360"/>
+      </w:pPr>
+      <w:rPr>
+        <w:rFonts w:ascii="Symbol" w:hAnsi="Symbol" w:hint="default"/>
+      </w:rPr>
+    </w:lvl>
+    <w:lvl w:ilvl="4" w:tplc="08090003" w:tentative="1">
+      <w:start w:val="1"/>
+      <w:numFmt w:val="bullet"/>
+      <w:lvlText w:val="o"/>
+      <w:lvlJc w:val="left"/>
+      <w:pPr>
+        <w:ind w:left="3600" w:hanging="360"/>
+      </w:pPr>
+      <w:rPr>
+        <w:rFonts w:ascii="Courier New" w:hAnsi="Courier New" w:cs="Courier New" w:hint="default"/>
+      </w:rPr>
+    </w:lvl>
+    <w:lvl w:ilvl="5" w:tplc="08090005" w:tentative="1">
+      <w:start w:val="1"/>
+      <w:numFmt w:val="bullet"/>
+      <w:lvlText w:val=""/>
+      <w:lvlJc w:val="left"/>
+      <w:pPr>
+        <w:ind w:left="4320" w:hanging="360"/>
+      </w:pPr>
+      <w:rPr>
+        <w:rFonts w:ascii="Wingdings" w:hAnsi="Wingdings" w:hint="default"/>
+      </w:rPr>
+    </w:lvl>
+    <w:lvl w:ilvl="6" w:tplc="08090001" w:tentative="1">
+      <w:start w:val="1"/>
+      <w:numFmt w:val="bullet"/>
+      <w:lvlText w:val=""/>
+      <w:lvlJc w:val="left"/>
+      <w:pPr>
+        <w:ind w:left="5040" w:hanging="360"/>
+      </w:pPr>
+      <w:rPr>
+        <w:rFonts w:ascii="Symbol" w:hAnsi="Symbol" w:hint="default"/>
+      </w:rPr>
+    </w:lvl>
+    <w:lvl w:ilvl="7" w:tplc="08090003" w:tentative="1">
+      <w:start w:val="1"/>
+      <w:numFmt w:val="bullet"/>
+      <w:lvlText w:val="o"/>
+      <w:lvlJc w:val="left"/>
+      <w:pPr>
+        <w:ind w:left="5760" w:hanging="360"/>
+      </w:pPr>
+      <w:rPr>
+        <w:rFonts w:ascii="Courier New" w:hAnsi="Courier New" w:cs="Courier New" w:hint="default"/>
+      </w:rPr>
+    </w:lvl>
+    <w:lvl w:ilvl="8" w:tplc="08090005" w:tentative="1">
+      <w:start w:val="1"/>
+      <w:numFmt w:val="bullet"/>
+      <w:lvlText w:val=""/>
+      <w:lvlJc w:val="left"/>
+      <w:pPr>
+        <w:ind w:left="6480" w:hanging="360"/>
+      </w:pPr>
+      <w:rPr>
+        <w:rFonts w:ascii="Wingdings" w:hAnsi="Wingdings" w:hint="default"/>
+      </w:rPr>
+    </w:lvl>
+  </w:abstractNum>
+  <w:abstractNum w:abstractNumId="32" w15:restartNumberingAfterBreak="0">
+    <w:nsid w:val="53F77C4E"/>
+    <w:multiLevelType w:val="hybridMultilevel"/>
+    <w:tmpl w:val="A8CAED82"/>
+    <w:lvl w:ilvl="0" w:tplc="5482708C">
+      <w:start w:val="1"/>
+      <w:numFmt w:val="decimal"/>
+      <w:lvlText w:val="%1."/>
+      <w:lvlJc w:val="left"/>
+      <w:pPr>
+        <w:ind w:left="720" w:hanging="360"/>
+      </w:pPr>
+    </w:lvl>
+    <w:lvl w:ilvl="1" w:tplc="08090019" w:tentative="1">
+      <w:start w:val="1"/>
+      <w:numFmt w:val="lowerLetter"/>
+      <w:lvlText w:val="%2."/>
+      <w:lvlJc w:val="left"/>
+      <w:pPr>
+        <w:ind w:left="1440" w:hanging="360"/>
+      </w:pPr>
+    </w:lvl>
+    <w:lvl w:ilvl="2" w:tplc="0809001B" w:tentative="1">
+      <w:start w:val="1"/>
+      <w:numFmt w:val="lowerRoman"/>
+      <w:lvlText w:val="%3."/>
+      <w:lvlJc w:val="right"/>
+      <w:pPr>
+        <w:ind w:left="2160" w:hanging="180"/>
+      </w:pPr>
+    </w:lvl>
+    <w:lvl w:ilvl="3" w:tplc="0809000F" w:tentative="1">
+      <w:start w:val="1"/>
+      <w:numFmt w:val="decimal"/>
+      <w:lvlText w:val="%4."/>
+      <w:lvlJc w:val="left"/>
+      <w:pPr>
+        <w:ind w:left="2880" w:hanging="360"/>
+      </w:pPr>
+    </w:lvl>
+    <w:lvl w:ilvl="4" w:tplc="08090019" w:tentative="1">
+      <w:start w:val="1"/>
+      <w:numFmt w:val="lowerLetter"/>
+      <w:lvlText w:val="%5."/>
+      <w:lvlJc w:val="left"/>
+      <w:pPr>
+        <w:ind w:left="3600" w:hanging="360"/>
+      </w:pPr>
+    </w:lvl>
+    <w:lvl w:ilvl="5" w:tplc="0809001B" w:tentative="1">
+      <w:start w:val="1"/>
+      <w:numFmt w:val="lowerRoman"/>
+      <w:lvlText w:val="%6."/>
+      <w:lvlJc w:val="right"/>
+      <w:pPr>
+        <w:ind w:left="4320" w:hanging="180"/>
+      </w:pPr>
+    </w:lvl>
+    <w:lvl w:ilvl="6" w:tplc="0809000F" w:tentative="1">
+      <w:start w:val="1"/>
+      <w:numFmt w:val="decimal"/>
+      <w:lvlText w:val="%7."/>
+      <w:lvlJc w:val="left"/>
+      <w:pPr>
+        <w:ind w:left="5040" w:hanging="360"/>
+      </w:pPr>
+    </w:lvl>
+    <w:lvl w:ilvl="7" w:tplc="08090019" w:tentative="1">
+      <w:start w:val="1"/>
+      <w:numFmt w:val="lowerLetter"/>
+      <w:lvlText w:val="%8."/>
+      <w:lvlJc w:val="left"/>
+      <w:pPr>
+        <w:ind w:left="5760" w:hanging="360"/>
+      </w:pPr>
+    </w:lvl>
+    <w:lvl w:ilvl="8" w:tplc="0809001B" w:tentative="1">
+      <w:start w:val="1"/>
+      <w:numFmt w:val="lowerRoman"/>
+      <w:lvlText w:val="%9."/>
+      <w:lvlJc w:val="right"/>
+      <w:pPr>
+        <w:ind w:left="6480" w:hanging="180"/>
+      </w:pPr>
+    </w:lvl>
+  </w:abstractNum>
+  <w:abstractNum w:abstractNumId="33" w15:restartNumberingAfterBreak="0">
+    <w:nsid w:val="60382246"/>
+    <w:multiLevelType w:val="hybridMultilevel"/>
+    <w:tmpl w:val="02FCDD94"/>
+    <w:lvl w:ilvl="0" w:tplc="06984288">
+      <w:start w:val="1"/>
+      <w:numFmt w:val="bullet"/>
+      <w:lvlText w:val=""/>
+      <w:lvlJc w:val="left"/>
+      <w:pPr>
+        <w:tabs>
+          <w:tab w:val="num" w:pos="720"/>
+        </w:tabs>
+        <w:ind w:left="720" w:hanging="360"/>
+      </w:pPr>
+      <w:rPr>
+        <w:rFonts w:ascii="Symbol" w:hAnsi="Symbol" w:hint="default"/>
+      </w:rPr>
+    </w:lvl>
+    <w:lvl w:ilvl="1" w:tplc="AACE5292" w:tentative="1">
+      <w:start w:val="1"/>
+      <w:numFmt w:val="bullet"/>
+      <w:lvlText w:val=""/>
+      <w:lvlJc w:val="left"/>
+      <w:pPr>
+        <w:tabs>
+          <w:tab w:val="num" w:pos="1440"/>
+        </w:tabs>
+        <w:ind w:left="1440" w:hanging="360"/>
+      </w:pPr>
+      <w:rPr>
+        <w:rFonts w:ascii="Symbol" w:hAnsi="Symbol" w:hint="default"/>
+      </w:rPr>
+    </w:lvl>
+    <w:lvl w:ilvl="2" w:tplc="42DAFB0A" w:tentative="1">
+      <w:start w:val="1"/>
+      <w:numFmt w:val="bullet"/>
+      <w:lvlText w:val=""/>
+      <w:lvlJc w:val="left"/>
+      <w:pPr>
+        <w:tabs>
+          <w:tab w:val="num" w:pos="2160"/>
+        </w:tabs>
+        <w:ind w:left="2160" w:hanging="360"/>
+      </w:pPr>
+      <w:rPr>
+        <w:rFonts w:ascii="Symbol" w:hAnsi="Symbol" w:hint="default"/>
+      </w:rPr>
+    </w:lvl>
+    <w:lvl w:ilvl="3" w:tplc="749883B8" w:tentative="1">
+      <w:start w:val="1"/>
+      <w:numFmt w:val="bullet"/>
+      <w:lvlText w:val=""/>
+      <w:lvlJc w:val="left"/>
+      <w:pPr>
+        <w:tabs>
+          <w:tab w:val="num" w:pos="2880"/>
+        </w:tabs>
+        <w:ind w:left="2880" w:hanging="360"/>
+      </w:pPr>
+      <w:rPr>
+        <w:rFonts w:ascii="Symbol" w:hAnsi="Symbol" w:hint="default"/>
+      </w:rPr>
+    </w:lvl>
+    <w:lvl w:ilvl="4" w:tplc="937C6EF0" w:tentative="1">
+      <w:start w:val="1"/>
+      <w:numFmt w:val="bullet"/>
+      <w:lvlText w:val=""/>
+      <w:lvlJc w:val="left"/>
+      <w:pPr>
+        <w:tabs>
+          <w:tab w:val="num" w:pos="3600"/>
+        </w:tabs>
+        <w:ind w:left="3600" w:hanging="360"/>
+      </w:pPr>
+      <w:rPr>
+        <w:rFonts w:ascii="Symbol" w:hAnsi="Symbol" w:hint="default"/>
+      </w:rPr>
+    </w:lvl>
+    <w:lvl w:ilvl="5" w:tplc="5B3C606A" w:tentative="1">
+      <w:start w:val="1"/>
+      <w:numFmt w:val="bullet"/>
+      <w:lvlText w:val=""/>
+      <w:lvlJc w:val="left"/>
+      <w:pPr>
+        <w:tabs>
+          <w:tab w:val="num" w:pos="4320"/>
+        </w:tabs>
+        <w:ind w:left="4320" w:hanging="360"/>
+      </w:pPr>
+      <w:rPr>
+        <w:rFonts w:ascii="Symbol" w:hAnsi="Symbol" w:hint="default"/>
+      </w:rPr>
+    </w:lvl>
+    <w:lvl w:ilvl="6" w:tplc="2FF4F154" w:tentative="1">
+      <w:start w:val="1"/>
+      <w:numFmt w:val="bullet"/>
+      <w:lvlText w:val=""/>
+      <w:lvlJc w:val="left"/>
+      <w:pPr>
+        <w:tabs>
+          <w:tab w:val="num" w:pos="5040"/>
+        </w:tabs>
+        <w:ind w:left="5040" w:hanging="360"/>
+      </w:pPr>
+      <w:rPr>
+        <w:rFonts w:ascii="Symbol" w:hAnsi="Symbol" w:hint="default"/>
+      </w:rPr>
+    </w:lvl>
+    <w:lvl w:ilvl="7" w:tplc="CD2CCC10" w:tentative="1">
+      <w:start w:val="1"/>
+      <w:numFmt w:val="bullet"/>
+      <w:lvlText w:val=""/>
+      <w:lvlJc w:val="left"/>
+      <w:pPr>
+        <w:tabs>
+          <w:tab w:val="num" w:pos="5760"/>
+        </w:tabs>
+        <w:ind w:left="5760" w:hanging="360"/>
+      </w:pPr>
+      <w:rPr>
+        <w:rFonts w:ascii="Symbol" w:hAnsi="Symbol" w:hint="default"/>
+      </w:rPr>
+    </w:lvl>
+    <w:lvl w:ilvl="8" w:tplc="2ED885BA" w:tentative="1">
+      <w:start w:val="1"/>
+      <w:numFmt w:val="bullet"/>
+      <w:lvlText w:val=""/>
+      <w:lvlJc w:val="left"/>
+      <w:pPr>
+        <w:tabs>
+          <w:tab w:val="num" w:pos="6480"/>
+        </w:tabs>
+        <w:ind w:left="6480" w:hanging="360"/>
+      </w:pPr>
+      <w:rPr>
+        <w:rFonts w:ascii="Symbol" w:hAnsi="Symbol" w:hint="default"/>
+      </w:rPr>
+    </w:lvl>
+  </w:abstractNum>
+  <w:abstractNum w:abstractNumId="34" w15:restartNumberingAfterBreak="0">
     <w:nsid w:val="63C71475"/>
     <w:multiLevelType w:val="hybridMultilevel"/>
     <w:tmpl w:val="DF7C35DC"/>
@@ -1510,7 +3255,233 @@
       </w:pPr>
     </w:lvl>
   </w:abstractNum>
-  <w:abstractNum w:abstractNumId="10" w15:restartNumberingAfterBreak="0">
+  <w:abstractNum w:abstractNumId="35" w15:restartNumberingAfterBreak="0">
+    <w:nsid w:val="6E1E328C"/>
+    <w:multiLevelType w:val="hybridMultilevel"/>
+    <w:tmpl w:val="3BA69964"/>
+    <w:lvl w:ilvl="0" w:tplc="300CCBB4">
+      <w:start w:val="1"/>
+      <w:numFmt w:val="bullet"/>
+      <w:lvlText w:val=""/>
+      <w:lvlJc w:val="left"/>
+      <w:pPr>
+        <w:ind w:left="720" w:hanging="360"/>
+      </w:pPr>
+      <w:rPr>
+        <w:rFonts w:ascii="Wingdings" w:hAnsi="Wingdings" w:hint="default"/>
+      </w:rPr>
+    </w:lvl>
+    <w:lvl w:ilvl="1" w:tplc="08090003" w:tentative="1">
+      <w:start w:val="1"/>
+      <w:numFmt w:val="bullet"/>
+      <w:lvlText w:val="o"/>
+      <w:lvlJc w:val="left"/>
+      <w:pPr>
+        <w:ind w:left="1440" w:hanging="360"/>
+      </w:pPr>
+      <w:rPr>
+        <w:rFonts w:ascii="Courier New" w:hAnsi="Courier New" w:cs="Courier New" w:hint="default"/>
+      </w:rPr>
+    </w:lvl>
+    <w:lvl w:ilvl="2" w:tplc="08090005" w:tentative="1">
+      <w:start w:val="1"/>
+      <w:numFmt w:val="bullet"/>
+      <w:lvlText w:val=""/>
+      <w:lvlJc w:val="left"/>
+      <w:pPr>
+        <w:ind w:left="2160" w:hanging="360"/>
+      </w:pPr>
+      <w:rPr>
+        <w:rFonts w:ascii="Wingdings" w:hAnsi="Wingdings" w:hint="default"/>
+      </w:rPr>
+    </w:lvl>
+    <w:lvl w:ilvl="3" w:tplc="08090001" w:tentative="1">
+      <w:start w:val="1"/>
+      <w:numFmt w:val="bullet"/>
+      <w:lvlText w:val=""/>
+      <w:lvlJc w:val="left"/>
+      <w:pPr>
+        <w:ind w:left="2880" w:hanging="360"/>
+      </w:pPr>
+      <w:rPr>
+        <w:rFonts w:ascii="Symbol" w:hAnsi="Symbol" w:hint="default"/>
+      </w:rPr>
+    </w:lvl>
+    <w:lvl w:ilvl="4" w:tplc="08090003" w:tentative="1">
+      <w:start w:val="1"/>
+      <w:numFmt w:val="bullet"/>
+      <w:lvlText w:val="o"/>
+      <w:lvlJc w:val="left"/>
+      <w:pPr>
+        <w:ind w:left="3600" w:hanging="360"/>
+      </w:pPr>
+      <w:rPr>
+        <w:rFonts w:ascii="Courier New" w:hAnsi="Courier New" w:cs="Courier New" w:hint="default"/>
+      </w:rPr>
+    </w:lvl>
+    <w:lvl w:ilvl="5" w:tplc="08090005" w:tentative="1">
+      <w:start w:val="1"/>
+      <w:numFmt w:val="bullet"/>
+      <w:lvlText w:val=""/>
+      <w:lvlJc w:val="left"/>
+      <w:pPr>
+        <w:ind w:left="4320" w:hanging="360"/>
+      </w:pPr>
+      <w:rPr>
+        <w:rFonts w:ascii="Wingdings" w:hAnsi="Wingdings" w:hint="default"/>
+      </w:rPr>
+    </w:lvl>
+    <w:lvl w:ilvl="6" w:tplc="08090001" w:tentative="1">
+      <w:start w:val="1"/>
+      <w:numFmt w:val="bullet"/>
+      <w:lvlText w:val=""/>
+      <w:lvlJc w:val="left"/>
+      <w:pPr>
+        <w:ind w:left="5040" w:hanging="360"/>
+      </w:pPr>
+      <w:rPr>
+        <w:rFonts w:ascii="Symbol" w:hAnsi="Symbol" w:hint="default"/>
+      </w:rPr>
+    </w:lvl>
+    <w:lvl w:ilvl="7" w:tplc="08090003" w:tentative="1">
+      <w:start w:val="1"/>
+      <w:numFmt w:val="bullet"/>
+      <w:lvlText w:val="o"/>
+      <w:lvlJc w:val="left"/>
+      <w:pPr>
+        <w:ind w:left="5760" w:hanging="360"/>
+      </w:pPr>
+      <w:rPr>
+        <w:rFonts w:ascii="Courier New" w:hAnsi="Courier New" w:cs="Courier New" w:hint="default"/>
+      </w:rPr>
+    </w:lvl>
+    <w:lvl w:ilvl="8" w:tplc="08090005" w:tentative="1">
+      <w:start w:val="1"/>
+      <w:numFmt w:val="bullet"/>
+      <w:lvlText w:val=""/>
+      <w:lvlJc w:val="left"/>
+      <w:pPr>
+        <w:ind w:left="6480" w:hanging="360"/>
+      </w:pPr>
+      <w:rPr>
+        <w:rFonts w:ascii="Wingdings" w:hAnsi="Wingdings" w:hint="default"/>
+      </w:rPr>
+    </w:lvl>
+  </w:abstractNum>
+  <w:abstractNum w:abstractNumId="36" w15:restartNumberingAfterBreak="0">
+    <w:nsid w:val="708F69C3"/>
+    <w:multiLevelType w:val="hybridMultilevel"/>
+    <w:tmpl w:val="69928E22"/>
+    <w:lvl w:ilvl="0" w:tplc="08090005">
+      <w:start w:val="1"/>
+      <w:numFmt w:val="bullet"/>
+      <w:lvlText w:val=""/>
+      <w:lvlJc w:val="left"/>
+      <w:pPr>
+        <w:ind w:left="720" w:hanging="360"/>
+      </w:pPr>
+      <w:rPr>
+        <w:rFonts w:ascii="Wingdings" w:hAnsi="Wingdings" w:hint="default"/>
+      </w:rPr>
+    </w:lvl>
+    <w:lvl w:ilvl="1" w:tplc="08090003" w:tentative="1">
+      <w:start w:val="1"/>
+      <w:numFmt w:val="bullet"/>
+      <w:lvlText w:val="o"/>
+      <w:lvlJc w:val="left"/>
+      <w:pPr>
+        <w:ind w:left="1440" w:hanging="360"/>
+      </w:pPr>
+      <w:rPr>
+        <w:rFonts w:ascii="Courier New" w:hAnsi="Courier New" w:cs="Courier New" w:hint="default"/>
+      </w:rPr>
+    </w:lvl>
+    <w:lvl w:ilvl="2" w:tplc="08090005" w:tentative="1">
+      <w:start w:val="1"/>
+      <w:numFmt w:val="bullet"/>
+      <w:lvlText w:val=""/>
+      <w:lvlJc w:val="left"/>
+      <w:pPr>
+        <w:ind w:left="2160" w:hanging="360"/>
+      </w:pPr>
+      <w:rPr>
+        <w:rFonts w:ascii="Wingdings" w:hAnsi="Wingdings" w:hint="default"/>
+      </w:rPr>
+    </w:lvl>
+    <w:lvl w:ilvl="3" w:tplc="08090001" w:tentative="1">
+      <w:start w:val="1"/>
+      <w:numFmt w:val="bullet"/>
+      <w:lvlText w:val=""/>
+      <w:lvlJc w:val="left"/>
+      <w:pPr>
+        <w:ind w:left="2880" w:hanging="360"/>
+      </w:pPr>
+      <w:rPr>
+        <w:rFonts w:ascii="Symbol" w:hAnsi="Symbol" w:hint="default"/>
+      </w:rPr>
+    </w:lvl>
+    <w:lvl w:ilvl="4" w:tplc="08090003" w:tentative="1">
+      <w:start w:val="1"/>
+      <w:numFmt w:val="bullet"/>
+      <w:lvlText w:val="o"/>
+      <w:lvlJc w:val="left"/>
+      <w:pPr>
+        <w:ind w:left="3600" w:hanging="360"/>
+      </w:pPr>
+      <w:rPr>
+        <w:rFonts w:ascii="Courier New" w:hAnsi="Courier New" w:cs="Courier New" w:hint="default"/>
+      </w:rPr>
+    </w:lvl>
+    <w:lvl w:ilvl="5" w:tplc="08090005" w:tentative="1">
+      <w:start w:val="1"/>
+      <w:numFmt w:val="bullet"/>
+      <w:lvlText w:val=""/>
+      <w:lvlJc w:val="left"/>
+      <w:pPr>
+        <w:ind w:left="4320" w:hanging="360"/>
+      </w:pPr>
+      <w:rPr>
+        <w:rFonts w:ascii="Wingdings" w:hAnsi="Wingdings" w:hint="default"/>
+      </w:rPr>
+    </w:lvl>
+    <w:lvl w:ilvl="6" w:tplc="08090001" w:tentative="1">
+      <w:start w:val="1"/>
+      <w:numFmt w:val="bullet"/>
+      <w:lvlText w:val=""/>
+      <w:lvlJc w:val="left"/>
+      <w:pPr>
+        <w:ind w:left="5040" w:hanging="360"/>
+      </w:pPr>
+      <w:rPr>
+        <w:rFonts w:ascii="Symbol" w:hAnsi="Symbol" w:hint="default"/>
+      </w:rPr>
+    </w:lvl>
+    <w:lvl w:ilvl="7" w:tplc="08090003" w:tentative="1">
+      <w:start w:val="1"/>
+      <w:numFmt w:val="bullet"/>
+      <w:lvlText w:val="o"/>
+      <w:lvlJc w:val="left"/>
+      <w:pPr>
+        <w:ind w:left="5760" w:hanging="360"/>
+      </w:pPr>
+      <w:rPr>
+        <w:rFonts w:ascii="Courier New" w:hAnsi="Courier New" w:cs="Courier New" w:hint="default"/>
+      </w:rPr>
+    </w:lvl>
+    <w:lvl w:ilvl="8" w:tplc="08090005" w:tentative="1">
+      <w:start w:val="1"/>
+      <w:numFmt w:val="bullet"/>
+      <w:lvlText w:val=""/>
+      <w:lvlJc w:val="left"/>
+      <w:pPr>
+        <w:ind w:left="6480" w:hanging="360"/>
+      </w:pPr>
+      <w:rPr>
+        <w:rFonts w:ascii="Wingdings" w:hAnsi="Wingdings" w:hint="default"/>
+      </w:rPr>
+    </w:lvl>
+  </w:abstractNum>
+  <w:abstractNum w:abstractNumId="37" w15:restartNumberingAfterBreak="0">
     <w:nsid w:val="719A0007"/>
     <w:multiLevelType w:val="hybridMultilevel"/>
     <w:tmpl w:val="C75CA0A6"/>
@@ -1651,23 +3622,163 @@
       </w:rPr>
     </w:lvl>
   </w:abstractNum>
+  <w:abstractNum w:abstractNumId="38" w15:restartNumberingAfterBreak="0">
+    <w:nsid w:val="77B94888"/>
+    <w:multiLevelType w:val="hybridMultilevel"/>
+    <w:tmpl w:val="B5A640CA"/>
+    <w:lvl w:ilvl="0" w:tplc="0F0EF496">
+      <w:start w:val="1"/>
+      <w:numFmt w:val="bullet"/>
+      <w:lvlText w:val=""/>
+      <w:lvlJc w:val="left"/>
+      <w:pPr>
+        <w:tabs>
+          <w:tab w:val="num" w:pos="720"/>
+        </w:tabs>
+        <w:ind w:left="720" w:hanging="360"/>
+      </w:pPr>
+      <w:rPr>
+        <w:rFonts w:ascii="Symbol" w:hAnsi="Symbol" w:hint="default"/>
+      </w:rPr>
+    </w:lvl>
+    <w:lvl w:ilvl="1" w:tplc="C83654EE" w:tentative="1">
+      <w:start w:val="1"/>
+      <w:numFmt w:val="bullet"/>
+      <w:lvlText w:val=""/>
+      <w:lvlJc w:val="left"/>
+      <w:pPr>
+        <w:tabs>
+          <w:tab w:val="num" w:pos="1440"/>
+        </w:tabs>
+        <w:ind w:left="1440" w:hanging="360"/>
+      </w:pPr>
+      <w:rPr>
+        <w:rFonts w:ascii="Symbol" w:hAnsi="Symbol" w:hint="default"/>
+      </w:rPr>
+    </w:lvl>
+    <w:lvl w:ilvl="2" w:tplc="C1E4CF20" w:tentative="1">
+      <w:start w:val="1"/>
+      <w:numFmt w:val="bullet"/>
+      <w:lvlText w:val=""/>
+      <w:lvlJc w:val="left"/>
+      <w:pPr>
+        <w:tabs>
+          <w:tab w:val="num" w:pos="2160"/>
+        </w:tabs>
+        <w:ind w:left="2160" w:hanging="360"/>
+      </w:pPr>
+      <w:rPr>
+        <w:rFonts w:ascii="Symbol" w:hAnsi="Symbol" w:hint="default"/>
+      </w:rPr>
+    </w:lvl>
+    <w:lvl w:ilvl="3" w:tplc="7B6667FA" w:tentative="1">
+      <w:start w:val="1"/>
+      <w:numFmt w:val="bullet"/>
+      <w:lvlText w:val=""/>
+      <w:lvlJc w:val="left"/>
+      <w:pPr>
+        <w:tabs>
+          <w:tab w:val="num" w:pos="2880"/>
+        </w:tabs>
+        <w:ind w:left="2880" w:hanging="360"/>
+      </w:pPr>
+      <w:rPr>
+        <w:rFonts w:ascii="Symbol" w:hAnsi="Symbol" w:hint="default"/>
+      </w:rPr>
+    </w:lvl>
+    <w:lvl w:ilvl="4" w:tplc="44AE5E54" w:tentative="1">
+      <w:start w:val="1"/>
+      <w:numFmt w:val="bullet"/>
+      <w:lvlText w:val=""/>
+      <w:lvlJc w:val="left"/>
+      <w:pPr>
+        <w:tabs>
+          <w:tab w:val="num" w:pos="3600"/>
+        </w:tabs>
+        <w:ind w:left="3600" w:hanging="360"/>
+      </w:pPr>
+      <w:rPr>
+        <w:rFonts w:ascii="Symbol" w:hAnsi="Symbol" w:hint="default"/>
+      </w:rPr>
+    </w:lvl>
+    <w:lvl w:ilvl="5" w:tplc="1EFAC902" w:tentative="1">
+      <w:start w:val="1"/>
+      <w:numFmt w:val="bullet"/>
+      <w:lvlText w:val=""/>
+      <w:lvlJc w:val="left"/>
+      <w:pPr>
+        <w:tabs>
+          <w:tab w:val="num" w:pos="4320"/>
+        </w:tabs>
+        <w:ind w:left="4320" w:hanging="360"/>
+      </w:pPr>
+      <w:rPr>
+        <w:rFonts w:ascii="Symbol" w:hAnsi="Symbol" w:hint="default"/>
+      </w:rPr>
+    </w:lvl>
+    <w:lvl w:ilvl="6" w:tplc="ED102984" w:tentative="1">
+      <w:start w:val="1"/>
+      <w:numFmt w:val="bullet"/>
+      <w:lvlText w:val=""/>
+      <w:lvlJc w:val="left"/>
+      <w:pPr>
+        <w:tabs>
+          <w:tab w:val="num" w:pos="5040"/>
+        </w:tabs>
+        <w:ind w:left="5040" w:hanging="360"/>
+      </w:pPr>
+      <w:rPr>
+        <w:rFonts w:ascii="Symbol" w:hAnsi="Symbol" w:hint="default"/>
+      </w:rPr>
+    </w:lvl>
+    <w:lvl w:ilvl="7" w:tplc="0316B8BC" w:tentative="1">
+      <w:start w:val="1"/>
+      <w:numFmt w:val="bullet"/>
+      <w:lvlText w:val=""/>
+      <w:lvlJc w:val="left"/>
+      <w:pPr>
+        <w:tabs>
+          <w:tab w:val="num" w:pos="5760"/>
+        </w:tabs>
+        <w:ind w:left="5760" w:hanging="360"/>
+      </w:pPr>
+      <w:rPr>
+        <w:rFonts w:ascii="Symbol" w:hAnsi="Symbol" w:hint="default"/>
+      </w:rPr>
+    </w:lvl>
+    <w:lvl w:ilvl="8" w:tplc="7952C4C6" w:tentative="1">
+      <w:start w:val="1"/>
+      <w:numFmt w:val="bullet"/>
+      <w:lvlText w:val=""/>
+      <w:lvlJc w:val="left"/>
+      <w:pPr>
+        <w:tabs>
+          <w:tab w:val="num" w:pos="6480"/>
+        </w:tabs>
+        <w:ind w:left="6480" w:hanging="360"/>
+      </w:pPr>
+      <w:rPr>
+        <w:rFonts w:ascii="Symbol" w:hAnsi="Symbol" w:hint="default"/>
+      </w:rPr>
+    </w:lvl>
+  </w:abstractNum>
   <w:num w:numId="1">
-    <w:abstractNumId w:val="4"/>
+    <w:abstractNumId w:val="13"/>
   </w:num>
   <w:num w:numId="2">
-    <w:abstractNumId w:val="3"/>
+    <w:abstractNumId w:val="12"/>
   </w:num>
   <w:num w:numId="3">
+    <w:abstractNumId w:val="34"/>
+  </w:num>
+  <w:num w:numId="4">
     <w:abstractNumId w:val="9"/>
   </w:num>
-  <w:num w:numId="4">
-    <w:abstractNumId w:val="1"/>
-  </w:num>
   <w:num w:numId="5">
-    <w:abstractNumId w:val="0"/>
+    <w:abstractNumId w:val="8"/>
   </w:num>
   <w:num w:numId="6">
-    <w:abstractNumId w:val="8"/>
+    <w:abstractNumId w:val="30"/>
     <w:lvlOverride w:ilvl="0">
       <w:startOverride w:val="1"/>
     </w:lvlOverride>
@@ -1697,26 +3808,173 @@
     </w:lvlOverride>
   </w:num>
   <w:num w:numId="7">
+    <w:abstractNumId w:val="11"/>
+  </w:num>
+  <w:num w:numId="8">
+    <w:abstractNumId w:val="22"/>
+  </w:num>
+  <w:num w:numId="9">
+    <w:abstractNumId w:val="37"/>
+  </w:num>
+  <w:num w:numId="10">
+    <w:abstractNumId w:val="20"/>
+  </w:num>
+  <w:num w:numId="11">
+    <w:abstractNumId w:val="16"/>
+  </w:num>
+  <w:num w:numId="12">
+    <w:abstractNumId w:val="36"/>
+  </w:num>
+  <w:num w:numId="13">
+    <w:abstractNumId w:val="31"/>
+  </w:num>
+  <w:num w:numId="14">
+    <w:abstractNumId w:val="24"/>
+  </w:num>
+  <w:num w:numId="15">
+    <w:abstractNumId w:val="17"/>
+  </w:num>
+  <w:num w:numId="16">
+    <w:abstractNumId w:val="33"/>
+  </w:num>
+  <w:num w:numId="17">
+    <w:abstractNumId w:val="38"/>
+  </w:num>
+  <w:num w:numId="18">
+    <w:abstractNumId w:val="23"/>
+  </w:num>
+  <w:num w:numId="19">
+    <w:abstractNumId w:val="32"/>
+  </w:num>
+  <w:num w:numId="20">
+    <w:abstractNumId w:val="10"/>
+  </w:num>
+  <w:num w:numId="21">
+    <w:abstractNumId w:val="12"/>
+    <w:lvlOverride w:ilvl="0">
+      <w:startOverride w:val="1"/>
+    </w:lvlOverride>
+    <w:lvlOverride w:ilvl="1">
+      <w:startOverride w:val="1"/>
+    </w:lvlOverride>
+    <w:lvlOverride w:ilvl="2">
+      <w:startOverride w:val="1"/>
+    </w:lvlOverride>
+    <w:lvlOverride w:ilvl="3">
+      <w:startOverride w:val="1"/>
+    </w:lvlOverride>
+    <w:lvlOverride w:ilvl="4">
+      <w:startOverride w:val="1"/>
+    </w:lvlOverride>
+    <w:lvlOverride w:ilvl="5">
+      <w:startOverride w:val="1"/>
+    </w:lvlOverride>
+    <w:lvlOverride w:ilvl="6">
+      <w:startOverride w:val="1"/>
+    </w:lvlOverride>
+    <w:lvlOverride w:ilvl="7">
+      <w:startOverride w:val="1"/>
+    </w:lvlOverride>
+    <w:lvlOverride w:ilvl="8">
+      <w:startOverride w:val="1"/>
+    </w:lvlOverride>
+  </w:num>
+  <w:num w:numId="22">
+    <w:abstractNumId w:val="14"/>
+  </w:num>
+  <w:num w:numId="23">
+    <w:abstractNumId w:val="15"/>
+  </w:num>
+  <w:num w:numId="24">
+    <w:abstractNumId w:val="29"/>
+  </w:num>
+  <w:num w:numId="25">
+    <w:abstractNumId w:val="30"/>
+  </w:num>
+  <w:num w:numId="26">
+    <w:abstractNumId w:val="35"/>
+  </w:num>
+  <w:num w:numId="27">
+    <w:abstractNumId w:val="28"/>
+  </w:num>
+  <w:num w:numId="28">
+    <w:abstractNumId w:val="7"/>
+  </w:num>
+  <w:num w:numId="29">
+    <w:abstractNumId w:val="6"/>
+  </w:num>
+  <w:num w:numId="30">
+    <w:abstractNumId w:val="5"/>
+  </w:num>
+  <w:num w:numId="31">
+    <w:abstractNumId w:val="4"/>
+  </w:num>
+  <w:num w:numId="32">
+    <w:abstractNumId w:val="3"/>
+  </w:num>
+  <w:num w:numId="33">
     <w:abstractNumId w:val="2"/>
   </w:num>
-  <w:num w:numId="8">
-    <w:abstractNumId w:val="7"/>
+  <w:num w:numId="34">
+    <w:abstractNumId w:val="1"/>
   </w:num>
-  <w:num w:numId="9">
-    <w:abstractNumId w:val="10"/>
+  <w:num w:numId="35">
+    <w:abstractNumId w:val="0"/>
   </w:num>
-  <w:num w:numId="10">
-    <w:abstractNumId w:val="6"/>
+  <w:num w:numId="36">
+    <w:abstractNumId w:val="25"/>
   </w:num>
-  <w:num w:numId="11">
-    <w:abstractNumId w:val="5"/>
+  <w:num w:numId="37">
+    <w:abstractNumId w:val="18"/>
+  </w:num>
+  <w:num w:numId="38">
+    <w:abstractNumId w:val="19"/>
+  </w:num>
+  <w:num w:numId="39">
+    <w:abstractNumId w:val="26"/>
+  </w:num>
+  <w:num w:numId="40">
+    <w:abstractNumId w:val="27"/>
+  </w:num>
+  <w:num w:numId="41">
+    <w:abstractNumId w:val="27"/>
+    <w:lvlOverride w:ilvl="0">
+      <w:startOverride w:val="1"/>
+    </w:lvlOverride>
+    <w:lvlOverride w:ilvl="1">
+      <w:startOverride w:val="1"/>
+    </w:lvlOverride>
+    <w:lvlOverride w:ilvl="2">
+      <w:startOverride w:val="1"/>
+    </w:lvlOverride>
+    <w:lvlOverride w:ilvl="3">
+      <w:startOverride w:val="1"/>
+    </w:lvlOverride>
+    <w:lvlOverride w:ilvl="4">
+      <w:startOverride w:val="1"/>
+    </w:lvlOverride>
+    <w:lvlOverride w:ilvl="5">
+      <w:startOverride w:val="1"/>
+    </w:lvlOverride>
+    <w:lvlOverride w:ilvl="6">
+      <w:startOverride w:val="1"/>
+    </w:lvlOverride>
+    <w:lvlOverride w:ilvl="7">
+      <w:startOverride w:val="1"/>
+    </w:lvlOverride>
+    <w:lvlOverride w:ilvl="8">
+      <w:startOverride w:val="1"/>
+    </w:lvlOverride>
+  </w:num>
+  <w:num w:numId="42">
+    <w:abstractNumId w:val="21"/>
   </w:num>
   <w:numIdMacAtCleanup w:val="11"/>
 </w:numbering>
 </file>
 
 <file path=word/styles.xml><?xml version="1.0" encoding="utf-8"?>
-<w:styles xmlns:mc="http://schemas.openxmlformats.org/markup-compatibility/2006" xmlns:r="http://schemas.openxmlformats.org/officeDocument/2006/relationships" xmlns:w="http://schemas.openxmlformats.org/wordprocessingml/2006/main" xmlns:w14="http://schemas.microsoft.com/office/word/2010/wordml" xmlns:w15="http://schemas.microsoft.com/office/word/2012/wordml" xmlns:w16cex="http://schemas.microsoft.com/office/word/2018/wordml/cex" xmlns:w16cid="http://schemas.microsoft.com/office/word/2016/wordml/cid" xmlns:w16="http://schemas.microsoft.com/office/word/2018/wordml" xmlns:w16se="http://schemas.microsoft.com/office/word/2015/wordml/symex" mc:Ignorable="w14 w15 w16se w16cid w16 w16cex">
+<w:styles xmlns:mc="http://schemas.openxmlformats.org/markup-compatibility/2006" xmlns:r="http://schemas.openxmlformats.org/officeDocument/2006/relationships" xmlns:w="http://schemas.openxmlformats.org/wordprocessingml/2006/main" xmlns:w14="http://schemas.microsoft.com/office/word/2010/wordml" xmlns:w15="http://schemas.microsoft.com/office/word/2012/wordml" xmlns:w16cex="http://schemas.microsoft.com/office/word/2018/wordml/cex" xmlns:w16cid="http://schemas.microsoft.com/office/word/2016/wordml/cid" xmlns:w16="http://schemas.microsoft.com/office/word/2018/wordml" xmlns:w16sdtdh="http://schemas.microsoft.com/office/word/2020/wordml/sdtdatahash" xmlns:w16se="http://schemas.microsoft.com/office/word/2015/wordml/symex" mc:Ignorable="w14 w15 w16se w16cid w16 w16cex w16sdtdh">
   <w:docDefaults>
     <w:rPrDefault>
       <w:rPr>
@@ -2113,7 +4371,7 @@
   <w:style w:type="paragraph" w:default="1" w:styleId="Normal">
     <w:name w:val="Normal"/>
     <w:qFormat/>
-    <w:rsid w:val="004F6539"/>
+    <w:rsid w:val="00AD78DA"/>
     <w:pPr>
       <w:spacing w:after="240" w:line="300" w:lineRule="auto"/>
     </w:pPr>
@@ -2131,7 +4389,7 @@
     <w:link w:val="Heading1Char"/>
     <w:uiPriority w:val="9"/>
     <w:qFormat/>
-    <w:rsid w:val="004F6539"/>
+    <w:rsid w:val="00AD78DA"/>
     <w:pPr>
       <w:keepNext/>
       <w:keepLines/>
@@ -2153,7 +4411,7 @@
     <w:uiPriority w:val="9"/>
     <w:unhideWhenUsed/>
     <w:qFormat/>
-    <w:rsid w:val="004F6539"/>
+    <w:rsid w:val="00AD78DA"/>
     <w:pPr>
       <w:keepNext/>
       <w:keepLines/>
@@ -2174,7 +4432,7 @@
     <w:link w:val="Heading3Char"/>
     <w:uiPriority w:val="9"/>
     <w:unhideWhenUsed/>
-    <w:rsid w:val="004F6539"/>
+    <w:rsid w:val="00AD78DA"/>
     <w:pPr>
       <w:keepNext/>
       <w:keepLines/>
@@ -2195,7 +4453,7 @@
     <w:link w:val="Heading4Char"/>
     <w:uiPriority w:val="9"/>
     <w:unhideWhenUsed/>
-    <w:rsid w:val="004F6539"/>
+    <w:rsid w:val="00AD78DA"/>
     <w:pPr>
       <w:keepNext/>
       <w:keepLines/>
@@ -2218,7 +4476,7 @@
     <w:link w:val="Heading5Char"/>
     <w:uiPriority w:val="9"/>
     <w:unhideWhenUsed/>
-    <w:rsid w:val="004F6539"/>
+    <w:rsid w:val="00AD78DA"/>
     <w:pPr>
       <w:keepNext/>
       <w:keepLines/>
@@ -2242,7 +4500,7 @@
     <w:uiPriority w:val="9"/>
     <w:unhideWhenUsed/>
     <w:qFormat/>
-    <w:rsid w:val="004F6539"/>
+    <w:rsid w:val="00AD78DA"/>
     <w:pPr>
       <w:keepNext/>
       <w:keepLines/>
@@ -2267,7 +4525,7 @@
     <w:semiHidden/>
     <w:unhideWhenUsed/>
     <w:qFormat/>
-    <w:rsid w:val="004F6539"/>
+    <w:rsid w:val="00AD78DA"/>
     <w:pPr>
       <w:keepNext/>
       <w:keepLines/>
@@ -2288,7 +4546,7 @@
     <w:semiHidden/>
     <w:unhideWhenUsed/>
     <w:qFormat/>
-    <w:rsid w:val="004F6539"/>
+    <w:rsid w:val="00AD78DA"/>
     <w:pPr>
       <w:keepNext/>
       <w:keepLines/>
@@ -2311,7 +4569,7 @@
     <w:semiHidden/>
     <w:unhideWhenUsed/>
     <w:qFormat/>
-    <w:rsid w:val="004F6539"/>
+    <w:rsid w:val="00AD78DA"/>
     <w:pPr>
       <w:keepNext/>
       <w:keepLines/>
@@ -2328,7 +4586,7 @@
     <w:uiPriority w:val="1"/>
     <w:semiHidden/>
     <w:unhideWhenUsed/>
-    <w:rsid w:val="004F6539"/>
+    <w:rsid w:val="00AD78DA"/>
   </w:style>
   <w:style w:type="table" w:default="1" w:styleId="TableNormal">
     <w:name w:val="Normal Table"/>
@@ -2350,7 +4608,7 @@
     <w:uiPriority w:val="99"/>
     <w:semiHidden/>
     <w:unhideWhenUsed/>
-    <w:rsid w:val="004F6539"/>
+    <w:rsid w:val="00AD78DA"/>
   </w:style>
   <w:style w:type="paragraph" w:styleId="Title">
     <w:name w:val="Title"/>
@@ -2390,7 +4648,7 @@
     <w:basedOn w:val="DefaultParagraphFont"/>
     <w:link w:val="Heading1"/>
     <w:uiPriority w:val="9"/>
-    <w:rsid w:val="004F6539"/>
+    <w:rsid w:val="00AD78DA"/>
     <w:rPr>
       <w:rFonts w:asciiTheme="majorHAnsi" w:eastAsiaTheme="majorEastAsia" w:hAnsiTheme="majorHAnsi" w:cstheme="majorBidi"/>
       <w:color w:val="31378B" w:themeColor="text2"/>
@@ -2404,7 +4662,7 @@
     <w:basedOn w:val="DefaultParagraphFont"/>
     <w:link w:val="Heading2"/>
     <w:uiPriority w:val="9"/>
-    <w:rsid w:val="004F6539"/>
+    <w:rsid w:val="00AD78DA"/>
     <w:rPr>
       <w:rFonts w:asciiTheme="majorHAnsi" w:eastAsiaTheme="majorEastAsia" w:hAnsiTheme="majorHAnsi" w:cstheme="majorBidi"/>
       <w:color w:val="31378B" w:themeColor="text2"/>
@@ -2418,7 +4676,7 @@
     <w:basedOn w:val="DefaultParagraphFont"/>
     <w:link w:val="Heading3"/>
     <w:uiPriority w:val="9"/>
-    <w:rsid w:val="004F6539"/>
+    <w:rsid w:val="00AD78DA"/>
     <w:rPr>
       <w:rFonts w:asciiTheme="majorHAnsi" w:eastAsiaTheme="majorEastAsia" w:hAnsiTheme="majorHAnsi" w:cstheme="majorBidi"/>
       <w:color w:val="31378B" w:themeColor="text2"/>
@@ -2432,7 +4690,7 @@
     <w:basedOn w:val="DefaultParagraphFont"/>
     <w:link w:val="Heading4"/>
     <w:uiPriority w:val="9"/>
-    <w:rsid w:val="004F6539"/>
+    <w:rsid w:val="00AD78DA"/>
     <w:rPr>
       <w:rFonts w:asciiTheme="majorHAnsi" w:eastAsiaTheme="majorEastAsia" w:hAnsiTheme="majorHAnsi" w:cstheme="majorBidi"/>
       <w:b/>
@@ -2449,7 +4707,7 @@
     <w:basedOn w:val="DefaultParagraphFont"/>
     <w:link w:val="Heading5"/>
     <w:uiPriority w:val="9"/>
-    <w:rsid w:val="004F6539"/>
+    <w:rsid w:val="00AD78DA"/>
     <w:rPr>
       <w:rFonts w:asciiTheme="majorHAnsi" w:eastAsiaTheme="majorEastAsia" w:hAnsiTheme="majorHAnsi" w:cstheme="majorBidi"/>
       <w:b/>
@@ -2465,7 +4723,7 @@
     <w:basedOn w:val="DefaultParagraphFont"/>
     <w:link w:val="Heading6"/>
     <w:uiPriority w:val="9"/>
-    <w:rsid w:val="004F6539"/>
+    <w:rsid w:val="00AD78DA"/>
     <w:rPr>
       <w:rFonts w:asciiTheme="majorHAnsi" w:eastAsiaTheme="majorEastAsia" w:hAnsiTheme="majorHAnsi" w:cstheme="majorBidi"/>
       <w:i/>
@@ -2482,7 +4740,7 @@
     <w:link w:val="Heading7"/>
     <w:uiPriority w:val="9"/>
     <w:semiHidden/>
-    <w:rsid w:val="004F6539"/>
+    <w:rsid w:val="00AD78DA"/>
     <w:rPr>
       <w:rFonts w:asciiTheme="majorHAnsi" w:eastAsiaTheme="majorEastAsia" w:hAnsiTheme="majorHAnsi" w:cstheme="majorBidi"/>
       <w:color w:val="005878" w:themeColor="accent1" w:themeShade="80"/>
@@ -2496,7 +4754,7 @@
     <w:link w:val="Heading8"/>
     <w:uiPriority w:val="9"/>
     <w:semiHidden/>
-    <w:rsid w:val="004F6539"/>
+    <w:rsid w:val="00AD78DA"/>
     <w:rPr>
       <w:rFonts w:asciiTheme="majorHAnsi" w:eastAsiaTheme="majorEastAsia" w:hAnsiTheme="majorHAnsi" w:cstheme="majorBidi"/>
       <w:color w:val="244061" w:themeColor="accent2" w:themeShade="80"/>
@@ -2511,7 +4769,7 @@
     <w:link w:val="Heading9"/>
     <w:uiPriority w:val="9"/>
     <w:semiHidden/>
-    <w:rsid w:val="004F6539"/>
+    <w:rsid w:val="00AD78DA"/>
     <w:rPr>
       <w:rFonts w:asciiTheme="majorHAnsi" w:eastAsiaTheme="majorEastAsia" w:hAnsiTheme="majorHAnsi" w:cstheme="majorBidi"/>
       <w:color w:val="005878" w:themeColor="accent6" w:themeShade="80"/>
@@ -2523,7 +4781,7 @@
     <w:name w:val="Hyperlink"/>
     <w:basedOn w:val="DefaultParagraphFont"/>
     <w:uiPriority w:val="99"/>
-    <w:rsid w:val="004F6539"/>
+    <w:rsid w:val="00AD78DA"/>
     <w:rPr>
       <w:rFonts w:cs="Times New Roman"/>
       <w:color w:val="0000FF"/>
@@ -2534,7 +4792,7 @@
     <w:name w:val="FollowedHyperlink"/>
     <w:basedOn w:val="DefaultParagraphFont"/>
     <w:uiPriority w:val="99"/>
-    <w:rsid w:val="004F6539"/>
+    <w:rsid w:val="00AD78DA"/>
     <w:rPr>
       <w:rFonts w:cs="Times New Roman"/>
       <w:color w:val="606420"/>
@@ -2545,7 +4803,7 @@
     <w:name w:val="page number"/>
     <w:basedOn w:val="DefaultParagraphFont"/>
     <w:uiPriority w:val="99"/>
-    <w:rsid w:val="004F6539"/>
+    <w:rsid w:val="00AD78DA"/>
     <w:rPr>
       <w:rFonts w:cs="Times New Roman"/>
     </w:rPr>
@@ -2556,7 +4814,7 @@
     <w:uiPriority w:val="99"/>
     <w:semiHidden/>
     <w:unhideWhenUsed/>
-    <w:rsid w:val="004F6539"/>
+    <w:rsid w:val="00AD78DA"/>
     <w:rPr>
       <w:color w:val="808080"/>
       <w:shd w:val="clear" w:color="auto" w:fill="E6E6E6"/>
@@ -2568,7 +4826,7 @@
     <w:next w:val="Normal"/>
     <w:autoRedefine/>
     <w:qFormat/>
-    <w:rsid w:val="004F6539"/>
+    <w:rsid w:val="00AD78DA"/>
     <w:pPr>
       <w:pBdr>
         <w:top w:val="none" w:sz="0" w:space="0" w:color="auto"/>
@@ -2584,7 +4842,7 @@
     <w:basedOn w:val="Normal"/>
     <w:link w:val="CommandChar"/>
     <w:qFormat/>
-    <w:rsid w:val="004F6539"/>
+    <w:rsid w:val="00AD78DA"/>
     <w:pPr>
       <w:spacing w:line="240" w:lineRule="auto"/>
       <w:ind w:left="284"/>
@@ -2598,7 +4856,7 @@
     <w:name w:val="Code Heading"/>
     <w:basedOn w:val="Normal"/>
     <w:uiPriority w:val="99"/>
-    <w:rsid w:val="004F6539"/>
+    <w:rsid w:val="00AD78DA"/>
     <w:pPr>
       <w:autoSpaceDE w:val="0"/>
       <w:autoSpaceDN w:val="0"/>
@@ -2617,7 +4875,7 @@
     <w:basedOn w:val="BodyText"/>
     <w:link w:val="PathChar"/>
     <w:qFormat/>
-    <w:rsid w:val="004F6539"/>
+    <w:rsid w:val="00AD78DA"/>
     <w:pPr>
       <w:jc w:val="both"/>
     </w:pPr>
@@ -2632,7 +4890,7 @@
     <w:basedOn w:val="DefaultParagraphFont"/>
     <w:uiPriority w:val="99"/>
     <w:semiHidden/>
-    <w:rsid w:val="004F6539"/>
+    <w:rsid w:val="00AD78DA"/>
     <w:rPr>
       <w:color w:val="808080"/>
     </w:rPr>
@@ -2644,7 +4902,7 @@
     <w:uiPriority w:val="99"/>
     <w:semiHidden/>
     <w:unhideWhenUsed/>
-    <w:rsid w:val="004F6539"/>
+    <w:rsid w:val="00AD78DA"/>
     <w:pPr>
       <w:tabs>
         <w:tab w:val="left" w:pos="916"/>
@@ -2678,7 +4936,7 @@
     <w:link w:val="HTMLPreformatted"/>
     <w:uiPriority w:val="99"/>
     <w:semiHidden/>
-    <w:rsid w:val="004F6539"/>
+    <w:rsid w:val="00AD78DA"/>
     <w:rPr>
       <w:rFonts w:ascii="Courier New" w:eastAsiaTheme="minorEastAsia" w:hAnsi="Courier New" w:cs="Courier New"/>
       <w:color w:val="000000" w:themeColor="text1"/>
@@ -2693,7 +4951,7 @@
     <w:next w:val="SourceCode"/>
     <w:link w:val="SourceCodeStrongChar"/>
     <w:qFormat/>
-    <w:rsid w:val="004F6539"/>
+    <w:rsid w:val="00AD78DA"/>
     <w:rPr>
       <w:b/>
     </w:rPr>
@@ -2701,7 +4959,7 @@
   <w:style w:type="numbering" w:customStyle="1" w:styleId="KennysListStyles">
     <w:name w:val="KennysListStyles"/>
     <w:uiPriority w:val="99"/>
-    <w:rsid w:val="004F6539"/>
+    <w:rsid w:val="00AD78DA"/>
     <w:pPr>
       <w:numPr>
         <w:numId w:val="1"/>
@@ -2713,7 +4971,7 @@
     <w:basedOn w:val="Normal"/>
     <w:next w:val="Answer"/>
     <w:qFormat/>
-    <w:rsid w:val="004F6539"/>
+    <w:rsid w:val="00AD78DA"/>
     <w:rPr>
       <w:b/>
     </w:rPr>
@@ -2722,7 +4980,7 @@
     <w:name w:val="Answer"/>
     <w:basedOn w:val="Normal"/>
     <w:qFormat/>
-    <w:rsid w:val="004F6539"/>
+    <w:rsid w:val="00AD78DA"/>
     <w:pPr>
       <w:spacing w:line="240" w:lineRule="auto"/>
     </w:pPr>
@@ -2734,7 +4992,7 @@
     <w:name w:val="Chapter Heading"/>
     <w:basedOn w:val="Heading1"/>
     <w:qFormat/>
-    <w:rsid w:val="004F6539"/>
+    <w:rsid w:val="00AD78DA"/>
     <w:pPr>
       <w:numPr>
         <w:numId w:val="6"/>
@@ -2750,7 +5008,7 @@
     <w:name w:val="Table Grid"/>
     <w:basedOn w:val="TableNormal"/>
     <w:uiPriority w:val="59"/>
-    <w:rsid w:val="004F6539"/>
+    <w:rsid w:val="00AD78DA"/>
     <w:tblPr>
       <w:tblBorders>
         <w:top w:val="single" w:sz="4" w:space="0" w:color="auto"/>
@@ -2765,7 +5023,7 @@
   <w:style w:type="numbering" w:customStyle="1" w:styleId="Headings">
     <w:name w:val="Headings"/>
     <w:uiPriority w:val="99"/>
-    <w:rsid w:val="004F6539"/>
+    <w:rsid w:val="00AD78DA"/>
     <w:pPr>
       <w:numPr>
         <w:numId w:val="2"/>
@@ -2776,7 +5034,7 @@
     <w:name w:val="Question Section"/>
     <w:basedOn w:val="Heading2"/>
     <w:qFormat/>
-    <w:rsid w:val="004F6539"/>
+    <w:rsid w:val="00AD78DA"/>
     <w:rPr>
       <w:b/>
       <w:color w:val="403152" w:themeColor="accent4" w:themeShade="80"/>
@@ -2786,7 +5044,7 @@
     <w:name w:val="Table Caption"/>
     <w:basedOn w:val="Normal"/>
     <w:qFormat/>
-    <w:rsid w:val="004F6539"/>
+    <w:rsid w:val="00AD78DA"/>
     <w:rPr>
       <w:smallCaps/>
     </w:rPr>
@@ -2794,7 +5052,7 @@
   <w:style w:type="paragraph" w:customStyle="1" w:styleId="SourceCodeCaption">
     <w:name w:val="Source Code Caption"/>
     <w:basedOn w:val="Normal"/>
-    <w:rsid w:val="004F6539"/>
+    <w:rsid w:val="00AD78DA"/>
     <w:pPr>
       <w:spacing w:after="0" w:line="240" w:lineRule="auto"/>
     </w:pPr>
@@ -2807,7 +5065,7 @@
     <w:name w:val="Code Listing"/>
     <w:basedOn w:val="Normal"/>
     <w:qFormat/>
-    <w:rsid w:val="004F6539"/>
+    <w:rsid w:val="00AD78DA"/>
     <w:pPr>
       <w:keepNext/>
       <w:shd w:val="clear" w:color="auto" w:fill="FFFFFF" w:themeFill="background1"/>
@@ -2829,7 +5087,7 @@
     <w:link w:val="QuoteChar"/>
     <w:uiPriority w:val="29"/>
     <w:qFormat/>
-    <w:rsid w:val="004F6539"/>
+    <w:rsid w:val="00AD78DA"/>
     <w:pPr>
       <w:spacing w:before="120"/>
       <w:ind w:left="720" w:right="720"/>
@@ -2845,7 +5103,7 @@
     <w:basedOn w:val="DefaultParagraphFont"/>
     <w:link w:val="Quote"/>
     <w:uiPriority w:val="29"/>
-    <w:rsid w:val="004F6539"/>
+    <w:rsid w:val="00AD78DA"/>
     <w:rPr>
       <w:rFonts w:eastAsiaTheme="minorEastAsia"/>
       <w:i/>
@@ -2862,7 +5120,7 @@
     <w:uiPriority w:val="35"/>
     <w:unhideWhenUsed/>
     <w:qFormat/>
-    <w:rsid w:val="004F6539"/>
+    <w:rsid w:val="00AD78DA"/>
     <w:pPr>
       <w:ind w:left="240"/>
     </w:pPr>
@@ -2879,7 +5137,7 @@
     <w:basedOn w:val="Normal"/>
     <w:next w:val="ListBullet"/>
     <w:qFormat/>
-    <w:rsid w:val="004F6539"/>
+    <w:rsid w:val="00AD78DA"/>
     <w:rPr>
       <w:b/>
       <w:smallCaps/>
@@ -2889,7 +5147,7 @@
     <w:name w:val="Numbered List"/>
     <w:basedOn w:val="Normal"/>
     <w:qFormat/>
-    <w:rsid w:val="004F6539"/>
+    <w:rsid w:val="00AD78DA"/>
     <w:pPr>
       <w:numPr>
         <w:numId w:val="3"/>
@@ -2906,7 +5164,7 @@
     <w:basedOn w:val="Normal"/>
     <w:next w:val="ListNumber"/>
     <w:qFormat/>
-    <w:rsid w:val="004F6539"/>
+    <w:rsid w:val="00AD78DA"/>
     <w:pPr>
       <w:ind w:left="357" w:hanging="357"/>
       <w:contextualSpacing/>
@@ -2921,7 +5179,7 @@
     <w:basedOn w:val="Normal"/>
     <w:uiPriority w:val="99"/>
     <w:unhideWhenUsed/>
-    <w:rsid w:val="004F6539"/>
+    <w:rsid w:val="00AD78DA"/>
     <w:pPr>
       <w:numPr>
         <w:numId w:val="4"/>
@@ -2932,14 +5190,14 @@
   <w:style w:type="paragraph" w:customStyle="1" w:styleId="NumberedBullet">
     <w:name w:val="Numbered Bullet"/>
     <w:basedOn w:val="NumberedList"/>
-    <w:rsid w:val="004F6539"/>
+    <w:rsid w:val="00AD78DA"/>
   </w:style>
   <w:style w:type="paragraph" w:styleId="ListNumber">
     <w:name w:val="List Number"/>
     <w:basedOn w:val="Normal"/>
     <w:uiPriority w:val="99"/>
     <w:unhideWhenUsed/>
-    <w:rsid w:val="004F6539"/>
+    <w:rsid w:val="00AD78DA"/>
     <w:pPr>
       <w:numPr>
         <w:numId w:val="5"/>
@@ -2951,7 +5209,7 @@
     <w:name w:val="RowAndColumnStyle"/>
     <w:basedOn w:val="TableNormal"/>
     <w:uiPriority w:val="99"/>
-    <w:rsid w:val="004F6539"/>
+    <w:rsid w:val="00AD78DA"/>
     <w:pPr>
       <w:spacing w:after="0" w:line="240" w:lineRule="auto"/>
     </w:pPr>
@@ -3029,7 +5287,7 @@
     <w:name w:val="ColumnHeaderTableStyle"/>
     <w:basedOn w:val="TableNormal"/>
     <w:uiPriority w:val="99"/>
-    <w:rsid w:val="004F6539"/>
+    <w:rsid w:val="00AD78DA"/>
     <w:pPr>
       <w:spacing w:before="120" w:after="120" w:line="240" w:lineRule="auto"/>
     </w:pPr>
@@ -3100,7 +5358,7 @@
     <w:name w:val="ColumnHeaderOnly"/>
     <w:basedOn w:val="TableNormal"/>
     <w:uiPriority w:val="99"/>
-    <w:rsid w:val="004F6539"/>
+    <w:rsid w:val="00AD78DA"/>
     <w:rPr>
       <w:rFonts w:eastAsiaTheme="minorEastAsia"/>
       <w:lang w:eastAsia="en-GB"/>
@@ -3111,7 +5369,7 @@
     <w:name w:val="Command Output"/>
     <w:basedOn w:val="Normal"/>
     <w:qFormat/>
-    <w:rsid w:val="004F6539"/>
+    <w:rsid w:val="00AD78DA"/>
     <w:pPr>
       <w:spacing w:after="0" w:line="240" w:lineRule="auto"/>
       <w:ind w:left="284"/>
@@ -3127,7 +5385,7 @@
     <w:basedOn w:val="DefaultParagraphFont"/>
     <w:uiPriority w:val="20"/>
     <w:qFormat/>
-    <w:rsid w:val="004F6539"/>
+    <w:rsid w:val="00AD78DA"/>
     <w:rPr>
       <w:i/>
       <w:iCs/>
@@ -3138,7 +5396,7 @@
     <w:basedOn w:val="DefaultParagraphFont"/>
     <w:uiPriority w:val="21"/>
     <w:qFormat/>
-    <w:rsid w:val="004F6539"/>
+    <w:rsid w:val="00AD78DA"/>
     <w:rPr>
       <w:b w:val="0"/>
       <w:bCs w:val="0"/>
@@ -3152,7 +5410,7 @@
     <w:basedOn w:val="Normal"/>
     <w:next w:val="Normal"/>
     <w:qFormat/>
-    <w:rsid w:val="004F6539"/>
+    <w:rsid w:val="00AD78DA"/>
     <w:pPr>
       <w:spacing w:before="240"/>
     </w:pPr>
@@ -3167,7 +5425,7 @@
     <w:next w:val="Normal"/>
     <w:autoRedefine/>
     <w:qFormat/>
-    <w:rsid w:val="004F6539"/>
+    <w:rsid w:val="00AD78DA"/>
     <w:pPr>
       <w:pBdr>
         <w:top w:val="single" w:sz="24" w:space="5" w:color="auto"/>
@@ -3194,7 +5452,7 @@
     <w:link w:val="HeaderChar"/>
     <w:uiPriority w:val="99"/>
     <w:unhideWhenUsed/>
-    <w:rsid w:val="004F6539"/>
+    <w:rsid w:val="00AD78DA"/>
     <w:pPr>
       <w:tabs>
         <w:tab w:val="center" w:pos="4513"/>
@@ -3212,7 +5470,7 @@
     <w:basedOn w:val="DefaultParagraphFont"/>
     <w:link w:val="Header"/>
     <w:uiPriority w:val="99"/>
-    <w:rsid w:val="004F6539"/>
+    <w:rsid w:val="00AD78DA"/>
     <w:rPr>
       <w:rFonts w:eastAsiaTheme="minorEastAsia"/>
       <w:color w:val="31378B" w:themeColor="text2"/>
@@ -3226,7 +5484,7 @@
     <w:link w:val="FooterChar"/>
     <w:uiPriority w:val="99"/>
     <w:unhideWhenUsed/>
-    <w:rsid w:val="004F6539"/>
+    <w:rsid w:val="00AD78DA"/>
     <w:pPr>
       <w:tabs>
         <w:tab w:val="center" w:pos="4513"/>
@@ -3240,7 +5498,7 @@
     <w:basedOn w:val="DefaultParagraphFont"/>
     <w:link w:val="Footer"/>
     <w:uiPriority w:val="99"/>
-    <w:rsid w:val="004F6539"/>
+    <w:rsid w:val="00AD78DA"/>
     <w:rPr>
       <w:rFonts w:eastAsiaTheme="minorEastAsia"/>
       <w:color w:val="000000" w:themeColor="text1"/>
@@ -3252,7 +5510,7 @@
     <w:name w:val="Question Sub Section"/>
     <w:basedOn w:val="Heading3"/>
     <w:qFormat/>
-    <w:rsid w:val="004F6539"/>
+    <w:rsid w:val="00AD78DA"/>
     <w:rPr>
       <w:smallCaps/>
     </w:rPr>
@@ -3261,7 +5519,7 @@
     <w:name w:val="Table Cell Normal"/>
     <w:basedOn w:val="Normal"/>
     <w:qFormat/>
-    <w:rsid w:val="004F6539"/>
+    <w:rsid w:val="00AD78DA"/>
     <w:pPr>
       <w:spacing w:before="120" w:after="120" w:line="240" w:lineRule="auto"/>
     </w:pPr>
@@ -3272,7 +5530,7 @@
     <w:next w:val="BodyText"/>
     <w:link w:val="strongChar"/>
     <w:qFormat/>
-    <w:rsid w:val="004F6539"/>
+    <w:rsid w:val="00AD78DA"/>
     <w:rPr>
       <w:b/>
       <w:lang w:eastAsia="fi-FI"/>
@@ -3284,7 +5542,7 @@
     <w:next w:val="BodyText"/>
     <w:link w:val="emphasisChar"/>
     <w:qFormat/>
-    <w:rsid w:val="004F6539"/>
+    <w:rsid w:val="00AD78DA"/>
     <w:rPr>
       <w:i/>
       <w:lang w:eastAsia="fi-FI"/>
@@ -3296,7 +5554,7 @@
     <w:basedOn w:val="Normal"/>
     <w:link w:val="BodyTextChar"/>
     <w:unhideWhenUsed/>
-    <w:rsid w:val="004F6539"/>
+    <w:rsid w:val="00AD78DA"/>
     <w:pPr>
       <w:spacing w:after="120"/>
     </w:pPr>
@@ -3306,7 +5564,7 @@
     <w:aliases w:val="b Char"/>
     <w:basedOn w:val="DefaultParagraphFont"/>
     <w:link w:val="BodyText"/>
-    <w:rsid w:val="004F6539"/>
+    <w:rsid w:val="00AD78DA"/>
     <w:rPr>
       <w:rFonts w:eastAsiaTheme="minorEastAsia"/>
       <w:color w:val="000000" w:themeColor="text1"/>
@@ -3318,7 +5576,7 @@
     <w:name w:val="strong Char"/>
     <w:basedOn w:val="DefaultParagraphFont"/>
     <w:link w:val="Strong1"/>
-    <w:rsid w:val="004F6539"/>
+    <w:rsid w:val="00AD78DA"/>
     <w:rPr>
       <w:rFonts w:eastAsiaTheme="minorEastAsia"/>
       <w:b/>
@@ -3331,7 +5589,7 @@
     <w:name w:val="Path Char"/>
     <w:basedOn w:val="BodyTextChar"/>
     <w:link w:val="Path"/>
-    <w:rsid w:val="004F6539"/>
+    <w:rsid w:val="00AD78DA"/>
     <w:rPr>
       <w:rFonts w:ascii="Courier New" w:eastAsiaTheme="minorEastAsia" w:hAnsi="Courier New"/>
       <w:noProof/>
@@ -3344,7 +5602,7 @@
     <w:name w:val="emphasis Char"/>
     <w:basedOn w:val="DefaultParagraphFont"/>
     <w:link w:val="Emphasis1"/>
-    <w:rsid w:val="004F6539"/>
+    <w:rsid w:val="00AD78DA"/>
     <w:rPr>
       <w:rFonts w:eastAsiaTheme="minorEastAsia"/>
       <w:i/>
@@ -3359,7 +5617,7 @@
     <w:uiPriority w:val="99"/>
     <w:semiHidden/>
     <w:unhideWhenUsed/>
-    <w:rsid w:val="004F6539"/>
+    <w:rsid w:val="00AD78DA"/>
     <w:rPr>
       <w:i/>
       <w:iCs/>
@@ -3369,7 +5627,7 @@
     <w:name w:val="Command Char"/>
     <w:basedOn w:val="DefaultParagraphFont"/>
     <w:link w:val="Command"/>
-    <w:rsid w:val="004F6539"/>
+    <w:rsid w:val="00AD78DA"/>
     <w:rPr>
       <w:rFonts w:ascii="Courier New" w:eastAsiaTheme="minorEastAsia" w:hAnsi="Courier New"/>
       <w:color w:val="000000" w:themeColor="text1"/>
@@ -3382,7 +5640,7 @@
     <w:basedOn w:val="Normal"/>
     <w:link w:val="SourceCodeChar"/>
     <w:qFormat/>
-    <w:rsid w:val="004F6539"/>
+    <w:rsid w:val="00AD78DA"/>
     <w:pPr>
       <w:spacing w:after="0" w:line="240" w:lineRule="auto"/>
       <w:ind w:left="238"/>
@@ -3400,7 +5658,7 @@
     <w:name w:val="Source Code Char"/>
     <w:basedOn w:val="DefaultParagraphFont"/>
     <w:link w:val="SourceCode"/>
-    <w:rsid w:val="004F6539"/>
+    <w:rsid w:val="00AD78DA"/>
     <w:rPr>
       <w:rFonts w:ascii="Courier New" w:eastAsiaTheme="minorEastAsia" w:hAnsi="Courier New" w:cs="Consolas"/>
       <w:noProof/>
@@ -3414,7 +5672,7 @@
     <w:name w:val="Source Code Strong Char"/>
     <w:basedOn w:val="SourceCodeChar"/>
     <w:link w:val="SourceCodeStrong"/>
-    <w:rsid w:val="004F6539"/>
+    <w:rsid w:val="00AD78DA"/>
     <w:rPr>
       <w:rFonts w:ascii="Courier New" w:eastAsiaTheme="minorEastAsia" w:hAnsi="Courier New" w:cs="Consolas"/>
       <w:b/>
@@ -3429,7 +5687,7 @@
     <w:name w:val="NumberedDescription"/>
     <w:basedOn w:val="TableNormal"/>
     <w:uiPriority w:val="99"/>
-    <w:rsid w:val="004F6539"/>
+    <w:rsid w:val="00AD78DA"/>
     <w:pPr>
       <w:spacing w:after="0" w:line="240" w:lineRule="auto"/>
     </w:pPr>
@@ -3455,7 +5713,7 @@
     <w:name w:val="Document Title"/>
     <w:basedOn w:val="ChapterHeading"/>
     <w:qFormat/>
-    <w:rsid w:val="004F6539"/>
+    <w:rsid w:val="00AD78DA"/>
     <w:pPr>
       <w:numPr>
         <w:numId w:val="0"/>
@@ -3472,7 +5730,7 @@
     <w:name w:val="Sub Title"/>
     <w:basedOn w:val="Heading1"/>
     <w:qFormat/>
-    <w:rsid w:val="004F6539"/>
+    <w:rsid w:val="00AD78DA"/>
     <w:pPr>
       <w:spacing w:before="0"/>
       <w:jc w:val="right"/>
@@ -3488,7 +5746,7 @@
     <w:name w:val="Contains Section"/>
     <w:basedOn w:val="ListBullet"/>
     <w:qFormat/>
-    <w:rsid w:val="004F6539"/>
+    <w:rsid w:val="00AD78DA"/>
     <w:pPr>
       <w:spacing w:after="0"/>
       <w:ind w:left="924" w:hanging="357"/>
@@ -3498,7 +5756,7 @@
     <w:name w:val="`"/>
     <w:basedOn w:val="Normal"/>
     <w:qFormat/>
-    <w:rsid w:val="004F6539"/>
+    <w:rsid w:val="00AD78DA"/>
     <w:pPr>
       <w:pBdr>
         <w:bottom w:val="single" w:sz="4" w:space="1" w:color="auto"/>
@@ -3509,7 +5767,7 @@
     <w:name w:val="Contains Header"/>
     <w:basedOn w:val="ListBulletHeader"/>
     <w:qFormat/>
-    <w:rsid w:val="004F6539"/>
+    <w:rsid w:val="00AD78DA"/>
     <w:pPr>
       <w:pBdr>
         <w:top w:val="single" w:sz="4" w:space="12" w:color="auto"/>
@@ -3521,7 +5779,7 @@
     <w:name w:val="Contains End"/>
     <w:basedOn w:val="Normal"/>
     <w:qFormat/>
-    <w:rsid w:val="004F6539"/>
+    <w:rsid w:val="00AD78DA"/>
     <w:pPr>
       <w:pBdr>
         <w:bottom w:val="single" w:sz="4" w:space="1" w:color="auto"/>
@@ -3533,7 +5791,7 @@
     <w:name w:val="Quote CallOut"/>
     <w:basedOn w:val="Normal"/>
     <w:qFormat/>
-    <w:rsid w:val="004F6539"/>
+    <w:rsid w:val="00AD78DA"/>
     <w:pPr>
       <w:pBdr>
         <w:left w:val="single" w:sz="24" w:space="12" w:color="00B0F0" w:themeColor="accent1"/>
@@ -3550,7 +5808,7 @@
     <w:basedOn w:val="QuoteCallOut"/>
     <w:next w:val="QuoteCallOut"/>
     <w:qFormat/>
-    <w:rsid w:val="004F6539"/>
+    <w:rsid w:val="00AD78DA"/>
     <w:rPr>
       <w:b/>
       <w:smallCaps/>
@@ -3560,7 +5818,7 @@
     <w:name w:val="SimpleDefinition"/>
     <w:basedOn w:val="TableNormal"/>
     <w:uiPriority w:val="99"/>
-    <w:rsid w:val="004F6539"/>
+    <w:rsid w:val="00AD78DA"/>
     <w:pPr>
       <w:spacing w:after="0" w:line="240" w:lineRule="auto"/>
     </w:pPr>
@@ -3629,7 +5887,7 @@
     <w:name w:val="Figure Style"/>
     <w:basedOn w:val="Normal"/>
     <w:qFormat/>
-    <w:rsid w:val="004F6539"/>
+    <w:rsid w:val="00AD78DA"/>
     <w:pPr>
       <w:shd w:val="clear" w:color="auto" w:fill="FFFFFF" w:themeFill="background1"/>
       <w:spacing w:before="240"/>
@@ -3642,7 +5900,7 @@
     <w:basedOn w:val="Caption"/>
     <w:next w:val="Normal"/>
     <w:qFormat/>
-    <w:rsid w:val="004F6539"/>
+    <w:rsid w:val="00AD78DA"/>
     <w:rPr>
       <w:i w:val="0"/>
       <w:color w:val="auto"/>
@@ -3652,7 +5910,7 @@
     <w:name w:val="Table Header"/>
     <w:basedOn w:val="ListBulletHeader"/>
     <w:qFormat/>
-    <w:rsid w:val="004F6539"/>
+    <w:rsid w:val="00AD78DA"/>
     <w:pPr>
       <w:spacing w:after="120"/>
     </w:pPr>
@@ -3698,7 +5956,7 @@
     <w:name w:val="TutorialStep"/>
     <w:basedOn w:val="Normal"/>
     <w:qFormat/>
-    <w:rsid w:val="004F6539"/>
+    <w:rsid w:val="00AD78DA"/>
     <w:pPr>
       <w:numPr>
         <w:numId w:val="7"/>
@@ -3714,7 +5972,7 @@
     <w:name w:val="Question Ankied"/>
     <w:basedOn w:val="Question"/>
     <w:qFormat/>
-    <w:rsid w:val="004F6539"/>
+    <w:rsid w:val="00AD78DA"/>
     <w:rPr>
       <w:color w:val="7F7F7F" w:themeColor="text1" w:themeTint="80"/>
     </w:rPr>
@@ -3724,7 +5982,7 @@
     <w:basedOn w:val="Normal"/>
     <w:next w:val="Heading1"/>
     <w:qFormat/>
-    <w:rsid w:val="004F6539"/>
+    <w:rsid w:val="00AD78DA"/>
     <w:rPr>
       <w:rFonts w:asciiTheme="majorHAnsi" w:hAnsiTheme="majorHAnsi"/>
       <w:color w:val="31378B" w:themeColor="text2"/>
@@ -3736,7 +5994,7 @@
     <w:name w:val="Appendice"/>
     <w:basedOn w:val="Heading2"/>
     <w:qFormat/>
-    <w:rsid w:val="004F6539"/>
+    <w:rsid w:val="00AD78DA"/>
     <w:rPr>
       <w:sz w:val="28"/>
       <w:lang w:eastAsia="fi-FI"/>
@@ -3746,7 +6004,7 @@
     <w:name w:val="Question Esoteric"/>
     <w:basedOn w:val="Normal"/>
     <w:qFormat/>
-    <w:rsid w:val="004F6539"/>
+    <w:rsid w:val="00AD78DA"/>
     <w:rPr>
       <w:color w:val="4BACC6" w:themeColor="accent5"/>
     </w:rPr>
@@ -3755,24 +6013,24 @@
     <w:name w:val="ToDo Section"/>
     <w:basedOn w:val="Heading1"/>
     <w:qFormat/>
-    <w:rsid w:val="004F6539"/>
+    <w:rsid w:val="00AD78DA"/>
   </w:style>
   <w:style w:type="paragraph" w:customStyle="1" w:styleId="ToDoQuestionHeader">
     <w:name w:val="ToDo Question Header"/>
     <w:basedOn w:val="Question"/>
     <w:qFormat/>
-    <w:rsid w:val="004F6539"/>
+    <w:rsid w:val="00AD78DA"/>
   </w:style>
   <w:style w:type="paragraph" w:customStyle="1" w:styleId="ToDoDetails">
     <w:name w:val="ToDoDetails"/>
     <w:basedOn w:val="Normal"/>
     <w:qFormat/>
-    <w:rsid w:val="004F6539"/>
+    <w:rsid w:val="00AD78DA"/>
   </w:style>
   <w:style w:type="paragraph" w:customStyle="1" w:styleId="CodeExampleCode">
     <w:name w:val="Code Example Code"/>
     <w:basedOn w:val="Normal"/>
-    <w:rsid w:val="004F6539"/>
+    <w:rsid w:val="00AD78DA"/>
     <w:rPr>
       <w:rFonts w:ascii="Times New Roman" w:eastAsia="Times New Roman" w:hAnsi="Times New Roman" w:cs="Times New Roman"/>
       <w:b/>
@@ -3785,7 +6043,7 @@
     <w:name w:val="Code Example Diagram"/>
     <w:basedOn w:val="Normal"/>
     <w:qFormat/>
-    <w:rsid w:val="004F6539"/>
+    <w:rsid w:val="00AD78DA"/>
     <w:pPr>
       <w:spacing w:after="160" w:line="240" w:lineRule="auto"/>
     </w:pPr>
@@ -3799,7 +6057,7 @@
     <w:name w:val="Code Example Runtime"/>
     <w:basedOn w:val="Normal"/>
     <w:qFormat/>
-    <w:rsid w:val="004F6539"/>
+    <w:rsid w:val="00AD78DA"/>
     <w:pPr>
       <w:spacing w:after="160" w:line="240" w:lineRule="auto"/>
     </w:pPr>
@@ -3814,7 +6072,7 @@
     <w:basedOn w:val="Normal"/>
     <w:link w:val="CodeExampleHeadingChar"/>
     <w:qFormat/>
-    <w:rsid w:val="004F6539"/>
+    <w:rsid w:val="00AD78DA"/>
     <w:rPr>
       <w:b/>
       <w:smallCaps/>
@@ -4087,20 +6345,20 @@
     <w:name w:val="Headin"/>
     <w:basedOn w:val="Normal"/>
     <w:qFormat/>
-    <w:rsid w:val="004F6539"/>
+    <w:rsid w:val="00AD78DA"/>
   </w:style>
   <w:style w:type="paragraph" w:customStyle="1" w:styleId="questionsubsection2">
     <w:name w:val="question sub section 2"/>
     <w:basedOn w:val="Heading4"/>
     <w:qFormat/>
-    <w:rsid w:val="004F6539"/>
+    <w:rsid w:val="00AD78DA"/>
   </w:style>
   <w:style w:type="paragraph" w:customStyle="1" w:styleId="ListBulletHeader2">
     <w:name w:val="List Bullet Header 2"/>
     <w:basedOn w:val="Normal"/>
     <w:next w:val="ListBullet"/>
     <w:qFormat/>
-    <w:rsid w:val="004F6539"/>
+    <w:rsid w:val="00AD78DA"/>
     <w:pPr>
       <w:spacing w:after="120"/>
     </w:pPr>
@@ -4351,7 +6609,7 @@
     <w:basedOn w:val="Heading5"/>
     <w:link w:val="DefChar"/>
     <w:qFormat/>
-    <w:rsid w:val="004F6539"/>
+    <w:rsid w:val="00AD78DA"/>
     <w:rPr>
       <w:color w:val="31378B" w:themeColor="text2"/>
     </w:rPr>
@@ -4360,7 +6618,7 @@
     <w:name w:val="Code Example Heading Char"/>
     <w:basedOn w:val="DefaultParagraphFont"/>
     <w:link w:val="CodeExampleHeading"/>
-    <w:rsid w:val="004F6539"/>
+    <w:rsid w:val="00AD78DA"/>
     <w:rPr>
       <w:rFonts w:eastAsiaTheme="minorEastAsia"/>
       <w:b/>
@@ -4374,7 +6632,7 @@
     <w:name w:val="Def Char"/>
     <w:basedOn w:val="CodeExampleHeadingChar"/>
     <w:link w:val="Def"/>
-    <w:rsid w:val="004F6539"/>
+    <w:rsid w:val="00AD78DA"/>
     <w:rPr>
       <w:rFonts w:asciiTheme="majorHAnsi" w:eastAsiaTheme="majorEastAsia" w:hAnsiTheme="majorHAnsi" w:cstheme="majorBidi"/>
       <w:b/>
@@ -4526,7 +6784,7 @@
     <w:name w:val="Proof Heading"/>
     <w:basedOn w:val="Def"/>
     <w:qFormat/>
-    <w:rsid w:val="004F6539"/>
+    <w:rsid w:val="00AD78DA"/>
     <w:rPr>
       <w:color w:val="00B0F0" w:themeColor="accent1"/>
     </w:rPr>
@@ -4535,7 +6793,7 @@
     <w:name w:val="Tutorial Step Text"/>
     <w:basedOn w:val="Normal"/>
     <w:qFormat/>
-    <w:rsid w:val="004F6539"/>
+    <w:rsid w:val="00AD78DA"/>
     <w:pPr>
       <w:ind w:left="480"/>
     </w:pPr>
@@ -4545,7 +6803,7 @@
     <w:basedOn w:val="Strong1"/>
     <w:link w:val="KeywordChar"/>
     <w:qFormat/>
-    <w:rsid w:val="004F6539"/>
+    <w:rsid w:val="00AD78DA"/>
     <w:rPr>
       <w:b w:val="0"/>
       <w:color w:val="31378B" w:themeColor="text2"/>
@@ -4555,7 +6813,7 @@
     <w:name w:val="Keyword Char"/>
     <w:basedOn w:val="strongChar"/>
     <w:link w:val="Keyword"/>
-    <w:rsid w:val="004F6539"/>
+    <w:rsid w:val="00AD78DA"/>
     <w:rPr>
       <w:rFonts w:eastAsiaTheme="minorEastAsia"/>
       <w:b w:val="0"/>

</xml_diff>